<commit_message>
between iteration 1 and 2
zipped representation of iteration 1 is in the root folder likely under read-me
</commit_message>
<xml_diff>
--- a/ShirtPrinting_ConsoleApp/readme/ShirtPrintingShopApp_UserGuide.docx
+++ b/ShirtPrinting_ConsoleApp/readme/ShirtPrintingShopApp_UserGuide.docx
@@ -15,7 +15,7 @@
           <w:sz w:val="36"/>
           <w:szCs w:val="36"/>
         </w:rPr>
-        <w:t>Shirt Printing Shop Application</w:t>
+        <w:t>Printing Shop Application</w:t>
       </w:r>
     </w:p>
     <w:p>
@@ -27,6 +27,401 @@
         </w:rPr>
       </w:pPr>
     </w:p>
+    <w:sdt>
+      <w:sdtPr>
+        <w:id w:val="1824234466"/>
+        <w:docPartObj>
+          <w:docPartGallery w:val="Table of Contents"/>
+          <w:docPartUnique/>
+        </w:docPartObj>
+      </w:sdtPr>
+      <w:sdtEndPr>
+        <w:rPr>
+          <w:rFonts w:asciiTheme="minorHAnsi" w:eastAsiaTheme="minorHAnsi" w:hAnsiTheme="minorHAnsi" w:cstheme="minorBidi"/>
+          <w:b/>
+          <w:bCs/>
+          <w:noProof/>
+          <w:color w:val="auto"/>
+          <w:sz w:val="22"/>
+          <w:szCs w:val="22"/>
+        </w:rPr>
+      </w:sdtEndPr>
+      <w:sdtContent>
+        <w:p>
+          <w:pPr>
+            <w:pStyle w:val="TOCHeading"/>
+          </w:pPr>
+          <w:r>
+            <w:t>Contents</w:t>
+          </w:r>
+        </w:p>
+        <w:p>
+          <w:pPr>
+            <w:pStyle w:val="TOC1"/>
+            <w:tabs>
+              <w:tab w:val="right" w:leader="dot" w:pos="9350"/>
+            </w:tabs>
+            <w:rPr>
+              <w:rFonts w:eastAsiaTheme="minorEastAsia"/>
+              <w:noProof/>
+            </w:rPr>
+          </w:pPr>
+          <w:r>
+            <w:fldChar w:fldCharType="begin"/>
+          </w:r>
+          <w:r>
+            <w:instrText xml:space="preserve"> TOC \o "1-3" \h \z \u </w:instrText>
+          </w:r>
+          <w:r>
+            <w:fldChar w:fldCharType="separate"/>
+          </w:r>
+          <w:hyperlink w:anchor="_Toc114679785" w:history="1">
+            <w:r>
+              <w:rPr>
+                <w:rStyle w:val="Hyperlink"/>
+                <w:noProof/>
+              </w:rPr>
+              <w:t>Initial Menu</w:t>
+            </w:r>
+            <w:r>
+              <w:rPr>
+                <w:noProof/>
+                <w:webHidden/>
+              </w:rPr>
+              <w:tab/>
+            </w:r>
+            <w:r>
+              <w:rPr>
+                <w:noProof/>
+                <w:webHidden/>
+              </w:rPr>
+              <w:fldChar w:fldCharType="begin"/>
+            </w:r>
+            <w:r>
+              <w:rPr>
+                <w:noProof/>
+                <w:webHidden/>
+              </w:rPr>
+              <w:instrText xml:space="preserve"> PAGEREF _Toc114679785 \h </w:instrText>
+            </w:r>
+            <w:r>
+              <w:rPr>
+                <w:noProof/>
+                <w:webHidden/>
+              </w:rPr>
+            </w:r>
+            <w:r>
+              <w:rPr>
+                <w:noProof/>
+                <w:webHidden/>
+              </w:rPr>
+              <w:fldChar w:fldCharType="separate"/>
+            </w:r>
+            <w:r>
+              <w:rPr>
+                <w:noProof/>
+                <w:webHidden/>
+              </w:rPr>
+              <w:t>1</w:t>
+            </w:r>
+            <w:r>
+              <w:rPr>
+                <w:noProof/>
+                <w:webHidden/>
+              </w:rPr>
+              <w:fldChar w:fldCharType="end"/>
+            </w:r>
+          </w:hyperlink>
+        </w:p>
+        <w:p>
+          <w:pPr>
+            <w:pStyle w:val="TOC1"/>
+            <w:tabs>
+              <w:tab w:val="right" w:leader="dot" w:pos="9350"/>
+            </w:tabs>
+            <w:rPr>
+              <w:rFonts w:eastAsiaTheme="minorEastAsia"/>
+              <w:noProof/>
+            </w:rPr>
+          </w:pPr>
+          <w:hyperlink w:anchor="_Toc114679786" w:history="1">
+            <w:r>
+              <w:rPr>
+                <w:rStyle w:val="Hyperlink"/>
+                <w:noProof/>
+              </w:rPr>
+              <w:t>Customer Management</w:t>
+            </w:r>
+            <w:r>
+              <w:rPr>
+                <w:noProof/>
+                <w:webHidden/>
+              </w:rPr>
+              <w:tab/>
+            </w:r>
+            <w:r>
+              <w:rPr>
+                <w:noProof/>
+                <w:webHidden/>
+              </w:rPr>
+              <w:fldChar w:fldCharType="begin"/>
+            </w:r>
+            <w:r>
+              <w:rPr>
+                <w:noProof/>
+                <w:webHidden/>
+              </w:rPr>
+              <w:instrText xml:space="preserve"> PAGEREF _Toc114679786 \h </w:instrText>
+            </w:r>
+            <w:r>
+              <w:rPr>
+                <w:noProof/>
+                <w:webHidden/>
+              </w:rPr>
+            </w:r>
+            <w:r>
+              <w:rPr>
+                <w:noProof/>
+                <w:webHidden/>
+              </w:rPr>
+              <w:fldChar w:fldCharType="separate"/>
+            </w:r>
+            <w:r>
+              <w:rPr>
+                <w:noProof/>
+                <w:webHidden/>
+              </w:rPr>
+              <w:t>2</w:t>
+            </w:r>
+            <w:r>
+              <w:rPr>
+                <w:noProof/>
+                <w:webHidden/>
+              </w:rPr>
+              <w:fldChar w:fldCharType="end"/>
+            </w:r>
+          </w:hyperlink>
+        </w:p>
+        <w:p>
+          <w:pPr>
+            <w:pStyle w:val="TOC1"/>
+            <w:tabs>
+              <w:tab w:val="right" w:leader="dot" w:pos="9350"/>
+            </w:tabs>
+            <w:rPr>
+              <w:rFonts w:eastAsiaTheme="minorEastAsia"/>
+              <w:noProof/>
+            </w:rPr>
+          </w:pPr>
+          <w:hyperlink w:anchor="_Toc114679787" w:history="1">
+            <w:r>
+              <w:rPr>
+                <w:rStyle w:val="Hyperlink"/>
+                <w:noProof/>
+              </w:rPr>
+              <w:t>Adding a Customer</w:t>
+            </w:r>
+            <w:r>
+              <w:rPr>
+                <w:noProof/>
+                <w:webHidden/>
+              </w:rPr>
+              <w:tab/>
+            </w:r>
+            <w:r>
+              <w:rPr>
+                <w:noProof/>
+                <w:webHidden/>
+              </w:rPr>
+              <w:fldChar w:fldCharType="begin"/>
+            </w:r>
+            <w:r>
+              <w:rPr>
+                <w:noProof/>
+                <w:webHidden/>
+              </w:rPr>
+              <w:instrText xml:space="preserve"> PAGEREF _Toc114679787 \h </w:instrText>
+            </w:r>
+            <w:r>
+              <w:rPr>
+                <w:noProof/>
+                <w:webHidden/>
+              </w:rPr>
+            </w:r>
+            <w:r>
+              <w:rPr>
+                <w:noProof/>
+                <w:webHidden/>
+              </w:rPr>
+              <w:fldChar w:fldCharType="separate"/>
+            </w:r>
+            <w:r>
+              <w:rPr>
+                <w:noProof/>
+                <w:webHidden/>
+              </w:rPr>
+              <w:t>2</w:t>
+            </w:r>
+            <w:r>
+              <w:rPr>
+                <w:noProof/>
+                <w:webHidden/>
+              </w:rPr>
+              <w:fldChar w:fldCharType="end"/>
+            </w:r>
+          </w:hyperlink>
+        </w:p>
+        <w:p>
+          <w:pPr>
+            <w:pStyle w:val="TOC1"/>
+            <w:tabs>
+              <w:tab w:val="right" w:leader="dot" w:pos="9350"/>
+            </w:tabs>
+            <w:rPr>
+              <w:rFonts w:eastAsiaTheme="minorEastAsia"/>
+              <w:noProof/>
+            </w:rPr>
+          </w:pPr>
+          <w:hyperlink w:anchor="_Toc114679788" w:history="1">
+            <w:r>
+              <w:rPr>
+                <w:rStyle w:val="Hyperlink"/>
+                <w:noProof/>
+              </w:rPr>
+              <w:t>Get All Customers</w:t>
+            </w:r>
+            <w:r>
+              <w:rPr>
+                <w:noProof/>
+                <w:webHidden/>
+              </w:rPr>
+              <w:tab/>
+            </w:r>
+            <w:r>
+              <w:rPr>
+                <w:noProof/>
+                <w:webHidden/>
+              </w:rPr>
+              <w:fldChar w:fldCharType="begin"/>
+            </w:r>
+            <w:r>
+              <w:rPr>
+                <w:noProof/>
+                <w:webHidden/>
+              </w:rPr>
+              <w:instrText xml:space="preserve"> PAGEREF _Toc114679788 \h </w:instrText>
+            </w:r>
+            <w:r>
+              <w:rPr>
+                <w:noProof/>
+                <w:webHidden/>
+              </w:rPr>
+            </w:r>
+            <w:r>
+              <w:rPr>
+                <w:noProof/>
+                <w:webHidden/>
+              </w:rPr>
+              <w:fldChar w:fldCharType="separate"/>
+            </w:r>
+            <w:r>
+              <w:rPr>
+                <w:noProof/>
+                <w:webHidden/>
+              </w:rPr>
+              <w:t>2</w:t>
+            </w:r>
+            <w:r>
+              <w:rPr>
+                <w:noProof/>
+                <w:webHidden/>
+              </w:rPr>
+              <w:fldChar w:fldCharType="end"/>
+            </w:r>
+          </w:hyperlink>
+        </w:p>
+        <w:p>
+          <w:pPr>
+            <w:pStyle w:val="TOC1"/>
+            <w:tabs>
+              <w:tab w:val="right" w:leader="dot" w:pos="9350"/>
+            </w:tabs>
+            <w:rPr>
+              <w:rFonts w:eastAsiaTheme="minorEastAsia"/>
+              <w:noProof/>
+            </w:rPr>
+          </w:pPr>
+          <w:hyperlink w:anchor="_Toc114679789" w:history="1">
+            <w:r>
+              <w:rPr>
+                <w:rStyle w:val="Hyperlink"/>
+                <w:noProof/>
+              </w:rPr>
+              <w:t>Get Customer By Id</w:t>
+            </w:r>
+            <w:r>
+              <w:rPr>
+                <w:noProof/>
+                <w:webHidden/>
+              </w:rPr>
+              <w:tab/>
+            </w:r>
+            <w:r>
+              <w:rPr>
+                <w:noProof/>
+                <w:webHidden/>
+              </w:rPr>
+              <w:fldChar w:fldCharType="begin"/>
+            </w:r>
+            <w:r>
+              <w:rPr>
+                <w:noProof/>
+                <w:webHidden/>
+              </w:rPr>
+              <w:instrText xml:space="preserve"> PAGEREF _Toc114679789 \h </w:instrText>
+            </w:r>
+            <w:r>
+              <w:rPr>
+                <w:noProof/>
+                <w:webHidden/>
+              </w:rPr>
+            </w:r>
+            <w:r>
+              <w:rPr>
+                <w:noProof/>
+                <w:webHidden/>
+              </w:rPr>
+              <w:fldChar w:fldCharType="separate"/>
+            </w:r>
+            <w:r>
+              <w:rPr>
+                <w:noProof/>
+                <w:webHidden/>
+              </w:rPr>
+              <w:t>2</w:t>
+            </w:r>
+            <w:r>
+              <w:rPr>
+                <w:noProof/>
+                <w:webHidden/>
+              </w:rPr>
+              <w:fldChar w:fldCharType="end"/>
+            </w:r>
+          </w:hyperlink>
+        </w:p>
+        <w:p>
+          <w:r>
+            <w:rPr>
+              <w:b/>
+              <w:bCs/>
+              <w:noProof/>
+            </w:rPr>
+            <w:fldChar w:fldCharType="end"/>
+          </w:r>
+        </w:p>
+      </w:sdtContent>
+    </w:sdt>
+    <w:p/>
     <w:p>
       <w:r>
         <w:t xml:space="preserve">This application is meant for workers within the print shop to manage customers, products, and orders from customers. It is a console application. </w:t>
@@ -34,11 +429,13 @@
     </w:p>
     <w:p>
       <w:pPr>
-        <w:pStyle w:val="Title"/>
-      </w:pPr>
+        <w:pStyle w:val="Heading1"/>
+      </w:pPr>
+      <w:bookmarkStart w:id="0" w:name="_Toc114679785"/>
       <w:r>
         <w:t>Initial Menu</w:t>
       </w:r>
+      <w:bookmarkEnd w:id="0"/>
     </w:p>
     <w:p>
       <w:pPr>
@@ -122,11 +519,47 @@
     </w:p>
     <w:p>
       <w:pPr>
-        <w:pStyle w:val="Title"/>
-      </w:pPr>
-      <w:r>
+        <w:rPr>
+          <w:rFonts w:asciiTheme="majorHAnsi" w:eastAsiaTheme="majorEastAsia" w:hAnsiTheme="majorHAnsi" w:cstheme="majorBidi"/>
+          <w:color w:val="2F5496" w:themeColor="accent1" w:themeShade="BF"/>
+          <w:sz w:val="40"/>
+          <w:szCs w:val="40"/>
+        </w:rPr>
+      </w:pPr>
+      <w:r>
+        <w:rPr>
+          <w:sz w:val="40"/>
+          <w:szCs w:val="40"/>
+        </w:rPr>
+        <w:br w:type="page"/>
+      </w:r>
+    </w:p>
+    <w:p>
+      <w:pPr>
+        <w:pStyle w:val="Heading1"/>
+        <w:rPr>
+          <w:sz w:val="40"/>
+          <w:szCs w:val="40"/>
+        </w:rPr>
+      </w:pPr>
+    </w:p>
+    <w:p>
+      <w:pPr>
+        <w:pStyle w:val="Heading1"/>
+        <w:rPr>
+          <w:sz w:val="40"/>
+          <w:szCs w:val="40"/>
+        </w:rPr>
+      </w:pPr>
+      <w:bookmarkStart w:id="1" w:name="_Toc114679786"/>
+      <w:r>
+        <w:rPr>
+          <w:sz w:val="40"/>
+          <w:szCs w:val="40"/>
+        </w:rPr>
         <w:t>Customer Management</w:t>
       </w:r>
+      <w:bookmarkEnd w:id="1"/>
     </w:p>
     <w:p/>
     <w:p>
@@ -134,6 +567,7 @@
         <w:rPr>
           <w:noProof/>
         </w:rPr>
+        <w:lastRenderedPageBreak/>
         <w:drawing>
           <wp:inline distT="0" distB="0" distL="0" distR="0" wp14:anchorId="0CFA767D" wp14:editId="7895D31A">
             <wp:extent cx="5762625" cy="1940780"/>
@@ -188,8 +622,18 @@
       <w:pPr>
         <w:pStyle w:val="Heading1"/>
       </w:pPr>
-      <w:r>
-        <w:t xml:space="preserve">Adding a Customer </w:t>
+      <w:bookmarkStart w:id="2" w:name="_Toc114679787"/>
+      <w:r>
+        <w:t xml:space="preserve">Adding a </w:t>
+      </w:r>
+      <w:proofErr w:type="gramStart"/>
+      <w:r>
+        <w:t>Customer</w:t>
+      </w:r>
+      <w:bookmarkEnd w:id="2"/>
+      <w:proofErr w:type="gramEnd"/>
+      <w:r>
+        <w:t xml:space="preserve"> </w:t>
       </w:r>
     </w:p>
     <w:p>
@@ -197,7 +641,15 @@
         <w:ind w:left="720"/>
       </w:pPr>
       <w:r>
-        <w:t>The “Add” selection will walk you through adding the properties for the new customer, and show you the customer that was created after saving to the database.</w:t>
+        <w:t xml:space="preserve">The “Add” selection will walk you through adding the properties for the new </w:t>
+      </w:r>
+      <w:proofErr w:type="gramStart"/>
+      <w:r>
+        <w:t>customer, and</w:t>
+      </w:r>
+      <w:proofErr w:type="gramEnd"/>
+      <w:r>
+        <w:t xml:space="preserve"> show you the customer that was created after saving to the database.</w:t>
       </w:r>
       <w:r>
         <w:t xml:space="preserve"> </w:t>
@@ -207,26 +659,45 @@
       <w:pPr>
         <w:pStyle w:val="Heading1"/>
       </w:pPr>
-      <w:r>
-        <w:lastRenderedPageBreak/>
+      <w:bookmarkStart w:id="3" w:name="_Toc114679788"/>
+      <w:r>
         <w:t>Get All Customers</w:t>
       </w:r>
+      <w:bookmarkEnd w:id="3"/>
     </w:p>
     <w:p>
       <w:pPr>
         <w:ind w:left="720"/>
       </w:pPr>
       <w:r>
-        <w:t>Getting all of the customers can be helpful for users that work in the shop when you can’t remember the order number or customer Id and need to manually search for a customer to then search them by Id or update the properties of that customer.</w:t>
+        <w:t xml:space="preserve">Getting </w:t>
+      </w:r>
+      <w:proofErr w:type="gramStart"/>
+      <w:r>
+        <w:t>all of</w:t>
+      </w:r>
+      <w:proofErr w:type="gramEnd"/>
+      <w:r>
+        <w:t xml:space="preserve"> the customers can be helpful for users that work in the shop when you can’t remember the order number or customer Id and need to manually search for a customer to then search them by Id or update the properties of that customer.</w:t>
       </w:r>
     </w:p>
     <w:p>
       <w:pPr>
         <w:pStyle w:val="Heading1"/>
       </w:pPr>
-      <w:r>
-        <w:t>Get Customer By Id</w:t>
-      </w:r>
+      <w:bookmarkStart w:id="4" w:name="_Toc114679789"/>
+      <w:r>
+        <w:t xml:space="preserve">Get Customer </w:t>
+      </w:r>
+      <w:proofErr w:type="gramStart"/>
+      <w:r>
+        <w:t>By</w:t>
+      </w:r>
+      <w:proofErr w:type="gramEnd"/>
+      <w:r>
+        <w:t xml:space="preserve"> Id</w:t>
+      </w:r>
+      <w:bookmarkEnd w:id="4"/>
     </w:p>
     <w:p>
       <w:pPr>
@@ -237,8 +708,11 @@
       </w:r>
     </w:p>
     <w:sectPr>
+      <w:headerReference w:type="default" r:id="rId9"/>
+      <w:footerReference w:type="default" r:id="rId10"/>
       <w:pgSz w:w="12240" w:h="15840"/>
       <w:pgMar w:top="1440" w:right="1440" w:bottom="1440" w:left="1440" w:header="720" w:footer="720" w:gutter="0"/>
+      <w:lnNumType w:countBy="1" w:restart="continuous"/>
       <w:cols w:space="720"/>
       <w:docGrid w:linePitch="360"/>
     </w:sectPr>
@@ -271,6 +745,61 @@
 </w:endnotes>
 </file>
 
+<file path=word/footer1.xml><?xml version="1.0" encoding="utf-8"?>
+<w:ftr xmlns:wpc="http://schemas.microsoft.com/office/word/2010/wordprocessingCanvas" xmlns:cx="http://schemas.microsoft.com/office/drawing/2014/chartex" xmlns:cx1="http://schemas.microsoft.com/office/drawing/2015/9/8/chartex" xmlns:cx2="http://schemas.microsoft.com/office/drawing/2015/10/21/chartex" xmlns:cx3="http://schemas.microsoft.com/office/drawing/2016/5/9/chartex" xmlns:cx4="http://schemas.microsoft.com/office/drawing/2016/5/10/chartex" xmlns:cx5="http://schemas.microsoft.com/office/drawing/2016/5/11/chartex" xmlns:cx6="http://schemas.microsoft.com/office/drawing/2016/5/12/chartex" xmlns:cx7="http://schemas.microsoft.com/office/drawing/2016/5/13/chartex" xmlns:cx8="http://schemas.microsoft.com/office/drawing/2016/5/14/chartex" xmlns:mc="http://schemas.openxmlformats.org/markup-compatibility/2006" xmlns:aink="http://schemas.microsoft.com/office/drawing/2016/ink" xmlns:am3d="http://schemas.microsoft.com/office/drawing/2017/model3d" xmlns:o="urn:schemas-microsoft-com:office:office" xmlns:r="http://schemas.openxmlformats.org/officeDocument/2006/relationships" xmlns:m="http://schemas.openxmlformats.org/officeDocument/2006/math" xmlns:v="urn:schemas-microsoft-com:vml" xmlns:wp14="http://schemas.microsoft.com/office/word/2010/wordprocessingDrawing" xmlns:wp="http://schemas.openxmlformats.org/drawingml/2006/wordprocessingDrawing" xmlns:w10="urn:schemas-microsoft-com:office:word" xmlns:w="http://schemas.openxmlformats.org/wordprocessingml/2006/main" xmlns:w14="http://schemas.microsoft.com/office/word/2010/wordml" xmlns:w15="http://schemas.microsoft.com/office/word/2012/wordml" xmlns:w16cex="http://schemas.microsoft.com/office/word/2018/wordml/cex" xmlns:w16cid="http://schemas.microsoft.com/office/word/2016/wordml/cid" xmlns:w16="http://schemas.microsoft.com/office/word/2018/wordml" xmlns:w16sdtdh="http://schemas.microsoft.com/office/word/2020/wordml/sdtdatahash" xmlns:w16se="http://schemas.microsoft.com/office/word/2015/wordml/symex" xmlns:wpg="http://schemas.microsoft.com/office/word/2010/wordprocessingGroup" xmlns:wpi="http://schemas.microsoft.com/office/word/2010/wordprocessingInk" xmlns:wne="http://schemas.microsoft.com/office/word/2006/wordml" xmlns:wps="http://schemas.microsoft.com/office/word/2010/wordprocessingShape" mc:Ignorable="w14 w15 w16se w16cid w16 w16cex w16sdtdh wp14">
+  <w:sdt>
+    <w:sdtPr>
+      <w:id w:val="1343586214"/>
+      <w:docPartObj>
+        <w:docPartGallery w:val="Page Numbers (Bottom of Page)"/>
+        <w:docPartUnique/>
+      </w:docPartObj>
+    </w:sdtPr>
+    <w:sdtEndPr>
+      <w:rPr>
+        <w:noProof/>
+      </w:rPr>
+    </w:sdtEndPr>
+    <w:sdtContent>
+      <w:p>
+        <w:pPr>
+          <w:pStyle w:val="Footer"/>
+        </w:pPr>
+        <w:r>
+          <w:t xml:space="preserve">Page | </w:t>
+        </w:r>
+        <w:r>
+          <w:fldChar w:fldCharType="begin"/>
+        </w:r>
+        <w:r>
+          <w:instrText xml:space="preserve"> PAGE   \* MERGEFORMAT </w:instrText>
+        </w:r>
+        <w:r>
+          <w:fldChar w:fldCharType="separate"/>
+        </w:r>
+        <w:r>
+          <w:rPr>
+            <w:noProof/>
+          </w:rPr>
+          <w:t>2</w:t>
+        </w:r>
+        <w:r>
+          <w:rPr>
+            <w:noProof/>
+          </w:rPr>
+          <w:fldChar w:fldCharType="end"/>
+        </w:r>
+      </w:p>
+    </w:sdtContent>
+  </w:sdt>
+  <w:p>
+    <w:pPr>
+      <w:pStyle w:val="Footer"/>
+    </w:pPr>
+  </w:p>
+</w:ftr>
+</file>
+
 <file path=word/footnotes.xml><?xml version="1.0" encoding="utf-8"?>
 <w:footnotes xmlns:wpc="http://schemas.microsoft.com/office/word/2010/wordprocessingCanvas" xmlns:cx="http://schemas.microsoft.com/office/drawing/2014/chartex" xmlns:cx1="http://schemas.microsoft.com/office/drawing/2015/9/8/chartex" xmlns:cx2="http://schemas.microsoft.com/office/drawing/2015/10/21/chartex" xmlns:cx3="http://schemas.microsoft.com/office/drawing/2016/5/9/chartex" xmlns:cx4="http://schemas.microsoft.com/office/drawing/2016/5/10/chartex" xmlns:cx5="http://schemas.microsoft.com/office/drawing/2016/5/11/chartex" xmlns:cx6="http://schemas.microsoft.com/office/drawing/2016/5/12/chartex" xmlns:cx7="http://schemas.microsoft.com/office/drawing/2016/5/13/chartex" xmlns:cx8="http://schemas.microsoft.com/office/drawing/2016/5/14/chartex" xmlns:mc="http://schemas.openxmlformats.org/markup-compatibility/2006" xmlns:aink="http://schemas.microsoft.com/office/drawing/2016/ink" xmlns:am3d="http://schemas.microsoft.com/office/drawing/2017/model3d" xmlns:o="urn:schemas-microsoft-com:office:office" xmlns:r="http://schemas.openxmlformats.org/officeDocument/2006/relationships" xmlns:m="http://schemas.openxmlformats.org/officeDocument/2006/math" xmlns:v="urn:schemas-microsoft-com:vml" xmlns:wp14="http://schemas.microsoft.com/office/word/2010/wordprocessingDrawing" xmlns:wp="http://schemas.openxmlformats.org/drawingml/2006/wordprocessingDrawing" xmlns:w10="urn:schemas-microsoft-com:office:word" xmlns:w="http://schemas.openxmlformats.org/wordprocessingml/2006/main" xmlns:w14="http://schemas.microsoft.com/office/word/2010/wordml" xmlns:w15="http://schemas.microsoft.com/office/word/2012/wordml" xmlns:w16cex="http://schemas.microsoft.com/office/word/2018/wordml/cex" xmlns:w16cid="http://schemas.microsoft.com/office/word/2016/wordml/cid" xmlns:w16="http://schemas.microsoft.com/office/word/2018/wordml" xmlns:w16sdtdh="http://schemas.microsoft.com/office/word/2020/wordml/sdtdatahash" xmlns:w16se="http://schemas.microsoft.com/office/word/2015/wordml/symex" xmlns:wpg="http://schemas.microsoft.com/office/word/2010/wordprocessingGroup" xmlns:wpi="http://schemas.microsoft.com/office/word/2010/wordprocessingInk" xmlns:wne="http://schemas.microsoft.com/office/word/2006/wordml" xmlns:wps="http://schemas.microsoft.com/office/word/2010/wordprocessingShape" mc:Ignorable="w14 w15 w16se w16cid w16 w16cex w16sdtdh wp14">
   <w:footnote w:type="separator" w:id="-1">
@@ -294,6 +823,34 @@
     </w:p>
   </w:footnote>
 </w:footnotes>
+</file>
+
+<file path=word/header1.xml><?xml version="1.0" encoding="utf-8"?>
+<w:hdr xmlns:wpc="http://schemas.microsoft.com/office/word/2010/wordprocessingCanvas" xmlns:cx="http://schemas.microsoft.com/office/drawing/2014/chartex" xmlns:cx1="http://schemas.microsoft.com/office/drawing/2015/9/8/chartex" xmlns:cx2="http://schemas.microsoft.com/office/drawing/2015/10/21/chartex" xmlns:cx3="http://schemas.microsoft.com/office/drawing/2016/5/9/chartex" xmlns:cx4="http://schemas.microsoft.com/office/drawing/2016/5/10/chartex" xmlns:cx5="http://schemas.microsoft.com/office/drawing/2016/5/11/chartex" xmlns:cx6="http://schemas.microsoft.com/office/drawing/2016/5/12/chartex" xmlns:cx7="http://schemas.microsoft.com/office/drawing/2016/5/13/chartex" xmlns:cx8="http://schemas.microsoft.com/office/drawing/2016/5/14/chartex" xmlns:mc="http://schemas.openxmlformats.org/markup-compatibility/2006" xmlns:aink="http://schemas.microsoft.com/office/drawing/2016/ink" xmlns:am3d="http://schemas.microsoft.com/office/drawing/2017/model3d" xmlns:o="urn:schemas-microsoft-com:office:office" xmlns:r="http://schemas.openxmlformats.org/officeDocument/2006/relationships" xmlns:m="http://schemas.openxmlformats.org/officeDocument/2006/math" xmlns:v="urn:schemas-microsoft-com:vml" xmlns:wp14="http://schemas.microsoft.com/office/word/2010/wordprocessingDrawing" xmlns:wp="http://schemas.openxmlformats.org/drawingml/2006/wordprocessingDrawing" xmlns:w10="urn:schemas-microsoft-com:office:word" xmlns:w="http://schemas.openxmlformats.org/wordprocessingml/2006/main" xmlns:w14="http://schemas.microsoft.com/office/word/2010/wordml" xmlns:w15="http://schemas.microsoft.com/office/word/2012/wordml" xmlns:w16cex="http://schemas.microsoft.com/office/word/2018/wordml/cex" xmlns:w16cid="http://schemas.microsoft.com/office/word/2016/wordml/cid" xmlns:w16="http://schemas.microsoft.com/office/word/2018/wordml" xmlns:w16sdtdh="http://schemas.microsoft.com/office/word/2020/wordml/sdtdatahash" xmlns:w16se="http://schemas.microsoft.com/office/word/2015/wordml/symex" xmlns:wpg="http://schemas.microsoft.com/office/word/2010/wordprocessingGroup" xmlns:wpi="http://schemas.microsoft.com/office/word/2010/wordprocessingInk" xmlns:wne="http://schemas.microsoft.com/office/word/2006/wordml" xmlns:wps="http://schemas.microsoft.com/office/word/2010/wordprocessingShape" mc:Ignorable="w14 w15 w16se w16cid w16 w16cex w16sdtdh wp14">
+  <w:p>
+    <w:pPr>
+      <w:pStyle w:val="Header"/>
+    </w:pPr>
+    <w:r>
+      <w:t>Printing Shop</w:t>
+    </w:r>
+    <w:r>
+      <w:ptab w:relativeTo="margin" w:alignment="center" w:leader="none"/>
+    </w:r>
+    <w:r>
+      <w:t>User D</w:t>
+    </w:r>
+    <w:r>
+      <w:t>ocumentation</w:t>
+    </w:r>
+    <w:r>
+      <w:ptab w:relativeTo="margin" w:alignment="right" w:leader="none"/>
+    </w:r>
+    <w:r>
+      <w:t>2022</w:t>
+    </w:r>
+  </w:p>
+</w:hdr>
 </file>
 
 <file path=word/numbering.xml><?xml version="1.0" encoding="utf-8"?>
@@ -901,6 +1458,93 @@
       <w:szCs w:val="32"/>
     </w:rPr>
   </w:style>
+  <w:style w:type="character" w:styleId="LineNumber">
+    <w:name w:val="line number"/>
+    <w:basedOn w:val="DefaultParagraphFont"/>
+    <w:uiPriority w:val="99"/>
+    <w:semiHidden/>
+    <w:unhideWhenUsed/>
+    <w:rsid w:val="00DC5F5A"/>
+  </w:style>
+  <w:style w:type="paragraph" w:styleId="Header">
+    <w:name w:val="header"/>
+    <w:basedOn w:val="Normal"/>
+    <w:link w:val="HeaderChar"/>
+    <w:uiPriority w:val="99"/>
+    <w:unhideWhenUsed/>
+    <w:rsid w:val="00DC5F5A"/>
+    <w:pPr>
+      <w:tabs>
+        <w:tab w:val="center" w:pos="4680"/>
+        <w:tab w:val="right" w:pos="9360"/>
+      </w:tabs>
+      <w:spacing w:after="0" w:line="240" w:lineRule="auto"/>
+    </w:pPr>
+  </w:style>
+  <w:style w:type="character" w:customStyle="1" w:styleId="HeaderChar">
+    <w:name w:val="Header Char"/>
+    <w:basedOn w:val="DefaultParagraphFont"/>
+    <w:link w:val="Header"/>
+    <w:uiPriority w:val="99"/>
+    <w:rsid w:val="00DC5F5A"/>
+  </w:style>
+  <w:style w:type="paragraph" w:styleId="Footer">
+    <w:name w:val="footer"/>
+    <w:basedOn w:val="Normal"/>
+    <w:link w:val="FooterChar"/>
+    <w:uiPriority w:val="99"/>
+    <w:unhideWhenUsed/>
+    <w:rsid w:val="00DC5F5A"/>
+    <w:pPr>
+      <w:tabs>
+        <w:tab w:val="center" w:pos="4680"/>
+        <w:tab w:val="right" w:pos="9360"/>
+      </w:tabs>
+      <w:spacing w:after="0" w:line="240" w:lineRule="auto"/>
+    </w:pPr>
+  </w:style>
+  <w:style w:type="character" w:customStyle="1" w:styleId="FooterChar">
+    <w:name w:val="Footer Char"/>
+    <w:basedOn w:val="DefaultParagraphFont"/>
+    <w:link w:val="Footer"/>
+    <w:uiPriority w:val="99"/>
+    <w:rsid w:val="00DC5F5A"/>
+  </w:style>
+  <w:style w:type="paragraph" w:styleId="TOCHeading">
+    <w:name w:val="TOC Heading"/>
+    <w:basedOn w:val="Heading1"/>
+    <w:next w:val="Normal"/>
+    <w:uiPriority w:val="39"/>
+    <w:unhideWhenUsed/>
+    <w:qFormat/>
+    <w:rsid w:val="005D0439"/>
+    <w:pPr>
+      <w:outlineLvl w:val="9"/>
+    </w:pPr>
+  </w:style>
+  <w:style w:type="paragraph" w:styleId="TOC1">
+    <w:name w:val="toc 1"/>
+    <w:basedOn w:val="Normal"/>
+    <w:next w:val="Normal"/>
+    <w:autoRedefine/>
+    <w:uiPriority w:val="39"/>
+    <w:unhideWhenUsed/>
+    <w:rsid w:val="005D0439"/>
+    <w:pPr>
+      <w:spacing w:after="100"/>
+    </w:pPr>
+  </w:style>
+  <w:style w:type="character" w:styleId="Hyperlink">
+    <w:name w:val="Hyperlink"/>
+    <w:basedOn w:val="DefaultParagraphFont"/>
+    <w:uiPriority w:val="99"/>
+    <w:unhideWhenUsed/>
+    <w:rsid w:val="005D0439"/>
+    <w:rPr>
+      <w:color w:val="0563C1" w:themeColor="hyperlink"/>
+      <w:u w:val="single"/>
+    </w:rPr>
+  </w:style>
 </w:styles>
 </file>
 

</xml_diff>

<commit_message>
moving to increment 03
</commit_message>
<xml_diff>
--- a/ShirtPrinting_ConsoleApp/readme/ShirtPrintingShopApp_UserGuide.docx
+++ b/ShirtPrinting_ConsoleApp/readme/ShirtPrintingShopApp_UserGuide.docx
@@ -2,6 +2,85 @@
 <file path=word/document.xml><?xml version="1.0" encoding="utf-8"?>
 <w:document xmlns:wpc="http://schemas.microsoft.com/office/word/2010/wordprocessingCanvas" xmlns:cx="http://schemas.microsoft.com/office/drawing/2014/chartex" xmlns:cx1="http://schemas.microsoft.com/office/drawing/2015/9/8/chartex" xmlns:cx2="http://schemas.microsoft.com/office/drawing/2015/10/21/chartex" xmlns:cx3="http://schemas.microsoft.com/office/drawing/2016/5/9/chartex" xmlns:cx4="http://schemas.microsoft.com/office/drawing/2016/5/10/chartex" xmlns:cx5="http://schemas.microsoft.com/office/drawing/2016/5/11/chartex" xmlns:cx6="http://schemas.microsoft.com/office/drawing/2016/5/12/chartex" xmlns:cx7="http://schemas.microsoft.com/office/drawing/2016/5/13/chartex" xmlns:cx8="http://schemas.microsoft.com/office/drawing/2016/5/14/chartex" xmlns:mc="http://schemas.openxmlformats.org/markup-compatibility/2006" xmlns:aink="http://schemas.microsoft.com/office/drawing/2016/ink" xmlns:am3d="http://schemas.microsoft.com/office/drawing/2017/model3d" xmlns:o="urn:schemas-microsoft-com:office:office" xmlns:r="http://schemas.openxmlformats.org/officeDocument/2006/relationships" xmlns:m="http://schemas.openxmlformats.org/officeDocument/2006/math" xmlns:v="urn:schemas-microsoft-com:vml" xmlns:wp14="http://schemas.microsoft.com/office/word/2010/wordprocessingDrawing" xmlns:wp="http://schemas.openxmlformats.org/drawingml/2006/wordprocessingDrawing" xmlns:w10="urn:schemas-microsoft-com:office:word" xmlns:w="http://schemas.openxmlformats.org/wordprocessingml/2006/main" xmlns:w14="http://schemas.microsoft.com/office/word/2010/wordml" xmlns:w15="http://schemas.microsoft.com/office/word/2012/wordml" xmlns:w16cex="http://schemas.microsoft.com/office/word/2018/wordml/cex" xmlns:w16cid="http://schemas.microsoft.com/office/word/2016/wordml/cid" xmlns:w16="http://schemas.microsoft.com/office/word/2018/wordml" xmlns:w16sdtdh="http://schemas.microsoft.com/office/word/2020/wordml/sdtdatahash" xmlns:w16se="http://schemas.microsoft.com/office/word/2015/wordml/symex" xmlns:wpg="http://schemas.microsoft.com/office/word/2010/wordprocessingGroup" xmlns:wpi="http://schemas.microsoft.com/office/word/2010/wordprocessingInk" xmlns:wne="http://schemas.microsoft.com/office/word/2006/wordml" xmlns:wps="http://schemas.microsoft.com/office/word/2010/wordprocessingShape" mc:Ignorable="w14 w15 w16se w16cid w16 w16cex w16sdtdh wp14">
   <w:body>
+    <w:p>
+      <w:pPr>
+        <w:pStyle w:val="Title"/>
+        <w:rPr>
+          <w:rFonts w:ascii="Cascadia Code" w:hAnsi="Cascadia Code"/>
+        </w:rPr>
+      </w:pPr>
+      <w:r>
+        <w:rPr>
+          <w:rFonts w:ascii="Cascadia Code" w:hAnsi="Cascadia Code"/>
+        </w:rPr>
+        <w:t xml:space="preserve">Additions for Iteration 02: </w:t>
+      </w:r>
+    </w:p>
+    <w:p>
+      <w:pPr>
+        <w:pStyle w:val="ListParagraph"/>
+        <w:numPr>
+          <w:ilvl w:val="0"/>
+          <w:numId w:val="2"/>
+        </w:numPr>
+      </w:pPr>
+      <w:r>
+        <w:t xml:space="preserve">In the first </w:t>
+      </w:r>
+      <w:r>
+        <w:t>release, the text commands to navigate the application were case sensitive. This has been fixed and now any combination of case will effectively navigate the user through the app.</w:t>
+      </w:r>
+    </w:p>
+    <w:p>
+      <w:pPr>
+        <w:pStyle w:val="ListParagraph"/>
+        <w:numPr>
+          <w:ilvl w:val="0"/>
+          <w:numId w:val="2"/>
+        </w:numPr>
+      </w:pPr>
+      <w:r>
+        <w:t xml:space="preserve">The first release had a bug where invalid customerId’s would still return a record, this has been solved by making some queries “deterministic” in the context of mySql; the application will either return the record specified or let the user know that the id has not been found. </w:t>
+      </w:r>
+    </w:p>
+    <w:p>
+      <w:pPr>
+        <w:pStyle w:val="ListParagraph"/>
+        <w:numPr>
+          <w:ilvl w:val="0"/>
+          <w:numId w:val="2"/>
+        </w:numPr>
+      </w:pPr>
+      <w:r>
+        <w:t>NEW: The application user can now activate or deactivate customers</w:t>
+      </w:r>
+      <w:r>
+        <w:t>, essentially a soft delete that prevents additional customer activity while they’re marked as “deactivated”. Notes are expected to continue to be added to deactivated customers in the future for customer management and record keeping around any interactions that may lead to long term deactivation or eventual re-activation of their account within the application.</w:t>
+      </w:r>
+    </w:p>
+    <w:p>
+      <w:pPr>
+        <w:rPr>
+          <w:sz w:val="36"/>
+          <w:szCs w:val="36"/>
+        </w:rPr>
+      </w:pPr>
+      <w:r>
+        <w:rPr>
+          <w:sz w:val="36"/>
+          <w:szCs w:val="36"/>
+        </w:rPr>
+        <w:br w:type="page"/>
+      </w:r>
+    </w:p>
+    <w:p>
+      <w:pPr>
+        <w:rPr>
+          <w:sz w:val="36"/>
+          <w:szCs w:val="36"/>
+        </w:rPr>
+      </w:pPr>
+    </w:p>
     <w:p>
       <w:pPr>
         <w:jc w:val="center"/>
@@ -29,6 +108,12 @@
     </w:p>
     <w:sdt>
       <w:sdtPr>
+        <w:rPr>
+          <w:rFonts w:asciiTheme="minorHAnsi" w:eastAsiaTheme="minorHAnsi" w:hAnsiTheme="minorHAnsi" w:cstheme="minorBidi"/>
+          <w:color w:val="auto"/>
+          <w:sz w:val="22"/>
+          <w:szCs w:val="22"/>
+        </w:rPr>
         <w:id w:val="1824234466"/>
         <w:docPartObj>
           <w:docPartGallery w:val="Table of Contents"/>
@@ -37,13 +122,9 @@
       </w:sdtPr>
       <w:sdtEndPr>
         <w:rPr>
-          <w:rFonts w:asciiTheme="minorHAnsi" w:eastAsiaTheme="minorHAnsi" w:hAnsiTheme="minorHAnsi" w:cstheme="minorBidi"/>
           <w:b/>
           <w:bCs/>
           <w:noProof/>
-          <w:color w:val="auto"/>
-          <w:sz w:val="22"/>
-          <w:szCs w:val="22"/>
         </w:rPr>
       </w:sdtEndPr>
       <w:sdtContent>
@@ -442,10 +523,7 @@
         <w:ind w:left="360"/>
       </w:pPr>
       <w:r>
-        <w:t xml:space="preserve">The initial menu shows the </w:t>
-      </w:r>
-      <w:r>
-        <w:t xml:space="preserve">options for the application: </w:t>
+        <w:t xml:space="preserve">The initial menu shows the options for the application: </w:t>
       </w:r>
     </w:p>
     <w:p>
@@ -563,16 +641,18 @@
     </w:p>
     <w:p/>
     <w:p>
+      <w:pPr>
+        <w:jc w:val="center"/>
+      </w:pPr>
       <w:r>
         <w:rPr>
           <w:noProof/>
         </w:rPr>
-        <w:lastRenderedPageBreak/>
         <w:drawing>
-          <wp:inline distT="0" distB="0" distL="0" distR="0" wp14:anchorId="0CFA767D" wp14:editId="7895D31A">
-            <wp:extent cx="5762625" cy="1940780"/>
-            <wp:effectExtent l="0" t="0" r="0" b="2540"/>
-            <wp:docPr id="3" name="Picture 3"/>
+          <wp:inline distT="0" distB="0" distL="0" distR="0" wp14:anchorId="171C105D" wp14:editId="5D59E021">
+            <wp:extent cx="4267200" cy="2009775"/>
+            <wp:effectExtent l="0" t="0" r="0" b="9525"/>
+            <wp:docPr id="1" name="Picture 1"/>
             <wp:cNvGraphicFramePr>
               <a:graphicFrameLocks xmlns:a="http://schemas.openxmlformats.org/drawingml/2006/main" noChangeAspect="1"/>
             </wp:cNvGraphicFramePr>
@@ -580,7 +660,7 @@
               <a:graphicData uri="http://schemas.openxmlformats.org/drawingml/2006/picture">
                 <pic:pic xmlns:pic="http://schemas.openxmlformats.org/drawingml/2006/picture">
                   <pic:nvPicPr>
-                    <pic:cNvPr id="0" name="Picture 2"/>
+                    <pic:cNvPr id="0" name="Picture 1"/>
                     <pic:cNvPicPr>
                       <a:picLocks noChangeAspect="1" noChangeArrowheads="1"/>
                     </pic:cNvPicPr>
@@ -601,7 +681,7 @@
                   <pic:spPr bwMode="auto">
                     <a:xfrm>
                       <a:off x="0" y="0"/>
-                      <a:ext cx="5779070" cy="1946319"/>
+                      <a:ext cx="4267200" cy="2009775"/>
                     </a:xfrm>
                     <a:prstGeom prst="rect">
                       <a:avLst/>
@@ -624,14 +704,9 @@
       </w:pPr>
       <w:bookmarkStart w:id="2" w:name="_Toc114679787"/>
       <w:r>
-        <w:t xml:space="preserve">Adding a </w:t>
-      </w:r>
-      <w:proofErr w:type="gramStart"/>
-      <w:r>
-        <w:t>Customer</w:t>
+        <w:t>Adding a Customer</w:t>
       </w:r>
       <w:bookmarkEnd w:id="2"/>
-      <w:proofErr w:type="gramEnd"/>
       <w:r>
         <w:t xml:space="preserve"> </w:t>
       </w:r>
@@ -641,19 +716,135 @@
         <w:ind w:left="720"/>
       </w:pPr>
       <w:r>
-        <w:t xml:space="preserve">The “Add” selection will walk you through adding the properties for the new </w:t>
-      </w:r>
-      <w:proofErr w:type="gramStart"/>
-      <w:r>
-        <w:t>customer, and</w:t>
-      </w:r>
-      <w:proofErr w:type="gramEnd"/>
-      <w:r>
-        <w:t xml:space="preserve"> show you the customer that was created after saving to the database.</w:t>
+        <w:t>The “Add” selection will walk you through adding the properties for the new customer, and show you the customer that was created after saving to the database.</w:t>
       </w:r>
       <w:r>
         <w:t xml:space="preserve"> </w:t>
       </w:r>
+      <w:r>
+        <w:t>All entries are case insensitive.</w:t>
+      </w:r>
+    </w:p>
+    <w:p>
+      <w:pPr>
+        <w:pStyle w:val="ListParagraph"/>
+        <w:numPr>
+          <w:ilvl w:val="0"/>
+          <w:numId w:val="3"/>
+        </w:numPr>
+      </w:pPr>
+      <w:r>
+        <w:t xml:space="preserve">Required Fields: </w:t>
+      </w:r>
+    </w:p>
+    <w:p>
+      <w:pPr>
+        <w:pStyle w:val="ListParagraph"/>
+        <w:numPr>
+          <w:ilvl w:val="0"/>
+          <w:numId w:val="7"/>
+        </w:numPr>
+      </w:pPr>
+      <w:r>
+        <w:t xml:space="preserve">Email address: this field is not checked against the email server at this </w:t>
+      </w:r>
+      <w:r>
+        <w:t xml:space="preserve">version of the application so be sure to accurately type the email. </w:t>
+      </w:r>
+    </w:p>
+    <w:p>
+      <w:pPr>
+        <w:pStyle w:val="ListParagraph"/>
+        <w:numPr>
+          <w:ilvl w:val="0"/>
+          <w:numId w:val="7"/>
+        </w:numPr>
+      </w:pPr>
+      <w:r>
+        <w:t>FirstName</w:t>
+      </w:r>
+    </w:p>
+    <w:p>
+      <w:pPr>
+        <w:pStyle w:val="ListParagraph"/>
+        <w:numPr>
+          <w:ilvl w:val="0"/>
+          <w:numId w:val="7"/>
+        </w:numPr>
+      </w:pPr>
+      <w:r>
+        <w:t>LastName</w:t>
+      </w:r>
+    </w:p>
+    <w:p>
+      <w:pPr>
+        <w:pStyle w:val="ListParagraph"/>
+        <w:numPr>
+          <w:ilvl w:val="0"/>
+          <w:numId w:val="3"/>
+        </w:numPr>
+      </w:pPr>
+      <w:r>
+        <w:t xml:space="preserve">Once entered, the application will show details about the customer, including their newly created userId: </w:t>
+      </w:r>
+    </w:p>
+    <w:p>
+      <w:pPr>
+        <w:jc w:val="center"/>
+      </w:pPr>
+      <w:r>
+        <w:rPr>
+          <w:noProof/>
+        </w:rPr>
+        <w:drawing>
+          <wp:inline distT="0" distB="0" distL="0" distR="0" wp14:anchorId="4ACE915C" wp14:editId="2550A45B">
+            <wp:extent cx="5543550" cy="1695450"/>
+            <wp:effectExtent l="0" t="0" r="0" b="0"/>
+            <wp:docPr id="4" name="Picture 4"/>
+            <wp:cNvGraphicFramePr>
+              <a:graphicFrameLocks xmlns:a="http://schemas.openxmlformats.org/drawingml/2006/main" noChangeAspect="1"/>
+            </wp:cNvGraphicFramePr>
+            <a:graphic xmlns:a="http://schemas.openxmlformats.org/drawingml/2006/main">
+              <a:graphicData uri="http://schemas.openxmlformats.org/drawingml/2006/picture">
+                <pic:pic xmlns:pic="http://schemas.openxmlformats.org/drawingml/2006/picture">
+                  <pic:nvPicPr>
+                    <pic:cNvPr id="0" name="Picture 2"/>
+                    <pic:cNvPicPr>
+                      <a:picLocks noChangeAspect="1" noChangeArrowheads="1"/>
+                    </pic:cNvPicPr>
+                  </pic:nvPicPr>
+                  <pic:blipFill>
+                    <a:blip r:embed="rId9">
+                      <a:extLst>
+                        <a:ext uri="{28A0092B-C50C-407E-A947-70E740481C1C}">
+                          <a14:useLocalDpi xmlns:a14="http://schemas.microsoft.com/office/drawing/2010/main" val="0"/>
+                        </a:ext>
+                      </a:extLst>
+                    </a:blip>
+                    <a:srcRect/>
+                    <a:stretch>
+                      <a:fillRect/>
+                    </a:stretch>
+                  </pic:blipFill>
+                  <pic:spPr bwMode="auto">
+                    <a:xfrm>
+                      <a:off x="0" y="0"/>
+                      <a:ext cx="5543550" cy="1695450"/>
+                    </a:xfrm>
+                    <a:prstGeom prst="rect">
+                      <a:avLst/>
+                    </a:prstGeom>
+                    <a:noFill/>
+                    <a:ln>
+                      <a:noFill/>
+                    </a:ln>
+                  </pic:spPr>
+                </pic:pic>
+              </a:graphicData>
+            </a:graphic>
+          </wp:inline>
+        </w:drawing>
+      </w:r>
     </w:p>
     <w:p>
       <w:pPr>
@@ -661,6 +852,7 @@
       </w:pPr>
       <w:bookmarkStart w:id="3" w:name="_Toc114679788"/>
       <w:r>
+        <w:lastRenderedPageBreak/>
         <w:t>Get All Customers</w:t>
       </w:r>
       <w:bookmarkEnd w:id="3"/>
@@ -670,15 +862,74 @@
         <w:ind w:left="720"/>
       </w:pPr>
       <w:r>
-        <w:t xml:space="preserve">Getting </w:t>
-      </w:r>
-      <w:proofErr w:type="gramStart"/>
-      <w:r>
-        <w:t>all of</w:t>
-      </w:r>
-      <w:proofErr w:type="gramEnd"/>
-      <w:r>
-        <w:t xml:space="preserve"> the customers can be helpful for users that work in the shop when you can’t remember the order number or customer Id and need to manually search for a customer to then search them by Id or update the properties of that customer.</w:t>
+        <w:t>Getting all of the customers can be helpful for users that work in the shop when you can’t remember the order number or customer Id and need to manually search for a customer to then search them by Id or update the properties of that customer.</w:t>
+      </w:r>
+    </w:p>
+    <w:p>
+      <w:pPr>
+        <w:ind w:left="720"/>
+        <w:jc w:val="center"/>
+      </w:pPr>
+      <w:r>
+        <w:rPr>
+          <w:noProof/>
+        </w:rPr>
+        <w:drawing>
+          <wp:inline distT="0" distB="0" distL="0" distR="0" wp14:anchorId="24058338" wp14:editId="2849B7C0">
+            <wp:extent cx="5934075" cy="3000375"/>
+            <wp:effectExtent l="0" t="0" r="9525" b="9525"/>
+            <wp:docPr id="6" name="Picture 6"/>
+            <wp:cNvGraphicFramePr>
+              <a:graphicFrameLocks xmlns:a="http://schemas.openxmlformats.org/drawingml/2006/main" noChangeAspect="1"/>
+            </wp:cNvGraphicFramePr>
+            <a:graphic xmlns:a="http://schemas.openxmlformats.org/drawingml/2006/main">
+              <a:graphicData uri="http://schemas.openxmlformats.org/drawingml/2006/picture">
+                <pic:pic xmlns:pic="http://schemas.openxmlformats.org/drawingml/2006/picture">
+                  <pic:nvPicPr>
+                    <pic:cNvPr id="0" name="Picture 3"/>
+                    <pic:cNvPicPr>
+                      <a:picLocks noChangeAspect="1" noChangeArrowheads="1"/>
+                    </pic:cNvPicPr>
+                  </pic:nvPicPr>
+                  <pic:blipFill>
+                    <a:blip r:embed="rId10">
+                      <a:extLst>
+                        <a:ext uri="{28A0092B-C50C-407E-A947-70E740481C1C}">
+                          <a14:useLocalDpi xmlns:a14="http://schemas.microsoft.com/office/drawing/2010/main" val="0"/>
+                        </a:ext>
+                      </a:extLst>
+                    </a:blip>
+                    <a:srcRect/>
+                    <a:stretch>
+                      <a:fillRect/>
+                    </a:stretch>
+                  </pic:blipFill>
+                  <pic:spPr bwMode="auto">
+                    <a:xfrm>
+                      <a:off x="0" y="0"/>
+                      <a:ext cx="5934075" cy="3000375"/>
+                    </a:xfrm>
+                    <a:prstGeom prst="rect">
+                      <a:avLst/>
+                    </a:prstGeom>
+                    <a:noFill/>
+                    <a:ln>
+                      <a:noFill/>
+                    </a:ln>
+                  </pic:spPr>
+                </pic:pic>
+              </a:graphicData>
+            </a:graphic>
+          </wp:inline>
+        </w:drawing>
+      </w:r>
+    </w:p>
+    <w:p>
+      <w:pPr>
+        <w:ind w:left="720"/>
+      </w:pPr>
+      <w:r>
+        <w:t>As you can see, the list will continue until all customers are listed</w:t>
       </w:r>
     </w:p>
     <w:p>
@@ -687,15 +938,7 @@
       </w:pPr>
       <w:bookmarkStart w:id="4" w:name="_Toc114679789"/>
       <w:r>
-        <w:t xml:space="preserve">Get Customer </w:t>
-      </w:r>
-      <w:proofErr w:type="gramStart"/>
-      <w:r>
-        <w:t>By</w:t>
-      </w:r>
-      <w:proofErr w:type="gramEnd"/>
-      <w:r>
-        <w:t xml:space="preserve"> Id</w:t>
+        <w:t>Get Customer By Id</w:t>
       </w:r>
       <w:bookmarkEnd w:id="4"/>
     </w:p>
@@ -707,9 +950,410 @@
         <w:t>When needing to update information for a customer over the phone, or when you need to remind yourself of customer contact information, you might find use in looking up the customer by Id from the order invoice or elsewhere.</w:t>
       </w:r>
     </w:p>
+    <w:p>
+      <w:pPr>
+        <w:ind w:left="720"/>
+      </w:pPr>
+    </w:p>
+    <w:p>
+      <w:pPr>
+        <w:ind w:left="720"/>
+        <w:jc w:val="center"/>
+      </w:pPr>
+      <w:r>
+        <w:rPr>
+          <w:noProof/>
+        </w:rPr>
+        <w:drawing>
+          <wp:inline distT="0" distB="0" distL="0" distR="0" wp14:anchorId="348D16B7" wp14:editId="689DF710">
+            <wp:extent cx="5353050" cy="781050"/>
+            <wp:effectExtent l="0" t="0" r="0" b="0"/>
+            <wp:docPr id="7" name="Picture 7"/>
+            <wp:cNvGraphicFramePr>
+              <a:graphicFrameLocks xmlns:a="http://schemas.openxmlformats.org/drawingml/2006/main" noChangeAspect="1"/>
+            </wp:cNvGraphicFramePr>
+            <a:graphic xmlns:a="http://schemas.openxmlformats.org/drawingml/2006/main">
+              <a:graphicData uri="http://schemas.openxmlformats.org/drawingml/2006/picture">
+                <pic:pic xmlns:pic="http://schemas.openxmlformats.org/drawingml/2006/picture">
+                  <pic:nvPicPr>
+                    <pic:cNvPr id="0" name="Picture 4"/>
+                    <pic:cNvPicPr>
+                      <a:picLocks noChangeAspect="1" noChangeArrowheads="1"/>
+                    </pic:cNvPicPr>
+                  </pic:nvPicPr>
+                  <pic:blipFill>
+                    <a:blip r:embed="rId11">
+                      <a:extLst>
+                        <a:ext uri="{28A0092B-C50C-407E-A947-70E740481C1C}">
+                          <a14:useLocalDpi xmlns:a14="http://schemas.microsoft.com/office/drawing/2010/main" val="0"/>
+                        </a:ext>
+                      </a:extLst>
+                    </a:blip>
+                    <a:srcRect/>
+                    <a:stretch>
+                      <a:fillRect/>
+                    </a:stretch>
+                  </pic:blipFill>
+                  <pic:spPr bwMode="auto">
+                    <a:xfrm>
+                      <a:off x="0" y="0"/>
+                      <a:ext cx="5353050" cy="781050"/>
+                    </a:xfrm>
+                    <a:prstGeom prst="rect">
+                      <a:avLst/>
+                    </a:prstGeom>
+                    <a:noFill/>
+                    <a:ln>
+                      <a:noFill/>
+                    </a:ln>
+                  </pic:spPr>
+                </pic:pic>
+              </a:graphicData>
+            </a:graphic>
+          </wp:inline>
+        </w:drawing>
+      </w:r>
+    </w:p>
+    <w:p>
+      <w:pPr>
+        <w:ind w:left="720"/>
+        <w:jc w:val="center"/>
+      </w:pPr>
+    </w:p>
+    <w:p>
+      <w:pPr>
+        <w:pStyle w:val="Heading1"/>
+      </w:pPr>
+      <w:r>
+        <w:t>Deactivate and Reactivate Customers by EmailAddress</w:t>
+      </w:r>
+    </w:p>
+    <w:p>
+      <w:pPr>
+        <w:pStyle w:val="ListParagraph"/>
+        <w:numPr>
+          <w:ilvl w:val="0"/>
+          <w:numId w:val="9"/>
+        </w:numPr>
+      </w:pPr>
+      <w:r>
+        <w:t>Deactivate</w:t>
+      </w:r>
+    </w:p>
+    <w:p>
+      <w:pPr>
+        <w:pStyle w:val="ListParagraph"/>
+        <w:numPr>
+          <w:ilvl w:val="1"/>
+          <w:numId w:val="9"/>
+        </w:numPr>
+      </w:pPr>
+      <w:r>
+        <w:t xml:space="preserve">If the email is entered correctly and the customer is not already deactivated, the app will make the change and print the customer info in the console: </w:t>
+      </w:r>
+    </w:p>
+    <w:p>
+      <w:pPr>
+        <w:jc w:val="center"/>
+      </w:pPr>
+      <w:r>
+        <w:rPr>
+          <w:noProof/>
+        </w:rPr>
+        <w:lastRenderedPageBreak/>
+        <w:drawing>
+          <wp:inline distT="0" distB="0" distL="0" distR="0" wp14:anchorId="735398FA" wp14:editId="7B9BABE3">
+            <wp:extent cx="4733925" cy="1029114"/>
+            <wp:effectExtent l="0" t="0" r="0" b="0"/>
+            <wp:docPr id="10" name="Picture 10"/>
+            <wp:cNvGraphicFramePr>
+              <a:graphicFrameLocks xmlns:a="http://schemas.openxmlformats.org/drawingml/2006/main" noChangeAspect="1"/>
+            </wp:cNvGraphicFramePr>
+            <a:graphic xmlns:a="http://schemas.openxmlformats.org/drawingml/2006/main">
+              <a:graphicData uri="http://schemas.openxmlformats.org/drawingml/2006/picture">
+                <pic:pic xmlns:pic="http://schemas.openxmlformats.org/drawingml/2006/picture">
+                  <pic:nvPicPr>
+                    <pic:cNvPr id="0" name="Picture 6"/>
+                    <pic:cNvPicPr>
+                      <a:picLocks noChangeAspect="1" noChangeArrowheads="1"/>
+                    </pic:cNvPicPr>
+                  </pic:nvPicPr>
+                  <pic:blipFill>
+                    <a:blip r:embed="rId12">
+                      <a:extLst>
+                        <a:ext uri="{28A0092B-C50C-407E-A947-70E740481C1C}">
+                          <a14:useLocalDpi xmlns:a14="http://schemas.microsoft.com/office/drawing/2010/main" val="0"/>
+                        </a:ext>
+                      </a:extLst>
+                    </a:blip>
+                    <a:srcRect/>
+                    <a:stretch>
+                      <a:fillRect/>
+                    </a:stretch>
+                  </pic:blipFill>
+                  <pic:spPr bwMode="auto">
+                    <a:xfrm>
+                      <a:off x="0" y="0"/>
+                      <a:ext cx="4766308" cy="1036154"/>
+                    </a:xfrm>
+                    <a:prstGeom prst="rect">
+                      <a:avLst/>
+                    </a:prstGeom>
+                    <a:noFill/>
+                    <a:ln>
+                      <a:noFill/>
+                    </a:ln>
+                  </pic:spPr>
+                </pic:pic>
+              </a:graphicData>
+            </a:graphic>
+          </wp:inline>
+        </w:drawing>
+      </w:r>
+    </w:p>
+    <w:p>
+      <w:pPr>
+        <w:pStyle w:val="ListParagraph"/>
+        <w:numPr>
+          <w:ilvl w:val="1"/>
+          <w:numId w:val="9"/>
+        </w:numPr>
+      </w:pPr>
+      <w:r>
+        <w:t xml:space="preserve">If the email is not entered correctly, the application will inform the user that the email has not been found and prompt the user again: </w:t>
+      </w:r>
+    </w:p>
+    <w:p>
+      <w:pPr>
+        <w:pStyle w:val="ListParagraph"/>
+        <w:ind w:left="1800"/>
+      </w:pPr>
+    </w:p>
+    <w:p>
+      <w:pPr>
+        <w:jc w:val="center"/>
+      </w:pPr>
+      <w:r>
+        <w:rPr>
+          <w:noProof/>
+        </w:rPr>
+        <w:drawing>
+          <wp:inline distT="0" distB="0" distL="0" distR="0" wp14:anchorId="6D67E5EB" wp14:editId="52732421">
+            <wp:extent cx="4714875" cy="1143000"/>
+            <wp:effectExtent l="0" t="0" r="9525" b="0"/>
+            <wp:docPr id="8" name="Picture 8"/>
+            <wp:cNvGraphicFramePr>
+              <a:graphicFrameLocks xmlns:a="http://schemas.openxmlformats.org/drawingml/2006/main" noChangeAspect="1"/>
+            </wp:cNvGraphicFramePr>
+            <a:graphic xmlns:a="http://schemas.openxmlformats.org/drawingml/2006/main">
+              <a:graphicData uri="http://schemas.openxmlformats.org/drawingml/2006/picture">
+                <pic:pic xmlns:pic="http://schemas.openxmlformats.org/drawingml/2006/picture">
+                  <pic:nvPicPr>
+                    <pic:cNvPr id="0" name="Picture 5"/>
+                    <pic:cNvPicPr>
+                      <a:picLocks noChangeAspect="1" noChangeArrowheads="1"/>
+                    </pic:cNvPicPr>
+                  </pic:nvPicPr>
+                  <pic:blipFill>
+                    <a:blip r:embed="rId13">
+                      <a:extLst>
+                        <a:ext uri="{28A0092B-C50C-407E-A947-70E740481C1C}">
+                          <a14:useLocalDpi xmlns:a14="http://schemas.microsoft.com/office/drawing/2010/main" val="0"/>
+                        </a:ext>
+                      </a:extLst>
+                    </a:blip>
+                    <a:srcRect/>
+                    <a:stretch>
+                      <a:fillRect/>
+                    </a:stretch>
+                  </pic:blipFill>
+                  <pic:spPr bwMode="auto">
+                    <a:xfrm>
+                      <a:off x="0" y="0"/>
+                      <a:ext cx="4714875" cy="1143000"/>
+                    </a:xfrm>
+                    <a:prstGeom prst="rect">
+                      <a:avLst/>
+                    </a:prstGeom>
+                    <a:noFill/>
+                    <a:ln>
+                      <a:noFill/>
+                    </a:ln>
+                  </pic:spPr>
+                </pic:pic>
+              </a:graphicData>
+            </a:graphic>
+          </wp:inline>
+        </w:drawing>
+      </w:r>
+    </w:p>
+    <w:p>
+      <w:pPr>
+        <w:pStyle w:val="ListParagraph"/>
+        <w:numPr>
+          <w:ilvl w:val="1"/>
+          <w:numId w:val="9"/>
+        </w:numPr>
+      </w:pPr>
+      <w:r>
+        <w:t>The customer that is being deactivated cannot already be in a deactivated state or the application will not make a database call and let the user know</w:t>
+      </w:r>
+    </w:p>
+    <w:p>
+      <w:pPr>
+        <w:jc w:val="center"/>
+      </w:pPr>
+      <w:r>
+        <w:rPr>
+          <w:noProof/>
+        </w:rPr>
+        <w:drawing>
+          <wp:inline distT="0" distB="0" distL="0" distR="0" wp14:anchorId="791C1D01" wp14:editId="0553DD18">
+            <wp:extent cx="5334000" cy="948837"/>
+            <wp:effectExtent l="0" t="0" r="0" b="3810"/>
+            <wp:docPr id="11" name="Picture 11"/>
+            <wp:cNvGraphicFramePr>
+              <a:graphicFrameLocks xmlns:a="http://schemas.openxmlformats.org/drawingml/2006/main" noChangeAspect="1"/>
+            </wp:cNvGraphicFramePr>
+            <a:graphic xmlns:a="http://schemas.openxmlformats.org/drawingml/2006/main">
+              <a:graphicData uri="http://schemas.openxmlformats.org/drawingml/2006/picture">
+                <pic:pic xmlns:pic="http://schemas.openxmlformats.org/drawingml/2006/picture">
+                  <pic:nvPicPr>
+                    <pic:cNvPr id="0" name="Picture 7"/>
+                    <pic:cNvPicPr>
+                      <a:picLocks noChangeAspect="1" noChangeArrowheads="1"/>
+                    </pic:cNvPicPr>
+                  </pic:nvPicPr>
+                  <pic:blipFill>
+                    <a:blip r:embed="rId14">
+                      <a:extLst>
+                        <a:ext uri="{28A0092B-C50C-407E-A947-70E740481C1C}">
+                          <a14:useLocalDpi xmlns:a14="http://schemas.microsoft.com/office/drawing/2010/main" val="0"/>
+                        </a:ext>
+                      </a:extLst>
+                    </a:blip>
+                    <a:srcRect/>
+                    <a:stretch>
+                      <a:fillRect/>
+                    </a:stretch>
+                  </pic:blipFill>
+                  <pic:spPr bwMode="auto">
+                    <a:xfrm>
+                      <a:off x="0" y="0"/>
+                      <a:ext cx="5387363" cy="958329"/>
+                    </a:xfrm>
+                    <a:prstGeom prst="rect">
+                      <a:avLst/>
+                    </a:prstGeom>
+                    <a:noFill/>
+                    <a:ln>
+                      <a:noFill/>
+                    </a:ln>
+                  </pic:spPr>
+                </pic:pic>
+              </a:graphicData>
+            </a:graphic>
+          </wp:inline>
+        </w:drawing>
+      </w:r>
+    </w:p>
+    <w:p>
+      <w:pPr>
+        <w:pStyle w:val="ListParagraph"/>
+        <w:numPr>
+          <w:ilvl w:val="0"/>
+          <w:numId w:val="9"/>
+        </w:numPr>
+      </w:pPr>
+      <w:r>
+        <w:t>Re-Activate</w:t>
+      </w:r>
+    </w:p>
+    <w:p>
+      <w:pPr>
+        <w:pStyle w:val="ListParagraph"/>
+        <w:numPr>
+          <w:ilvl w:val="1"/>
+          <w:numId w:val="9"/>
+        </w:numPr>
+      </w:pPr>
+      <w:r>
+        <w:t>When a customer needs to be re-activated to resume being a trusted customer with access to new orders, select “activate” in the “customer management” menu and enter the email of the customer’s account to activate it</w:t>
+      </w:r>
+    </w:p>
+    <w:p>
+      <w:pPr>
+        <w:jc w:val="center"/>
+      </w:pPr>
+      <w:r>
+        <w:rPr>
+          <w:noProof/>
+        </w:rPr>
+        <w:drawing>
+          <wp:inline distT="0" distB="0" distL="0" distR="0" wp14:anchorId="1FF1A4C6" wp14:editId="594C943A">
+            <wp:extent cx="5229225" cy="1562100"/>
+            <wp:effectExtent l="0" t="0" r="9525" b="0"/>
+            <wp:docPr id="13" name="Picture 13"/>
+            <wp:cNvGraphicFramePr>
+              <a:graphicFrameLocks xmlns:a="http://schemas.openxmlformats.org/drawingml/2006/main" noChangeAspect="1"/>
+            </wp:cNvGraphicFramePr>
+            <a:graphic xmlns:a="http://schemas.openxmlformats.org/drawingml/2006/main">
+              <a:graphicData uri="http://schemas.openxmlformats.org/drawingml/2006/picture">
+                <pic:pic xmlns:pic="http://schemas.openxmlformats.org/drawingml/2006/picture">
+                  <pic:nvPicPr>
+                    <pic:cNvPr id="0" name="Picture 8"/>
+                    <pic:cNvPicPr>
+                      <a:picLocks noChangeAspect="1" noChangeArrowheads="1"/>
+                    </pic:cNvPicPr>
+                  </pic:nvPicPr>
+                  <pic:blipFill>
+                    <a:blip r:embed="rId15">
+                      <a:extLst>
+                        <a:ext uri="{28A0092B-C50C-407E-A947-70E740481C1C}">
+                          <a14:useLocalDpi xmlns:a14="http://schemas.microsoft.com/office/drawing/2010/main" val="0"/>
+                        </a:ext>
+                      </a:extLst>
+                    </a:blip>
+                    <a:srcRect/>
+                    <a:stretch>
+                      <a:fillRect/>
+                    </a:stretch>
+                  </pic:blipFill>
+                  <pic:spPr bwMode="auto">
+                    <a:xfrm>
+                      <a:off x="0" y="0"/>
+                      <a:ext cx="5229225" cy="1562100"/>
+                    </a:xfrm>
+                    <a:prstGeom prst="rect">
+                      <a:avLst/>
+                    </a:prstGeom>
+                    <a:noFill/>
+                    <a:ln>
+                      <a:noFill/>
+                    </a:ln>
+                  </pic:spPr>
+                </pic:pic>
+              </a:graphicData>
+            </a:graphic>
+          </wp:inline>
+        </w:drawing>
+      </w:r>
+    </w:p>
+    <w:p>
+      <w:pPr>
+        <w:pStyle w:val="ListParagraph"/>
+        <w:numPr>
+          <w:ilvl w:val="1"/>
+          <w:numId w:val="9"/>
+        </w:numPr>
+      </w:pPr>
+      <w:r>
+        <w:t>Same rules and results apply when trying to change the active status of a customer to the existing state in the database: nothing will be executed on the database and the console will inform the user.</w:t>
+      </w:r>
+    </w:p>
     <w:sectPr>
-      <w:headerReference w:type="default" r:id="rId9"/>
-      <w:footerReference w:type="default" r:id="rId10"/>
+      <w:headerReference w:type="default" r:id="rId16"/>
+      <w:footerReference w:type="default" r:id="rId17"/>
       <w:pgSz w:w="12240" w:h="15840"/>
       <w:pgMar w:top="1440" w:right="1440" w:bottom="1440" w:left="1440" w:header="720" w:footer="720" w:gutter="0"/>
       <w:lnNumType w:countBy="1" w:restart="continuous"/>
@@ -838,10 +1482,7 @@
       <w:ptab w:relativeTo="margin" w:alignment="center" w:leader="none"/>
     </w:r>
     <w:r>
-      <w:t>User D</w:t>
-    </w:r>
-    <w:r>
-      <w:t>ocumentation</w:t>
+      <w:t>User Documentation</w:t>
     </w:r>
     <w:r>
       <w:ptab w:relativeTo="margin" w:alignment="right" w:leader="none"/>
@@ -856,6 +1497,451 @@
 <file path=word/numbering.xml><?xml version="1.0" encoding="utf-8"?>
 <w:numbering xmlns:wpc="http://schemas.microsoft.com/office/word/2010/wordprocessingCanvas" xmlns:cx="http://schemas.microsoft.com/office/drawing/2014/chartex" xmlns:cx1="http://schemas.microsoft.com/office/drawing/2015/9/8/chartex" xmlns:cx2="http://schemas.microsoft.com/office/drawing/2015/10/21/chartex" xmlns:cx3="http://schemas.microsoft.com/office/drawing/2016/5/9/chartex" xmlns:cx4="http://schemas.microsoft.com/office/drawing/2016/5/10/chartex" xmlns:cx5="http://schemas.microsoft.com/office/drawing/2016/5/11/chartex" xmlns:cx6="http://schemas.microsoft.com/office/drawing/2016/5/12/chartex" xmlns:cx7="http://schemas.microsoft.com/office/drawing/2016/5/13/chartex" xmlns:cx8="http://schemas.microsoft.com/office/drawing/2016/5/14/chartex" xmlns:mc="http://schemas.openxmlformats.org/markup-compatibility/2006" xmlns:aink="http://schemas.microsoft.com/office/drawing/2016/ink" xmlns:am3d="http://schemas.microsoft.com/office/drawing/2017/model3d" xmlns:o="urn:schemas-microsoft-com:office:office" xmlns:r="http://schemas.openxmlformats.org/officeDocument/2006/relationships" xmlns:m="http://schemas.openxmlformats.org/officeDocument/2006/math" xmlns:v="urn:schemas-microsoft-com:vml" xmlns:wp14="http://schemas.microsoft.com/office/word/2010/wordprocessingDrawing" xmlns:wp="http://schemas.openxmlformats.org/drawingml/2006/wordprocessingDrawing" xmlns:w10="urn:schemas-microsoft-com:office:word" xmlns:w="http://schemas.openxmlformats.org/wordprocessingml/2006/main" xmlns:w14="http://schemas.microsoft.com/office/word/2010/wordml" xmlns:w15="http://schemas.microsoft.com/office/word/2012/wordml" xmlns:w16cex="http://schemas.microsoft.com/office/word/2018/wordml/cex" xmlns:w16cid="http://schemas.microsoft.com/office/word/2016/wordml/cid" xmlns:w16="http://schemas.microsoft.com/office/word/2018/wordml" xmlns:w16sdtdh="http://schemas.microsoft.com/office/word/2020/wordml/sdtdatahash" xmlns:w16se="http://schemas.microsoft.com/office/word/2015/wordml/symex" xmlns:wpg="http://schemas.microsoft.com/office/word/2010/wordprocessingGroup" xmlns:wpi="http://schemas.microsoft.com/office/word/2010/wordprocessingInk" xmlns:wne="http://schemas.microsoft.com/office/word/2006/wordml" xmlns:wps="http://schemas.microsoft.com/office/word/2010/wordprocessingShape" mc:Ignorable="w14 w15 w16se w16cid w16 w16cex w16sdtdh wp14">
   <w:abstractNum w:abstractNumId="0" w15:restartNumberingAfterBreak="0">
+    <w:nsid w:val="16590D78"/>
+    <w:multiLevelType w:val="hybridMultilevel"/>
+    <w:tmpl w:val="A9BAB834"/>
+    <w:lvl w:ilvl="0" w:tplc="FF7AB732">
+      <w:start w:val="1"/>
+      <w:numFmt w:val="decimal"/>
+      <w:lvlText w:val="%1."/>
+      <w:lvlJc w:val="left"/>
+      <w:pPr>
+        <w:ind w:left="1800" w:hanging="360"/>
+      </w:pPr>
+      <w:rPr>
+        <w:rFonts w:hint="default"/>
+      </w:rPr>
+    </w:lvl>
+    <w:lvl w:ilvl="1" w:tplc="04090019" w:tentative="1">
+      <w:start w:val="1"/>
+      <w:numFmt w:val="lowerLetter"/>
+      <w:lvlText w:val="%2."/>
+      <w:lvlJc w:val="left"/>
+      <w:pPr>
+        <w:ind w:left="2520" w:hanging="360"/>
+      </w:pPr>
+    </w:lvl>
+    <w:lvl w:ilvl="2" w:tplc="0409001B" w:tentative="1">
+      <w:start w:val="1"/>
+      <w:numFmt w:val="lowerRoman"/>
+      <w:lvlText w:val="%3."/>
+      <w:lvlJc w:val="right"/>
+      <w:pPr>
+        <w:ind w:left="3240" w:hanging="180"/>
+      </w:pPr>
+    </w:lvl>
+    <w:lvl w:ilvl="3" w:tplc="0409000F" w:tentative="1">
+      <w:start w:val="1"/>
+      <w:numFmt w:val="decimal"/>
+      <w:lvlText w:val="%4."/>
+      <w:lvlJc w:val="left"/>
+      <w:pPr>
+        <w:ind w:left="3960" w:hanging="360"/>
+      </w:pPr>
+    </w:lvl>
+    <w:lvl w:ilvl="4" w:tplc="04090019" w:tentative="1">
+      <w:start w:val="1"/>
+      <w:numFmt w:val="lowerLetter"/>
+      <w:lvlText w:val="%5."/>
+      <w:lvlJc w:val="left"/>
+      <w:pPr>
+        <w:ind w:left="4680" w:hanging="360"/>
+      </w:pPr>
+    </w:lvl>
+    <w:lvl w:ilvl="5" w:tplc="0409001B" w:tentative="1">
+      <w:start w:val="1"/>
+      <w:numFmt w:val="lowerRoman"/>
+      <w:lvlText w:val="%6."/>
+      <w:lvlJc w:val="right"/>
+      <w:pPr>
+        <w:ind w:left="5400" w:hanging="180"/>
+      </w:pPr>
+    </w:lvl>
+    <w:lvl w:ilvl="6" w:tplc="0409000F" w:tentative="1">
+      <w:start w:val="1"/>
+      <w:numFmt w:val="decimal"/>
+      <w:lvlText w:val="%7."/>
+      <w:lvlJc w:val="left"/>
+      <w:pPr>
+        <w:ind w:left="6120" w:hanging="360"/>
+      </w:pPr>
+    </w:lvl>
+    <w:lvl w:ilvl="7" w:tplc="04090019" w:tentative="1">
+      <w:start w:val="1"/>
+      <w:numFmt w:val="lowerLetter"/>
+      <w:lvlText w:val="%8."/>
+      <w:lvlJc w:val="left"/>
+      <w:pPr>
+        <w:ind w:left="6840" w:hanging="360"/>
+      </w:pPr>
+    </w:lvl>
+    <w:lvl w:ilvl="8" w:tplc="0409001B" w:tentative="1">
+      <w:start w:val="1"/>
+      <w:numFmt w:val="lowerRoman"/>
+      <w:lvlText w:val="%9."/>
+      <w:lvlJc w:val="right"/>
+      <w:pPr>
+        <w:ind w:left="7560" w:hanging="180"/>
+      </w:pPr>
+    </w:lvl>
+  </w:abstractNum>
+  <w:abstractNum w:abstractNumId="1" w15:restartNumberingAfterBreak="0">
+    <w:nsid w:val="268151A5"/>
+    <w:multiLevelType w:val="hybridMultilevel"/>
+    <w:tmpl w:val="C1F8F982"/>
+    <w:lvl w:ilvl="0" w:tplc="8BF2308C">
+      <w:start w:val="1"/>
+      <w:numFmt w:val="decimal"/>
+      <w:lvlText w:val="%1."/>
+      <w:lvlJc w:val="left"/>
+      <w:pPr>
+        <w:ind w:left="2160" w:hanging="360"/>
+      </w:pPr>
+      <w:rPr>
+        <w:rFonts w:hint="default"/>
+      </w:rPr>
+    </w:lvl>
+    <w:lvl w:ilvl="1" w:tplc="04090019" w:tentative="1">
+      <w:start w:val="1"/>
+      <w:numFmt w:val="lowerLetter"/>
+      <w:lvlText w:val="%2."/>
+      <w:lvlJc w:val="left"/>
+      <w:pPr>
+        <w:ind w:left="2880" w:hanging="360"/>
+      </w:pPr>
+    </w:lvl>
+    <w:lvl w:ilvl="2" w:tplc="0409001B" w:tentative="1">
+      <w:start w:val="1"/>
+      <w:numFmt w:val="lowerRoman"/>
+      <w:lvlText w:val="%3."/>
+      <w:lvlJc w:val="right"/>
+      <w:pPr>
+        <w:ind w:left="3600" w:hanging="180"/>
+      </w:pPr>
+    </w:lvl>
+    <w:lvl w:ilvl="3" w:tplc="0409000F" w:tentative="1">
+      <w:start w:val="1"/>
+      <w:numFmt w:val="decimal"/>
+      <w:lvlText w:val="%4."/>
+      <w:lvlJc w:val="left"/>
+      <w:pPr>
+        <w:ind w:left="4320" w:hanging="360"/>
+      </w:pPr>
+    </w:lvl>
+    <w:lvl w:ilvl="4" w:tplc="04090019" w:tentative="1">
+      <w:start w:val="1"/>
+      <w:numFmt w:val="lowerLetter"/>
+      <w:lvlText w:val="%5."/>
+      <w:lvlJc w:val="left"/>
+      <w:pPr>
+        <w:ind w:left="5040" w:hanging="360"/>
+      </w:pPr>
+    </w:lvl>
+    <w:lvl w:ilvl="5" w:tplc="0409001B" w:tentative="1">
+      <w:start w:val="1"/>
+      <w:numFmt w:val="lowerRoman"/>
+      <w:lvlText w:val="%6."/>
+      <w:lvlJc w:val="right"/>
+      <w:pPr>
+        <w:ind w:left="5760" w:hanging="180"/>
+      </w:pPr>
+    </w:lvl>
+    <w:lvl w:ilvl="6" w:tplc="0409000F" w:tentative="1">
+      <w:start w:val="1"/>
+      <w:numFmt w:val="decimal"/>
+      <w:lvlText w:val="%7."/>
+      <w:lvlJc w:val="left"/>
+      <w:pPr>
+        <w:ind w:left="6480" w:hanging="360"/>
+      </w:pPr>
+    </w:lvl>
+    <w:lvl w:ilvl="7" w:tplc="04090019" w:tentative="1">
+      <w:start w:val="1"/>
+      <w:numFmt w:val="lowerLetter"/>
+      <w:lvlText w:val="%8."/>
+      <w:lvlJc w:val="left"/>
+      <w:pPr>
+        <w:ind w:left="7200" w:hanging="360"/>
+      </w:pPr>
+    </w:lvl>
+    <w:lvl w:ilvl="8" w:tplc="0409001B" w:tentative="1">
+      <w:start w:val="1"/>
+      <w:numFmt w:val="lowerRoman"/>
+      <w:lvlText w:val="%9."/>
+      <w:lvlJc w:val="right"/>
+      <w:pPr>
+        <w:ind w:left="7920" w:hanging="180"/>
+      </w:pPr>
+    </w:lvl>
+  </w:abstractNum>
+  <w:abstractNum w:abstractNumId="2" w15:restartNumberingAfterBreak="0">
+    <w:nsid w:val="2EA5396C"/>
+    <w:multiLevelType w:val="hybridMultilevel"/>
+    <w:tmpl w:val="15A8177E"/>
+    <w:lvl w:ilvl="0" w:tplc="45645854">
+      <w:start w:val="1"/>
+      <w:numFmt w:val="decimal"/>
+      <w:lvlText w:val="%1."/>
+      <w:lvlJc w:val="left"/>
+      <w:pPr>
+        <w:ind w:left="1440" w:hanging="360"/>
+      </w:pPr>
+      <w:rPr>
+        <w:rFonts w:hint="default"/>
+      </w:rPr>
+    </w:lvl>
+    <w:lvl w:ilvl="1" w:tplc="04090019">
+      <w:start w:val="1"/>
+      <w:numFmt w:val="lowerLetter"/>
+      <w:lvlText w:val="%2."/>
+      <w:lvlJc w:val="left"/>
+      <w:pPr>
+        <w:ind w:left="2160" w:hanging="360"/>
+      </w:pPr>
+    </w:lvl>
+    <w:lvl w:ilvl="2" w:tplc="0409001B" w:tentative="1">
+      <w:start w:val="1"/>
+      <w:numFmt w:val="lowerRoman"/>
+      <w:lvlText w:val="%3."/>
+      <w:lvlJc w:val="right"/>
+      <w:pPr>
+        <w:ind w:left="2880" w:hanging="180"/>
+      </w:pPr>
+    </w:lvl>
+    <w:lvl w:ilvl="3" w:tplc="0409000F" w:tentative="1">
+      <w:start w:val="1"/>
+      <w:numFmt w:val="decimal"/>
+      <w:lvlText w:val="%4."/>
+      <w:lvlJc w:val="left"/>
+      <w:pPr>
+        <w:ind w:left="3600" w:hanging="360"/>
+      </w:pPr>
+    </w:lvl>
+    <w:lvl w:ilvl="4" w:tplc="04090019" w:tentative="1">
+      <w:start w:val="1"/>
+      <w:numFmt w:val="lowerLetter"/>
+      <w:lvlText w:val="%5."/>
+      <w:lvlJc w:val="left"/>
+      <w:pPr>
+        <w:ind w:left="4320" w:hanging="360"/>
+      </w:pPr>
+    </w:lvl>
+    <w:lvl w:ilvl="5" w:tplc="0409001B" w:tentative="1">
+      <w:start w:val="1"/>
+      <w:numFmt w:val="lowerRoman"/>
+      <w:lvlText w:val="%6."/>
+      <w:lvlJc w:val="right"/>
+      <w:pPr>
+        <w:ind w:left="5040" w:hanging="180"/>
+      </w:pPr>
+    </w:lvl>
+    <w:lvl w:ilvl="6" w:tplc="0409000F" w:tentative="1">
+      <w:start w:val="1"/>
+      <w:numFmt w:val="decimal"/>
+      <w:lvlText w:val="%7."/>
+      <w:lvlJc w:val="left"/>
+      <w:pPr>
+        <w:ind w:left="5760" w:hanging="360"/>
+      </w:pPr>
+    </w:lvl>
+    <w:lvl w:ilvl="7" w:tplc="04090019" w:tentative="1">
+      <w:start w:val="1"/>
+      <w:numFmt w:val="lowerLetter"/>
+      <w:lvlText w:val="%8."/>
+      <w:lvlJc w:val="left"/>
+      <w:pPr>
+        <w:ind w:left="6480" w:hanging="360"/>
+      </w:pPr>
+    </w:lvl>
+    <w:lvl w:ilvl="8" w:tplc="0409001B" w:tentative="1">
+      <w:start w:val="1"/>
+      <w:numFmt w:val="lowerRoman"/>
+      <w:lvlText w:val="%9."/>
+      <w:lvlJc w:val="right"/>
+      <w:pPr>
+        <w:ind w:left="7200" w:hanging="180"/>
+      </w:pPr>
+    </w:lvl>
+  </w:abstractNum>
+  <w:abstractNum w:abstractNumId="3" w15:restartNumberingAfterBreak="0">
+    <w:nsid w:val="37947631"/>
+    <w:multiLevelType w:val="hybridMultilevel"/>
+    <w:tmpl w:val="9348C880"/>
+    <w:lvl w:ilvl="0" w:tplc="02A4867A">
+      <w:start w:val="9"/>
+      <w:numFmt w:val="lowerLetter"/>
+      <w:lvlText w:val="%1."/>
+      <w:lvlJc w:val="left"/>
+      <w:pPr>
+        <w:ind w:left="2160" w:hanging="360"/>
+      </w:pPr>
+      <w:rPr>
+        <w:rFonts w:hint="default"/>
+      </w:rPr>
+    </w:lvl>
+    <w:lvl w:ilvl="1" w:tplc="04090019" w:tentative="1">
+      <w:start w:val="1"/>
+      <w:numFmt w:val="lowerLetter"/>
+      <w:lvlText w:val="%2."/>
+      <w:lvlJc w:val="left"/>
+      <w:pPr>
+        <w:ind w:left="2880" w:hanging="360"/>
+      </w:pPr>
+    </w:lvl>
+    <w:lvl w:ilvl="2" w:tplc="0409001B" w:tentative="1">
+      <w:start w:val="1"/>
+      <w:numFmt w:val="lowerRoman"/>
+      <w:lvlText w:val="%3."/>
+      <w:lvlJc w:val="right"/>
+      <w:pPr>
+        <w:ind w:left="3600" w:hanging="180"/>
+      </w:pPr>
+    </w:lvl>
+    <w:lvl w:ilvl="3" w:tplc="0409000F" w:tentative="1">
+      <w:start w:val="1"/>
+      <w:numFmt w:val="decimal"/>
+      <w:lvlText w:val="%4."/>
+      <w:lvlJc w:val="left"/>
+      <w:pPr>
+        <w:ind w:left="4320" w:hanging="360"/>
+      </w:pPr>
+    </w:lvl>
+    <w:lvl w:ilvl="4" w:tplc="04090019" w:tentative="1">
+      <w:start w:val="1"/>
+      <w:numFmt w:val="lowerLetter"/>
+      <w:lvlText w:val="%5."/>
+      <w:lvlJc w:val="left"/>
+      <w:pPr>
+        <w:ind w:left="5040" w:hanging="360"/>
+      </w:pPr>
+    </w:lvl>
+    <w:lvl w:ilvl="5" w:tplc="0409001B" w:tentative="1">
+      <w:start w:val="1"/>
+      <w:numFmt w:val="lowerRoman"/>
+      <w:lvlText w:val="%6."/>
+      <w:lvlJc w:val="right"/>
+      <w:pPr>
+        <w:ind w:left="5760" w:hanging="180"/>
+      </w:pPr>
+    </w:lvl>
+    <w:lvl w:ilvl="6" w:tplc="0409000F" w:tentative="1">
+      <w:start w:val="1"/>
+      <w:numFmt w:val="decimal"/>
+      <w:lvlText w:val="%7."/>
+      <w:lvlJc w:val="left"/>
+      <w:pPr>
+        <w:ind w:left="6480" w:hanging="360"/>
+      </w:pPr>
+    </w:lvl>
+    <w:lvl w:ilvl="7" w:tplc="04090019" w:tentative="1">
+      <w:start w:val="1"/>
+      <w:numFmt w:val="lowerLetter"/>
+      <w:lvlText w:val="%8."/>
+      <w:lvlJc w:val="left"/>
+      <w:pPr>
+        <w:ind w:left="7200" w:hanging="360"/>
+      </w:pPr>
+    </w:lvl>
+    <w:lvl w:ilvl="8" w:tplc="0409001B" w:tentative="1">
+      <w:start w:val="1"/>
+      <w:numFmt w:val="lowerRoman"/>
+      <w:lvlText w:val="%9."/>
+      <w:lvlJc w:val="right"/>
+      <w:pPr>
+        <w:ind w:left="7920" w:hanging="180"/>
+      </w:pPr>
+    </w:lvl>
+  </w:abstractNum>
+  <w:abstractNum w:abstractNumId="4" w15:restartNumberingAfterBreak="0">
+    <w:nsid w:val="3D0C3A00"/>
+    <w:multiLevelType w:val="hybridMultilevel"/>
+    <w:tmpl w:val="68F62E3E"/>
+    <w:lvl w:ilvl="0" w:tplc="0409000F">
+      <w:start w:val="1"/>
+      <w:numFmt w:val="decimal"/>
+      <w:lvlText w:val="%1."/>
+      <w:lvlJc w:val="left"/>
+      <w:pPr>
+        <w:ind w:left="720" w:hanging="360"/>
+      </w:pPr>
+      <w:rPr>
+        <w:rFonts w:hint="default"/>
+      </w:rPr>
+    </w:lvl>
+    <w:lvl w:ilvl="1" w:tplc="04090019" w:tentative="1">
+      <w:start w:val="1"/>
+      <w:numFmt w:val="lowerLetter"/>
+      <w:lvlText w:val="%2."/>
+      <w:lvlJc w:val="left"/>
+      <w:pPr>
+        <w:ind w:left="1440" w:hanging="360"/>
+      </w:pPr>
+    </w:lvl>
+    <w:lvl w:ilvl="2" w:tplc="0409001B" w:tentative="1">
+      <w:start w:val="1"/>
+      <w:numFmt w:val="lowerRoman"/>
+      <w:lvlText w:val="%3."/>
+      <w:lvlJc w:val="right"/>
+      <w:pPr>
+        <w:ind w:left="2160" w:hanging="180"/>
+      </w:pPr>
+    </w:lvl>
+    <w:lvl w:ilvl="3" w:tplc="0409000F" w:tentative="1">
+      <w:start w:val="1"/>
+      <w:numFmt w:val="decimal"/>
+      <w:lvlText w:val="%4."/>
+      <w:lvlJc w:val="left"/>
+      <w:pPr>
+        <w:ind w:left="2880" w:hanging="360"/>
+      </w:pPr>
+    </w:lvl>
+    <w:lvl w:ilvl="4" w:tplc="04090019" w:tentative="1">
+      <w:start w:val="1"/>
+      <w:numFmt w:val="lowerLetter"/>
+      <w:lvlText w:val="%5."/>
+      <w:lvlJc w:val="left"/>
+      <w:pPr>
+        <w:ind w:left="3600" w:hanging="360"/>
+      </w:pPr>
+    </w:lvl>
+    <w:lvl w:ilvl="5" w:tplc="0409001B" w:tentative="1">
+      <w:start w:val="1"/>
+      <w:numFmt w:val="lowerRoman"/>
+      <w:lvlText w:val="%6."/>
+      <w:lvlJc w:val="right"/>
+      <w:pPr>
+        <w:ind w:left="4320" w:hanging="180"/>
+      </w:pPr>
+    </w:lvl>
+    <w:lvl w:ilvl="6" w:tplc="0409000F" w:tentative="1">
+      <w:start w:val="1"/>
+      <w:numFmt w:val="decimal"/>
+      <w:lvlText w:val="%7."/>
+      <w:lvlJc w:val="left"/>
+      <w:pPr>
+        <w:ind w:left="5040" w:hanging="360"/>
+      </w:pPr>
+    </w:lvl>
+    <w:lvl w:ilvl="7" w:tplc="04090019" w:tentative="1">
+      <w:start w:val="1"/>
+      <w:numFmt w:val="lowerLetter"/>
+      <w:lvlText w:val="%8."/>
+      <w:lvlJc w:val="left"/>
+      <w:pPr>
+        <w:ind w:left="5760" w:hanging="360"/>
+      </w:pPr>
+    </w:lvl>
+    <w:lvl w:ilvl="8" w:tplc="0409001B" w:tentative="1">
+      <w:start w:val="1"/>
+      <w:numFmt w:val="lowerRoman"/>
+      <w:lvlText w:val="%9."/>
+      <w:lvlJc w:val="right"/>
+      <w:pPr>
+        <w:ind w:left="6480" w:hanging="180"/>
+      </w:pPr>
+    </w:lvl>
+  </w:abstractNum>
+  <w:abstractNum w:abstractNumId="5" w15:restartNumberingAfterBreak="0">
     <w:nsid w:val="492423B3"/>
     <w:multiLevelType w:val="hybridMultilevel"/>
     <w:tmpl w:val="2A520E12"/>
@@ -947,8 +2033,299 @@
       </w:pPr>
     </w:lvl>
   </w:abstractNum>
+  <w:abstractNum w:abstractNumId="6" w15:restartNumberingAfterBreak="0">
+    <w:nsid w:val="4B8025DC"/>
+    <w:multiLevelType w:val="hybridMultilevel"/>
+    <w:tmpl w:val="8B20EB54"/>
+    <w:lvl w:ilvl="0" w:tplc="0409000F">
+      <w:start w:val="1"/>
+      <w:numFmt w:val="decimal"/>
+      <w:lvlText w:val="%1."/>
+      <w:lvlJc w:val="left"/>
+      <w:pPr>
+        <w:ind w:left="720" w:hanging="360"/>
+      </w:pPr>
+      <w:rPr>
+        <w:rFonts w:hint="default"/>
+      </w:rPr>
+    </w:lvl>
+    <w:lvl w:ilvl="1" w:tplc="04090019" w:tentative="1">
+      <w:start w:val="1"/>
+      <w:numFmt w:val="lowerLetter"/>
+      <w:lvlText w:val="%2."/>
+      <w:lvlJc w:val="left"/>
+      <w:pPr>
+        <w:ind w:left="1440" w:hanging="360"/>
+      </w:pPr>
+    </w:lvl>
+    <w:lvl w:ilvl="2" w:tplc="0409001B" w:tentative="1">
+      <w:start w:val="1"/>
+      <w:numFmt w:val="lowerRoman"/>
+      <w:lvlText w:val="%3."/>
+      <w:lvlJc w:val="right"/>
+      <w:pPr>
+        <w:ind w:left="2160" w:hanging="180"/>
+      </w:pPr>
+    </w:lvl>
+    <w:lvl w:ilvl="3" w:tplc="0409000F" w:tentative="1">
+      <w:start w:val="1"/>
+      <w:numFmt w:val="decimal"/>
+      <w:lvlText w:val="%4."/>
+      <w:lvlJc w:val="left"/>
+      <w:pPr>
+        <w:ind w:left="2880" w:hanging="360"/>
+      </w:pPr>
+    </w:lvl>
+    <w:lvl w:ilvl="4" w:tplc="04090019" w:tentative="1">
+      <w:start w:val="1"/>
+      <w:numFmt w:val="lowerLetter"/>
+      <w:lvlText w:val="%5."/>
+      <w:lvlJc w:val="left"/>
+      <w:pPr>
+        <w:ind w:left="3600" w:hanging="360"/>
+      </w:pPr>
+    </w:lvl>
+    <w:lvl w:ilvl="5" w:tplc="0409001B" w:tentative="1">
+      <w:start w:val="1"/>
+      <w:numFmt w:val="lowerRoman"/>
+      <w:lvlText w:val="%6."/>
+      <w:lvlJc w:val="right"/>
+      <w:pPr>
+        <w:ind w:left="4320" w:hanging="180"/>
+      </w:pPr>
+    </w:lvl>
+    <w:lvl w:ilvl="6" w:tplc="0409000F" w:tentative="1">
+      <w:start w:val="1"/>
+      <w:numFmt w:val="decimal"/>
+      <w:lvlText w:val="%7."/>
+      <w:lvlJc w:val="left"/>
+      <w:pPr>
+        <w:ind w:left="5040" w:hanging="360"/>
+      </w:pPr>
+    </w:lvl>
+    <w:lvl w:ilvl="7" w:tplc="04090019" w:tentative="1">
+      <w:start w:val="1"/>
+      <w:numFmt w:val="lowerLetter"/>
+      <w:lvlText w:val="%8."/>
+      <w:lvlJc w:val="left"/>
+      <w:pPr>
+        <w:ind w:left="5760" w:hanging="360"/>
+      </w:pPr>
+    </w:lvl>
+    <w:lvl w:ilvl="8" w:tplc="0409001B" w:tentative="1">
+      <w:start w:val="1"/>
+      <w:numFmt w:val="lowerRoman"/>
+      <w:lvlText w:val="%9."/>
+      <w:lvlJc w:val="right"/>
+      <w:pPr>
+        <w:ind w:left="6480" w:hanging="180"/>
+      </w:pPr>
+    </w:lvl>
+  </w:abstractNum>
+  <w:abstractNum w:abstractNumId="7" w15:restartNumberingAfterBreak="0">
+    <w:nsid w:val="55E27952"/>
+    <w:multiLevelType w:val="hybridMultilevel"/>
+    <w:tmpl w:val="2DAC914A"/>
+    <w:lvl w:ilvl="0" w:tplc="BA84E3E4">
+      <w:start w:val="1"/>
+      <w:numFmt w:val="lowerLetter"/>
+      <w:lvlText w:val="%1."/>
+      <w:lvlJc w:val="left"/>
+      <w:pPr>
+        <w:ind w:left="1080" w:hanging="360"/>
+      </w:pPr>
+      <w:rPr>
+        <w:rFonts w:hint="default"/>
+      </w:rPr>
+    </w:lvl>
+    <w:lvl w:ilvl="1" w:tplc="04090019">
+      <w:start w:val="1"/>
+      <w:numFmt w:val="lowerLetter"/>
+      <w:lvlText w:val="%2."/>
+      <w:lvlJc w:val="left"/>
+      <w:pPr>
+        <w:ind w:left="1800" w:hanging="360"/>
+      </w:pPr>
+    </w:lvl>
+    <w:lvl w:ilvl="2" w:tplc="0409001B" w:tentative="1">
+      <w:start w:val="1"/>
+      <w:numFmt w:val="lowerRoman"/>
+      <w:lvlText w:val="%3."/>
+      <w:lvlJc w:val="right"/>
+      <w:pPr>
+        <w:ind w:left="2520" w:hanging="180"/>
+      </w:pPr>
+    </w:lvl>
+    <w:lvl w:ilvl="3" w:tplc="0409000F" w:tentative="1">
+      <w:start w:val="1"/>
+      <w:numFmt w:val="decimal"/>
+      <w:lvlText w:val="%4."/>
+      <w:lvlJc w:val="left"/>
+      <w:pPr>
+        <w:ind w:left="3240" w:hanging="360"/>
+      </w:pPr>
+    </w:lvl>
+    <w:lvl w:ilvl="4" w:tplc="04090019" w:tentative="1">
+      <w:start w:val="1"/>
+      <w:numFmt w:val="lowerLetter"/>
+      <w:lvlText w:val="%5."/>
+      <w:lvlJc w:val="left"/>
+      <w:pPr>
+        <w:ind w:left="3960" w:hanging="360"/>
+      </w:pPr>
+    </w:lvl>
+    <w:lvl w:ilvl="5" w:tplc="0409001B" w:tentative="1">
+      <w:start w:val="1"/>
+      <w:numFmt w:val="lowerRoman"/>
+      <w:lvlText w:val="%6."/>
+      <w:lvlJc w:val="right"/>
+      <w:pPr>
+        <w:ind w:left="4680" w:hanging="180"/>
+      </w:pPr>
+    </w:lvl>
+    <w:lvl w:ilvl="6" w:tplc="0409000F" w:tentative="1">
+      <w:start w:val="1"/>
+      <w:numFmt w:val="decimal"/>
+      <w:lvlText w:val="%7."/>
+      <w:lvlJc w:val="left"/>
+      <w:pPr>
+        <w:ind w:left="5400" w:hanging="360"/>
+      </w:pPr>
+    </w:lvl>
+    <w:lvl w:ilvl="7" w:tplc="04090019" w:tentative="1">
+      <w:start w:val="1"/>
+      <w:numFmt w:val="lowerLetter"/>
+      <w:lvlText w:val="%8."/>
+      <w:lvlJc w:val="left"/>
+      <w:pPr>
+        <w:ind w:left="6120" w:hanging="360"/>
+      </w:pPr>
+    </w:lvl>
+    <w:lvl w:ilvl="8" w:tplc="0409001B" w:tentative="1">
+      <w:start w:val="1"/>
+      <w:numFmt w:val="lowerRoman"/>
+      <w:lvlText w:val="%9."/>
+      <w:lvlJc w:val="right"/>
+      <w:pPr>
+        <w:ind w:left="6840" w:hanging="180"/>
+      </w:pPr>
+    </w:lvl>
+  </w:abstractNum>
+  <w:abstractNum w:abstractNumId="8" w15:restartNumberingAfterBreak="0">
+    <w:nsid w:val="69843D9C"/>
+    <w:multiLevelType w:val="hybridMultilevel"/>
+    <w:tmpl w:val="6532B428"/>
+    <w:lvl w:ilvl="0" w:tplc="F90A9458">
+      <w:start w:val="1"/>
+      <w:numFmt w:val="decimal"/>
+      <w:lvlText w:val="%1."/>
+      <w:lvlJc w:val="left"/>
+      <w:pPr>
+        <w:ind w:left="1080" w:hanging="360"/>
+      </w:pPr>
+      <w:rPr>
+        <w:rFonts w:hint="default"/>
+      </w:rPr>
+    </w:lvl>
+    <w:lvl w:ilvl="1" w:tplc="04090019">
+      <w:start w:val="1"/>
+      <w:numFmt w:val="lowerLetter"/>
+      <w:lvlText w:val="%2."/>
+      <w:lvlJc w:val="left"/>
+      <w:pPr>
+        <w:ind w:left="1800" w:hanging="360"/>
+      </w:pPr>
+    </w:lvl>
+    <w:lvl w:ilvl="2" w:tplc="0409001B" w:tentative="1">
+      <w:start w:val="1"/>
+      <w:numFmt w:val="lowerRoman"/>
+      <w:lvlText w:val="%3."/>
+      <w:lvlJc w:val="right"/>
+      <w:pPr>
+        <w:ind w:left="2520" w:hanging="180"/>
+      </w:pPr>
+    </w:lvl>
+    <w:lvl w:ilvl="3" w:tplc="0409000F" w:tentative="1">
+      <w:start w:val="1"/>
+      <w:numFmt w:val="decimal"/>
+      <w:lvlText w:val="%4."/>
+      <w:lvlJc w:val="left"/>
+      <w:pPr>
+        <w:ind w:left="3240" w:hanging="360"/>
+      </w:pPr>
+    </w:lvl>
+    <w:lvl w:ilvl="4" w:tplc="04090019" w:tentative="1">
+      <w:start w:val="1"/>
+      <w:numFmt w:val="lowerLetter"/>
+      <w:lvlText w:val="%5."/>
+      <w:lvlJc w:val="left"/>
+      <w:pPr>
+        <w:ind w:left="3960" w:hanging="360"/>
+      </w:pPr>
+    </w:lvl>
+    <w:lvl w:ilvl="5" w:tplc="0409001B" w:tentative="1">
+      <w:start w:val="1"/>
+      <w:numFmt w:val="lowerRoman"/>
+      <w:lvlText w:val="%6."/>
+      <w:lvlJc w:val="right"/>
+      <w:pPr>
+        <w:ind w:left="4680" w:hanging="180"/>
+      </w:pPr>
+    </w:lvl>
+    <w:lvl w:ilvl="6" w:tplc="0409000F" w:tentative="1">
+      <w:start w:val="1"/>
+      <w:numFmt w:val="decimal"/>
+      <w:lvlText w:val="%7."/>
+      <w:lvlJc w:val="left"/>
+      <w:pPr>
+        <w:ind w:left="5400" w:hanging="360"/>
+      </w:pPr>
+    </w:lvl>
+    <w:lvl w:ilvl="7" w:tplc="04090019" w:tentative="1">
+      <w:start w:val="1"/>
+      <w:numFmt w:val="lowerLetter"/>
+      <w:lvlText w:val="%8."/>
+      <w:lvlJc w:val="left"/>
+      <w:pPr>
+        <w:ind w:left="6120" w:hanging="360"/>
+      </w:pPr>
+    </w:lvl>
+    <w:lvl w:ilvl="8" w:tplc="0409001B" w:tentative="1">
+      <w:start w:val="1"/>
+      <w:numFmt w:val="lowerRoman"/>
+      <w:lvlText w:val="%9."/>
+      <w:lvlJc w:val="right"/>
+      <w:pPr>
+        <w:ind w:left="6840" w:hanging="180"/>
+      </w:pPr>
+    </w:lvl>
+  </w:abstractNum>
   <w:num w:numId="1">
+    <w:abstractNumId w:val="5"/>
+  </w:num>
+  <w:num w:numId="2">
+    <w:abstractNumId w:val="4"/>
+  </w:num>
+  <w:num w:numId="3">
+    <w:abstractNumId w:val="7"/>
+  </w:num>
+  <w:num w:numId="4">
     <w:abstractNumId w:val="0"/>
+  </w:num>
+  <w:num w:numId="5">
+    <w:abstractNumId w:val="1"/>
+  </w:num>
+  <w:num w:numId="6">
+    <w:abstractNumId w:val="6"/>
+  </w:num>
+  <w:num w:numId="7">
+    <w:abstractNumId w:val="2"/>
+  </w:num>
+  <w:num w:numId="8">
+    <w:abstractNumId w:val="3"/>
+  </w:num>
+  <w:num w:numId="9">
+    <w:abstractNumId w:val="8"/>
   </w:num>
 </w:numbering>
 </file>

</xml_diff>

<commit_message>
update userGuide changes from increment 2
</commit_message>
<xml_diff>
--- a/ShirtPrinting_ConsoleApp/readme/ShirtPrintingShopApp_UserGuide.docx
+++ b/ShirtPrinting_ConsoleApp/readme/ShirtPrintingShopApp_UserGuide.docx
@@ -2,6 +2,85 @@
 <file path=word/document.xml><?xml version="1.0" encoding="utf-8"?>
 <w:document xmlns:wpc="http://schemas.microsoft.com/office/word/2010/wordprocessingCanvas" xmlns:cx="http://schemas.microsoft.com/office/drawing/2014/chartex" xmlns:cx1="http://schemas.microsoft.com/office/drawing/2015/9/8/chartex" xmlns:cx2="http://schemas.microsoft.com/office/drawing/2015/10/21/chartex" xmlns:cx3="http://schemas.microsoft.com/office/drawing/2016/5/9/chartex" xmlns:cx4="http://schemas.microsoft.com/office/drawing/2016/5/10/chartex" xmlns:cx5="http://schemas.microsoft.com/office/drawing/2016/5/11/chartex" xmlns:cx6="http://schemas.microsoft.com/office/drawing/2016/5/12/chartex" xmlns:cx7="http://schemas.microsoft.com/office/drawing/2016/5/13/chartex" xmlns:cx8="http://schemas.microsoft.com/office/drawing/2016/5/14/chartex" xmlns:mc="http://schemas.openxmlformats.org/markup-compatibility/2006" xmlns:aink="http://schemas.microsoft.com/office/drawing/2016/ink" xmlns:am3d="http://schemas.microsoft.com/office/drawing/2017/model3d" xmlns:o="urn:schemas-microsoft-com:office:office" xmlns:r="http://schemas.openxmlformats.org/officeDocument/2006/relationships" xmlns:m="http://schemas.openxmlformats.org/officeDocument/2006/math" xmlns:v="urn:schemas-microsoft-com:vml" xmlns:wp14="http://schemas.microsoft.com/office/word/2010/wordprocessingDrawing" xmlns:wp="http://schemas.openxmlformats.org/drawingml/2006/wordprocessingDrawing" xmlns:w10="urn:schemas-microsoft-com:office:word" xmlns:w="http://schemas.openxmlformats.org/wordprocessingml/2006/main" xmlns:w14="http://schemas.microsoft.com/office/word/2010/wordml" xmlns:w15="http://schemas.microsoft.com/office/word/2012/wordml" xmlns:w16cex="http://schemas.microsoft.com/office/word/2018/wordml/cex" xmlns:w16cid="http://schemas.microsoft.com/office/word/2016/wordml/cid" xmlns:w16="http://schemas.microsoft.com/office/word/2018/wordml" xmlns:w16sdtdh="http://schemas.microsoft.com/office/word/2020/wordml/sdtdatahash" xmlns:w16se="http://schemas.microsoft.com/office/word/2015/wordml/symex" xmlns:wpg="http://schemas.microsoft.com/office/word/2010/wordprocessingGroup" xmlns:wpi="http://schemas.microsoft.com/office/word/2010/wordprocessingInk" xmlns:wne="http://schemas.microsoft.com/office/word/2006/wordml" xmlns:wps="http://schemas.microsoft.com/office/word/2010/wordprocessingShape" mc:Ignorable="w14 w15 w16se w16cid w16 w16cex w16sdtdh wp14">
   <w:body>
+    <w:p>
+      <w:pPr>
+        <w:pStyle w:val="Title"/>
+        <w:rPr>
+          <w:rFonts w:ascii="Cascadia Code" w:hAnsi="Cascadia Code"/>
+        </w:rPr>
+      </w:pPr>
+      <w:r>
+        <w:rPr>
+          <w:rFonts w:ascii="Cascadia Code" w:hAnsi="Cascadia Code"/>
+        </w:rPr>
+        <w:t xml:space="preserve">Additions for Iteration 02: </w:t>
+      </w:r>
+    </w:p>
+    <w:p>
+      <w:pPr>
+        <w:pStyle w:val="ListParagraph"/>
+        <w:numPr>
+          <w:ilvl w:val="0"/>
+          <w:numId w:val="2"/>
+        </w:numPr>
+      </w:pPr>
+      <w:r>
+        <w:t xml:space="preserve">In the first </w:t>
+      </w:r>
+      <w:r>
+        <w:t>release, the text commands to navigate the application were case sensitive. This has been fixed and now any combination of case will effectively navigate the user through the app.</w:t>
+      </w:r>
+    </w:p>
+    <w:p>
+      <w:pPr>
+        <w:pStyle w:val="ListParagraph"/>
+        <w:numPr>
+          <w:ilvl w:val="0"/>
+          <w:numId w:val="2"/>
+        </w:numPr>
+      </w:pPr>
+      <w:r>
+        <w:t xml:space="preserve">The first release had a bug where invalid customerId’s would still return a record, this has been solved by making some queries “deterministic” in the context of mySql; the application will either return the record specified or let the user know that the id has not been found. </w:t>
+      </w:r>
+    </w:p>
+    <w:p>
+      <w:pPr>
+        <w:pStyle w:val="ListParagraph"/>
+        <w:numPr>
+          <w:ilvl w:val="0"/>
+          <w:numId w:val="2"/>
+        </w:numPr>
+      </w:pPr>
+      <w:r>
+        <w:t>NEW: The application user can now activate or deactivate customers</w:t>
+      </w:r>
+      <w:r>
+        <w:t>, essentially a soft delete that prevents additional customer activity while they’re marked as “deactivated”. Notes are expected to continue to be added to deactivated customers in the future for customer management and record keeping around any interactions that may lead to long term deactivation or eventual re-activation of their account within the application.</w:t>
+      </w:r>
+    </w:p>
+    <w:p>
+      <w:pPr>
+        <w:rPr>
+          <w:sz w:val="36"/>
+          <w:szCs w:val="36"/>
+        </w:rPr>
+      </w:pPr>
+      <w:r>
+        <w:rPr>
+          <w:sz w:val="36"/>
+          <w:szCs w:val="36"/>
+        </w:rPr>
+        <w:br w:type="page"/>
+      </w:r>
+    </w:p>
+    <w:p>
+      <w:pPr>
+        <w:rPr>
+          <w:sz w:val="36"/>
+          <w:szCs w:val="36"/>
+        </w:rPr>
+      </w:pPr>
+    </w:p>
     <w:p>
       <w:pPr>
         <w:jc w:val="center"/>
@@ -29,6 +108,12 @@
     </w:p>
     <w:sdt>
       <w:sdtPr>
+        <w:rPr>
+          <w:rFonts w:asciiTheme="minorHAnsi" w:eastAsiaTheme="minorHAnsi" w:hAnsiTheme="minorHAnsi" w:cstheme="minorBidi"/>
+          <w:color w:val="auto"/>
+          <w:sz w:val="22"/>
+          <w:szCs w:val="22"/>
+        </w:rPr>
         <w:id w:val="1824234466"/>
         <w:docPartObj>
           <w:docPartGallery w:val="Table of Contents"/>
@@ -37,13 +122,9 @@
       </w:sdtPr>
       <w:sdtEndPr>
         <w:rPr>
-          <w:rFonts w:asciiTheme="minorHAnsi" w:eastAsiaTheme="minorHAnsi" w:hAnsiTheme="minorHAnsi" w:cstheme="minorBidi"/>
           <w:b/>
           <w:bCs/>
           <w:noProof/>
-          <w:color w:val="auto"/>
-          <w:sz w:val="22"/>
-          <w:szCs w:val="22"/>
         </w:rPr>
       </w:sdtEndPr>
       <w:sdtContent>
@@ -442,10 +523,7 @@
         <w:ind w:left="360"/>
       </w:pPr>
       <w:r>
-        <w:t xml:space="preserve">The initial menu shows the </w:t>
-      </w:r>
-      <w:r>
-        <w:t xml:space="preserve">options for the application: </w:t>
+        <w:t xml:space="preserve">The initial menu shows the options for the application: </w:t>
       </w:r>
     </w:p>
     <w:p>
@@ -563,16 +641,18 @@
     </w:p>
     <w:p/>
     <w:p>
+      <w:pPr>
+        <w:jc w:val="center"/>
+      </w:pPr>
       <w:r>
         <w:rPr>
           <w:noProof/>
         </w:rPr>
-        <w:lastRenderedPageBreak/>
         <w:drawing>
-          <wp:inline distT="0" distB="0" distL="0" distR="0" wp14:anchorId="0CFA767D" wp14:editId="7895D31A">
-            <wp:extent cx="5762625" cy="1940780"/>
-            <wp:effectExtent l="0" t="0" r="0" b="2540"/>
-            <wp:docPr id="3" name="Picture 3"/>
+          <wp:inline distT="0" distB="0" distL="0" distR="0" wp14:anchorId="171C105D" wp14:editId="5D59E021">
+            <wp:extent cx="4267200" cy="2009775"/>
+            <wp:effectExtent l="0" t="0" r="0" b="9525"/>
+            <wp:docPr id="1" name="Picture 1"/>
             <wp:cNvGraphicFramePr>
               <a:graphicFrameLocks xmlns:a="http://schemas.openxmlformats.org/drawingml/2006/main" noChangeAspect="1"/>
             </wp:cNvGraphicFramePr>
@@ -580,7 +660,7 @@
               <a:graphicData uri="http://schemas.openxmlformats.org/drawingml/2006/picture">
                 <pic:pic xmlns:pic="http://schemas.openxmlformats.org/drawingml/2006/picture">
                   <pic:nvPicPr>
-                    <pic:cNvPr id="0" name="Picture 2"/>
+                    <pic:cNvPr id="0" name="Picture 1"/>
                     <pic:cNvPicPr>
                       <a:picLocks noChangeAspect="1" noChangeArrowheads="1"/>
                     </pic:cNvPicPr>
@@ -601,7 +681,7 @@
                   <pic:spPr bwMode="auto">
                     <a:xfrm>
                       <a:off x="0" y="0"/>
-                      <a:ext cx="5779070" cy="1946319"/>
+                      <a:ext cx="4267200" cy="2009775"/>
                     </a:xfrm>
                     <a:prstGeom prst="rect">
                       <a:avLst/>
@@ -624,14 +704,9 @@
       </w:pPr>
       <w:bookmarkStart w:id="2" w:name="_Toc114679787"/>
       <w:r>
-        <w:t xml:space="preserve">Adding a </w:t>
-      </w:r>
-      <w:proofErr w:type="gramStart"/>
-      <w:r>
-        <w:t>Customer</w:t>
+        <w:t>Adding a Customer</w:t>
       </w:r>
       <w:bookmarkEnd w:id="2"/>
-      <w:proofErr w:type="gramEnd"/>
       <w:r>
         <w:t xml:space="preserve"> </w:t>
       </w:r>
@@ -641,19 +716,135 @@
         <w:ind w:left="720"/>
       </w:pPr>
       <w:r>
-        <w:t xml:space="preserve">The “Add” selection will walk you through adding the properties for the new </w:t>
-      </w:r>
-      <w:proofErr w:type="gramStart"/>
-      <w:r>
-        <w:t>customer, and</w:t>
-      </w:r>
-      <w:proofErr w:type="gramEnd"/>
-      <w:r>
-        <w:t xml:space="preserve"> show you the customer that was created after saving to the database.</w:t>
+        <w:t>The “Add” selection will walk you through adding the properties for the new customer, and show you the customer that was created after saving to the database.</w:t>
       </w:r>
       <w:r>
         <w:t xml:space="preserve"> </w:t>
       </w:r>
+      <w:r>
+        <w:t>All entries are case insensitive.</w:t>
+      </w:r>
+    </w:p>
+    <w:p>
+      <w:pPr>
+        <w:pStyle w:val="ListParagraph"/>
+        <w:numPr>
+          <w:ilvl w:val="0"/>
+          <w:numId w:val="3"/>
+        </w:numPr>
+      </w:pPr>
+      <w:r>
+        <w:t xml:space="preserve">Required Fields: </w:t>
+      </w:r>
+    </w:p>
+    <w:p>
+      <w:pPr>
+        <w:pStyle w:val="ListParagraph"/>
+        <w:numPr>
+          <w:ilvl w:val="0"/>
+          <w:numId w:val="7"/>
+        </w:numPr>
+      </w:pPr>
+      <w:r>
+        <w:t xml:space="preserve">Email address: this field is not checked against the email server at this </w:t>
+      </w:r>
+      <w:r>
+        <w:t xml:space="preserve">version of the application so be sure to accurately type the email. </w:t>
+      </w:r>
+    </w:p>
+    <w:p>
+      <w:pPr>
+        <w:pStyle w:val="ListParagraph"/>
+        <w:numPr>
+          <w:ilvl w:val="0"/>
+          <w:numId w:val="7"/>
+        </w:numPr>
+      </w:pPr>
+      <w:r>
+        <w:t>FirstName</w:t>
+      </w:r>
+    </w:p>
+    <w:p>
+      <w:pPr>
+        <w:pStyle w:val="ListParagraph"/>
+        <w:numPr>
+          <w:ilvl w:val="0"/>
+          <w:numId w:val="7"/>
+        </w:numPr>
+      </w:pPr>
+      <w:r>
+        <w:t>LastName</w:t>
+      </w:r>
+    </w:p>
+    <w:p>
+      <w:pPr>
+        <w:pStyle w:val="ListParagraph"/>
+        <w:numPr>
+          <w:ilvl w:val="0"/>
+          <w:numId w:val="3"/>
+        </w:numPr>
+      </w:pPr>
+      <w:r>
+        <w:t xml:space="preserve">Once entered, the application will show details about the customer, including their newly created userId: </w:t>
+      </w:r>
+    </w:p>
+    <w:p>
+      <w:pPr>
+        <w:jc w:val="center"/>
+      </w:pPr>
+      <w:r>
+        <w:rPr>
+          <w:noProof/>
+        </w:rPr>
+        <w:drawing>
+          <wp:inline distT="0" distB="0" distL="0" distR="0" wp14:anchorId="4ACE915C" wp14:editId="2550A45B">
+            <wp:extent cx="5543550" cy="1695450"/>
+            <wp:effectExtent l="0" t="0" r="0" b="0"/>
+            <wp:docPr id="4" name="Picture 4"/>
+            <wp:cNvGraphicFramePr>
+              <a:graphicFrameLocks xmlns:a="http://schemas.openxmlformats.org/drawingml/2006/main" noChangeAspect="1"/>
+            </wp:cNvGraphicFramePr>
+            <a:graphic xmlns:a="http://schemas.openxmlformats.org/drawingml/2006/main">
+              <a:graphicData uri="http://schemas.openxmlformats.org/drawingml/2006/picture">
+                <pic:pic xmlns:pic="http://schemas.openxmlformats.org/drawingml/2006/picture">
+                  <pic:nvPicPr>
+                    <pic:cNvPr id="0" name="Picture 2"/>
+                    <pic:cNvPicPr>
+                      <a:picLocks noChangeAspect="1" noChangeArrowheads="1"/>
+                    </pic:cNvPicPr>
+                  </pic:nvPicPr>
+                  <pic:blipFill>
+                    <a:blip r:embed="rId9">
+                      <a:extLst>
+                        <a:ext uri="{28A0092B-C50C-407E-A947-70E740481C1C}">
+                          <a14:useLocalDpi xmlns:a14="http://schemas.microsoft.com/office/drawing/2010/main" val="0"/>
+                        </a:ext>
+                      </a:extLst>
+                    </a:blip>
+                    <a:srcRect/>
+                    <a:stretch>
+                      <a:fillRect/>
+                    </a:stretch>
+                  </pic:blipFill>
+                  <pic:spPr bwMode="auto">
+                    <a:xfrm>
+                      <a:off x="0" y="0"/>
+                      <a:ext cx="5543550" cy="1695450"/>
+                    </a:xfrm>
+                    <a:prstGeom prst="rect">
+                      <a:avLst/>
+                    </a:prstGeom>
+                    <a:noFill/>
+                    <a:ln>
+                      <a:noFill/>
+                    </a:ln>
+                  </pic:spPr>
+                </pic:pic>
+              </a:graphicData>
+            </a:graphic>
+          </wp:inline>
+        </w:drawing>
+      </w:r>
     </w:p>
     <w:p>
       <w:pPr>
@@ -661,6 +852,7 @@
       </w:pPr>
       <w:bookmarkStart w:id="3" w:name="_Toc114679788"/>
       <w:r>
+        <w:lastRenderedPageBreak/>
         <w:t>Get All Customers</w:t>
       </w:r>
       <w:bookmarkEnd w:id="3"/>
@@ -670,15 +862,74 @@
         <w:ind w:left="720"/>
       </w:pPr>
       <w:r>
-        <w:t xml:space="preserve">Getting </w:t>
-      </w:r>
-      <w:proofErr w:type="gramStart"/>
-      <w:r>
-        <w:t>all of</w:t>
-      </w:r>
-      <w:proofErr w:type="gramEnd"/>
-      <w:r>
-        <w:t xml:space="preserve"> the customers can be helpful for users that work in the shop when you can’t remember the order number or customer Id and need to manually search for a customer to then search them by Id or update the properties of that customer.</w:t>
+        <w:t>Getting all of the customers can be helpful for users that work in the shop when you can’t remember the order number or customer Id and need to manually search for a customer to then search them by Id or update the properties of that customer.</w:t>
+      </w:r>
+    </w:p>
+    <w:p>
+      <w:pPr>
+        <w:ind w:left="720"/>
+        <w:jc w:val="center"/>
+      </w:pPr>
+      <w:r>
+        <w:rPr>
+          <w:noProof/>
+        </w:rPr>
+        <w:drawing>
+          <wp:inline distT="0" distB="0" distL="0" distR="0" wp14:anchorId="24058338" wp14:editId="2849B7C0">
+            <wp:extent cx="5934075" cy="3000375"/>
+            <wp:effectExtent l="0" t="0" r="9525" b="9525"/>
+            <wp:docPr id="6" name="Picture 6"/>
+            <wp:cNvGraphicFramePr>
+              <a:graphicFrameLocks xmlns:a="http://schemas.openxmlformats.org/drawingml/2006/main" noChangeAspect="1"/>
+            </wp:cNvGraphicFramePr>
+            <a:graphic xmlns:a="http://schemas.openxmlformats.org/drawingml/2006/main">
+              <a:graphicData uri="http://schemas.openxmlformats.org/drawingml/2006/picture">
+                <pic:pic xmlns:pic="http://schemas.openxmlformats.org/drawingml/2006/picture">
+                  <pic:nvPicPr>
+                    <pic:cNvPr id="0" name="Picture 3"/>
+                    <pic:cNvPicPr>
+                      <a:picLocks noChangeAspect="1" noChangeArrowheads="1"/>
+                    </pic:cNvPicPr>
+                  </pic:nvPicPr>
+                  <pic:blipFill>
+                    <a:blip r:embed="rId10">
+                      <a:extLst>
+                        <a:ext uri="{28A0092B-C50C-407E-A947-70E740481C1C}">
+                          <a14:useLocalDpi xmlns:a14="http://schemas.microsoft.com/office/drawing/2010/main" val="0"/>
+                        </a:ext>
+                      </a:extLst>
+                    </a:blip>
+                    <a:srcRect/>
+                    <a:stretch>
+                      <a:fillRect/>
+                    </a:stretch>
+                  </pic:blipFill>
+                  <pic:spPr bwMode="auto">
+                    <a:xfrm>
+                      <a:off x="0" y="0"/>
+                      <a:ext cx="5934075" cy="3000375"/>
+                    </a:xfrm>
+                    <a:prstGeom prst="rect">
+                      <a:avLst/>
+                    </a:prstGeom>
+                    <a:noFill/>
+                    <a:ln>
+                      <a:noFill/>
+                    </a:ln>
+                  </pic:spPr>
+                </pic:pic>
+              </a:graphicData>
+            </a:graphic>
+          </wp:inline>
+        </w:drawing>
+      </w:r>
+    </w:p>
+    <w:p>
+      <w:pPr>
+        <w:ind w:left="720"/>
+      </w:pPr>
+      <w:r>
+        <w:t>As you can see, the list will continue until all customers are listed</w:t>
       </w:r>
     </w:p>
     <w:p>
@@ -687,15 +938,7 @@
       </w:pPr>
       <w:bookmarkStart w:id="4" w:name="_Toc114679789"/>
       <w:r>
-        <w:t xml:space="preserve">Get Customer </w:t>
-      </w:r>
-      <w:proofErr w:type="gramStart"/>
-      <w:r>
-        <w:t>By</w:t>
-      </w:r>
-      <w:proofErr w:type="gramEnd"/>
-      <w:r>
-        <w:t xml:space="preserve"> Id</w:t>
+        <w:t>Get Customer By Id</w:t>
       </w:r>
       <w:bookmarkEnd w:id="4"/>
     </w:p>
@@ -707,9 +950,410 @@
         <w:t>When needing to update information for a customer over the phone, or when you need to remind yourself of customer contact information, you might find use in looking up the customer by Id from the order invoice or elsewhere.</w:t>
       </w:r>
     </w:p>
+    <w:p>
+      <w:pPr>
+        <w:ind w:left="720"/>
+      </w:pPr>
+    </w:p>
+    <w:p>
+      <w:pPr>
+        <w:ind w:left="720"/>
+        <w:jc w:val="center"/>
+      </w:pPr>
+      <w:r>
+        <w:rPr>
+          <w:noProof/>
+        </w:rPr>
+        <w:drawing>
+          <wp:inline distT="0" distB="0" distL="0" distR="0" wp14:anchorId="348D16B7" wp14:editId="689DF710">
+            <wp:extent cx="5353050" cy="781050"/>
+            <wp:effectExtent l="0" t="0" r="0" b="0"/>
+            <wp:docPr id="7" name="Picture 7"/>
+            <wp:cNvGraphicFramePr>
+              <a:graphicFrameLocks xmlns:a="http://schemas.openxmlformats.org/drawingml/2006/main" noChangeAspect="1"/>
+            </wp:cNvGraphicFramePr>
+            <a:graphic xmlns:a="http://schemas.openxmlformats.org/drawingml/2006/main">
+              <a:graphicData uri="http://schemas.openxmlformats.org/drawingml/2006/picture">
+                <pic:pic xmlns:pic="http://schemas.openxmlformats.org/drawingml/2006/picture">
+                  <pic:nvPicPr>
+                    <pic:cNvPr id="0" name="Picture 4"/>
+                    <pic:cNvPicPr>
+                      <a:picLocks noChangeAspect="1" noChangeArrowheads="1"/>
+                    </pic:cNvPicPr>
+                  </pic:nvPicPr>
+                  <pic:blipFill>
+                    <a:blip r:embed="rId11">
+                      <a:extLst>
+                        <a:ext uri="{28A0092B-C50C-407E-A947-70E740481C1C}">
+                          <a14:useLocalDpi xmlns:a14="http://schemas.microsoft.com/office/drawing/2010/main" val="0"/>
+                        </a:ext>
+                      </a:extLst>
+                    </a:blip>
+                    <a:srcRect/>
+                    <a:stretch>
+                      <a:fillRect/>
+                    </a:stretch>
+                  </pic:blipFill>
+                  <pic:spPr bwMode="auto">
+                    <a:xfrm>
+                      <a:off x="0" y="0"/>
+                      <a:ext cx="5353050" cy="781050"/>
+                    </a:xfrm>
+                    <a:prstGeom prst="rect">
+                      <a:avLst/>
+                    </a:prstGeom>
+                    <a:noFill/>
+                    <a:ln>
+                      <a:noFill/>
+                    </a:ln>
+                  </pic:spPr>
+                </pic:pic>
+              </a:graphicData>
+            </a:graphic>
+          </wp:inline>
+        </w:drawing>
+      </w:r>
+    </w:p>
+    <w:p>
+      <w:pPr>
+        <w:ind w:left="720"/>
+        <w:jc w:val="center"/>
+      </w:pPr>
+    </w:p>
+    <w:p>
+      <w:pPr>
+        <w:pStyle w:val="Heading1"/>
+      </w:pPr>
+      <w:r>
+        <w:t>Deactivate and Reactivate Customers by EmailAddress</w:t>
+      </w:r>
+    </w:p>
+    <w:p>
+      <w:pPr>
+        <w:pStyle w:val="ListParagraph"/>
+        <w:numPr>
+          <w:ilvl w:val="0"/>
+          <w:numId w:val="9"/>
+        </w:numPr>
+      </w:pPr>
+      <w:r>
+        <w:t>Deactivate</w:t>
+      </w:r>
+    </w:p>
+    <w:p>
+      <w:pPr>
+        <w:pStyle w:val="ListParagraph"/>
+        <w:numPr>
+          <w:ilvl w:val="1"/>
+          <w:numId w:val="9"/>
+        </w:numPr>
+      </w:pPr>
+      <w:r>
+        <w:t xml:space="preserve">If the email is entered correctly and the customer is not already deactivated, the app will make the change and print the customer info in the console: </w:t>
+      </w:r>
+    </w:p>
+    <w:p>
+      <w:pPr>
+        <w:jc w:val="center"/>
+      </w:pPr>
+      <w:r>
+        <w:rPr>
+          <w:noProof/>
+        </w:rPr>
+        <w:lastRenderedPageBreak/>
+        <w:drawing>
+          <wp:inline distT="0" distB="0" distL="0" distR="0" wp14:anchorId="735398FA" wp14:editId="7B9BABE3">
+            <wp:extent cx="4733925" cy="1029114"/>
+            <wp:effectExtent l="0" t="0" r="0" b="0"/>
+            <wp:docPr id="10" name="Picture 10"/>
+            <wp:cNvGraphicFramePr>
+              <a:graphicFrameLocks xmlns:a="http://schemas.openxmlformats.org/drawingml/2006/main" noChangeAspect="1"/>
+            </wp:cNvGraphicFramePr>
+            <a:graphic xmlns:a="http://schemas.openxmlformats.org/drawingml/2006/main">
+              <a:graphicData uri="http://schemas.openxmlformats.org/drawingml/2006/picture">
+                <pic:pic xmlns:pic="http://schemas.openxmlformats.org/drawingml/2006/picture">
+                  <pic:nvPicPr>
+                    <pic:cNvPr id="0" name="Picture 6"/>
+                    <pic:cNvPicPr>
+                      <a:picLocks noChangeAspect="1" noChangeArrowheads="1"/>
+                    </pic:cNvPicPr>
+                  </pic:nvPicPr>
+                  <pic:blipFill>
+                    <a:blip r:embed="rId12">
+                      <a:extLst>
+                        <a:ext uri="{28A0092B-C50C-407E-A947-70E740481C1C}">
+                          <a14:useLocalDpi xmlns:a14="http://schemas.microsoft.com/office/drawing/2010/main" val="0"/>
+                        </a:ext>
+                      </a:extLst>
+                    </a:blip>
+                    <a:srcRect/>
+                    <a:stretch>
+                      <a:fillRect/>
+                    </a:stretch>
+                  </pic:blipFill>
+                  <pic:spPr bwMode="auto">
+                    <a:xfrm>
+                      <a:off x="0" y="0"/>
+                      <a:ext cx="4766308" cy="1036154"/>
+                    </a:xfrm>
+                    <a:prstGeom prst="rect">
+                      <a:avLst/>
+                    </a:prstGeom>
+                    <a:noFill/>
+                    <a:ln>
+                      <a:noFill/>
+                    </a:ln>
+                  </pic:spPr>
+                </pic:pic>
+              </a:graphicData>
+            </a:graphic>
+          </wp:inline>
+        </w:drawing>
+      </w:r>
+    </w:p>
+    <w:p>
+      <w:pPr>
+        <w:pStyle w:val="ListParagraph"/>
+        <w:numPr>
+          <w:ilvl w:val="1"/>
+          <w:numId w:val="9"/>
+        </w:numPr>
+      </w:pPr>
+      <w:r>
+        <w:t xml:space="preserve">If the email is not entered correctly, the application will inform the user that the email has not been found and prompt the user again: </w:t>
+      </w:r>
+    </w:p>
+    <w:p>
+      <w:pPr>
+        <w:pStyle w:val="ListParagraph"/>
+        <w:ind w:left="1800"/>
+      </w:pPr>
+    </w:p>
+    <w:p>
+      <w:pPr>
+        <w:jc w:val="center"/>
+      </w:pPr>
+      <w:r>
+        <w:rPr>
+          <w:noProof/>
+        </w:rPr>
+        <w:drawing>
+          <wp:inline distT="0" distB="0" distL="0" distR="0" wp14:anchorId="6D67E5EB" wp14:editId="52732421">
+            <wp:extent cx="4714875" cy="1143000"/>
+            <wp:effectExtent l="0" t="0" r="9525" b="0"/>
+            <wp:docPr id="8" name="Picture 8"/>
+            <wp:cNvGraphicFramePr>
+              <a:graphicFrameLocks xmlns:a="http://schemas.openxmlformats.org/drawingml/2006/main" noChangeAspect="1"/>
+            </wp:cNvGraphicFramePr>
+            <a:graphic xmlns:a="http://schemas.openxmlformats.org/drawingml/2006/main">
+              <a:graphicData uri="http://schemas.openxmlformats.org/drawingml/2006/picture">
+                <pic:pic xmlns:pic="http://schemas.openxmlformats.org/drawingml/2006/picture">
+                  <pic:nvPicPr>
+                    <pic:cNvPr id="0" name="Picture 5"/>
+                    <pic:cNvPicPr>
+                      <a:picLocks noChangeAspect="1" noChangeArrowheads="1"/>
+                    </pic:cNvPicPr>
+                  </pic:nvPicPr>
+                  <pic:blipFill>
+                    <a:blip r:embed="rId13">
+                      <a:extLst>
+                        <a:ext uri="{28A0092B-C50C-407E-A947-70E740481C1C}">
+                          <a14:useLocalDpi xmlns:a14="http://schemas.microsoft.com/office/drawing/2010/main" val="0"/>
+                        </a:ext>
+                      </a:extLst>
+                    </a:blip>
+                    <a:srcRect/>
+                    <a:stretch>
+                      <a:fillRect/>
+                    </a:stretch>
+                  </pic:blipFill>
+                  <pic:spPr bwMode="auto">
+                    <a:xfrm>
+                      <a:off x="0" y="0"/>
+                      <a:ext cx="4714875" cy="1143000"/>
+                    </a:xfrm>
+                    <a:prstGeom prst="rect">
+                      <a:avLst/>
+                    </a:prstGeom>
+                    <a:noFill/>
+                    <a:ln>
+                      <a:noFill/>
+                    </a:ln>
+                  </pic:spPr>
+                </pic:pic>
+              </a:graphicData>
+            </a:graphic>
+          </wp:inline>
+        </w:drawing>
+      </w:r>
+    </w:p>
+    <w:p>
+      <w:pPr>
+        <w:pStyle w:val="ListParagraph"/>
+        <w:numPr>
+          <w:ilvl w:val="1"/>
+          <w:numId w:val="9"/>
+        </w:numPr>
+      </w:pPr>
+      <w:r>
+        <w:t>The customer that is being deactivated cannot already be in a deactivated state or the application will not make a database call and let the user know</w:t>
+      </w:r>
+    </w:p>
+    <w:p>
+      <w:pPr>
+        <w:jc w:val="center"/>
+      </w:pPr>
+      <w:r>
+        <w:rPr>
+          <w:noProof/>
+        </w:rPr>
+        <w:drawing>
+          <wp:inline distT="0" distB="0" distL="0" distR="0" wp14:anchorId="791C1D01" wp14:editId="0553DD18">
+            <wp:extent cx="5334000" cy="948837"/>
+            <wp:effectExtent l="0" t="0" r="0" b="3810"/>
+            <wp:docPr id="11" name="Picture 11"/>
+            <wp:cNvGraphicFramePr>
+              <a:graphicFrameLocks xmlns:a="http://schemas.openxmlformats.org/drawingml/2006/main" noChangeAspect="1"/>
+            </wp:cNvGraphicFramePr>
+            <a:graphic xmlns:a="http://schemas.openxmlformats.org/drawingml/2006/main">
+              <a:graphicData uri="http://schemas.openxmlformats.org/drawingml/2006/picture">
+                <pic:pic xmlns:pic="http://schemas.openxmlformats.org/drawingml/2006/picture">
+                  <pic:nvPicPr>
+                    <pic:cNvPr id="0" name="Picture 7"/>
+                    <pic:cNvPicPr>
+                      <a:picLocks noChangeAspect="1" noChangeArrowheads="1"/>
+                    </pic:cNvPicPr>
+                  </pic:nvPicPr>
+                  <pic:blipFill>
+                    <a:blip r:embed="rId14">
+                      <a:extLst>
+                        <a:ext uri="{28A0092B-C50C-407E-A947-70E740481C1C}">
+                          <a14:useLocalDpi xmlns:a14="http://schemas.microsoft.com/office/drawing/2010/main" val="0"/>
+                        </a:ext>
+                      </a:extLst>
+                    </a:blip>
+                    <a:srcRect/>
+                    <a:stretch>
+                      <a:fillRect/>
+                    </a:stretch>
+                  </pic:blipFill>
+                  <pic:spPr bwMode="auto">
+                    <a:xfrm>
+                      <a:off x="0" y="0"/>
+                      <a:ext cx="5387363" cy="958329"/>
+                    </a:xfrm>
+                    <a:prstGeom prst="rect">
+                      <a:avLst/>
+                    </a:prstGeom>
+                    <a:noFill/>
+                    <a:ln>
+                      <a:noFill/>
+                    </a:ln>
+                  </pic:spPr>
+                </pic:pic>
+              </a:graphicData>
+            </a:graphic>
+          </wp:inline>
+        </w:drawing>
+      </w:r>
+    </w:p>
+    <w:p>
+      <w:pPr>
+        <w:pStyle w:val="ListParagraph"/>
+        <w:numPr>
+          <w:ilvl w:val="0"/>
+          <w:numId w:val="9"/>
+        </w:numPr>
+      </w:pPr>
+      <w:r>
+        <w:t>Re-Activate</w:t>
+      </w:r>
+    </w:p>
+    <w:p>
+      <w:pPr>
+        <w:pStyle w:val="ListParagraph"/>
+        <w:numPr>
+          <w:ilvl w:val="1"/>
+          <w:numId w:val="9"/>
+        </w:numPr>
+      </w:pPr>
+      <w:r>
+        <w:t>When a customer needs to be re-activated to resume being a trusted customer with access to new orders, select “activate” in the “customer management” menu and enter the email of the customer’s account to activate it</w:t>
+      </w:r>
+    </w:p>
+    <w:p>
+      <w:pPr>
+        <w:jc w:val="center"/>
+      </w:pPr>
+      <w:r>
+        <w:rPr>
+          <w:noProof/>
+        </w:rPr>
+        <w:drawing>
+          <wp:inline distT="0" distB="0" distL="0" distR="0" wp14:anchorId="1FF1A4C6" wp14:editId="594C943A">
+            <wp:extent cx="5229225" cy="1562100"/>
+            <wp:effectExtent l="0" t="0" r="9525" b="0"/>
+            <wp:docPr id="13" name="Picture 13"/>
+            <wp:cNvGraphicFramePr>
+              <a:graphicFrameLocks xmlns:a="http://schemas.openxmlformats.org/drawingml/2006/main" noChangeAspect="1"/>
+            </wp:cNvGraphicFramePr>
+            <a:graphic xmlns:a="http://schemas.openxmlformats.org/drawingml/2006/main">
+              <a:graphicData uri="http://schemas.openxmlformats.org/drawingml/2006/picture">
+                <pic:pic xmlns:pic="http://schemas.openxmlformats.org/drawingml/2006/picture">
+                  <pic:nvPicPr>
+                    <pic:cNvPr id="0" name="Picture 8"/>
+                    <pic:cNvPicPr>
+                      <a:picLocks noChangeAspect="1" noChangeArrowheads="1"/>
+                    </pic:cNvPicPr>
+                  </pic:nvPicPr>
+                  <pic:blipFill>
+                    <a:blip r:embed="rId15">
+                      <a:extLst>
+                        <a:ext uri="{28A0092B-C50C-407E-A947-70E740481C1C}">
+                          <a14:useLocalDpi xmlns:a14="http://schemas.microsoft.com/office/drawing/2010/main" val="0"/>
+                        </a:ext>
+                      </a:extLst>
+                    </a:blip>
+                    <a:srcRect/>
+                    <a:stretch>
+                      <a:fillRect/>
+                    </a:stretch>
+                  </pic:blipFill>
+                  <pic:spPr bwMode="auto">
+                    <a:xfrm>
+                      <a:off x="0" y="0"/>
+                      <a:ext cx="5229225" cy="1562100"/>
+                    </a:xfrm>
+                    <a:prstGeom prst="rect">
+                      <a:avLst/>
+                    </a:prstGeom>
+                    <a:noFill/>
+                    <a:ln>
+                      <a:noFill/>
+                    </a:ln>
+                  </pic:spPr>
+                </pic:pic>
+              </a:graphicData>
+            </a:graphic>
+          </wp:inline>
+        </w:drawing>
+      </w:r>
+    </w:p>
+    <w:p>
+      <w:pPr>
+        <w:pStyle w:val="ListParagraph"/>
+        <w:numPr>
+          <w:ilvl w:val="1"/>
+          <w:numId w:val="9"/>
+        </w:numPr>
+      </w:pPr>
+      <w:r>
+        <w:t>Same rules and results apply when trying to change the active status of a customer to the existing state in the database: nothing will be executed on the database and the console will inform the user.</w:t>
+      </w:r>
+    </w:p>
     <w:sectPr>
-      <w:headerReference w:type="default" r:id="rId9"/>
-      <w:footerReference w:type="default" r:id="rId10"/>
+      <w:headerReference w:type="default" r:id="rId16"/>
+      <w:footerReference w:type="default" r:id="rId17"/>
       <w:pgSz w:w="12240" w:h="15840"/>
       <w:pgMar w:top="1440" w:right="1440" w:bottom="1440" w:left="1440" w:header="720" w:footer="720" w:gutter="0"/>
       <w:lnNumType w:countBy="1" w:restart="continuous"/>
@@ -838,10 +1482,7 @@
       <w:ptab w:relativeTo="margin" w:alignment="center" w:leader="none"/>
     </w:r>
     <w:r>
-      <w:t>User D</w:t>
-    </w:r>
-    <w:r>
-      <w:t>ocumentation</w:t>
+      <w:t>User Documentation</w:t>
     </w:r>
     <w:r>
       <w:ptab w:relativeTo="margin" w:alignment="right" w:leader="none"/>
@@ -856,6 +1497,451 @@
 <file path=word/numbering.xml><?xml version="1.0" encoding="utf-8"?>
 <w:numbering xmlns:wpc="http://schemas.microsoft.com/office/word/2010/wordprocessingCanvas" xmlns:cx="http://schemas.microsoft.com/office/drawing/2014/chartex" xmlns:cx1="http://schemas.microsoft.com/office/drawing/2015/9/8/chartex" xmlns:cx2="http://schemas.microsoft.com/office/drawing/2015/10/21/chartex" xmlns:cx3="http://schemas.microsoft.com/office/drawing/2016/5/9/chartex" xmlns:cx4="http://schemas.microsoft.com/office/drawing/2016/5/10/chartex" xmlns:cx5="http://schemas.microsoft.com/office/drawing/2016/5/11/chartex" xmlns:cx6="http://schemas.microsoft.com/office/drawing/2016/5/12/chartex" xmlns:cx7="http://schemas.microsoft.com/office/drawing/2016/5/13/chartex" xmlns:cx8="http://schemas.microsoft.com/office/drawing/2016/5/14/chartex" xmlns:mc="http://schemas.openxmlformats.org/markup-compatibility/2006" xmlns:aink="http://schemas.microsoft.com/office/drawing/2016/ink" xmlns:am3d="http://schemas.microsoft.com/office/drawing/2017/model3d" xmlns:o="urn:schemas-microsoft-com:office:office" xmlns:r="http://schemas.openxmlformats.org/officeDocument/2006/relationships" xmlns:m="http://schemas.openxmlformats.org/officeDocument/2006/math" xmlns:v="urn:schemas-microsoft-com:vml" xmlns:wp14="http://schemas.microsoft.com/office/word/2010/wordprocessingDrawing" xmlns:wp="http://schemas.openxmlformats.org/drawingml/2006/wordprocessingDrawing" xmlns:w10="urn:schemas-microsoft-com:office:word" xmlns:w="http://schemas.openxmlformats.org/wordprocessingml/2006/main" xmlns:w14="http://schemas.microsoft.com/office/word/2010/wordml" xmlns:w15="http://schemas.microsoft.com/office/word/2012/wordml" xmlns:w16cex="http://schemas.microsoft.com/office/word/2018/wordml/cex" xmlns:w16cid="http://schemas.microsoft.com/office/word/2016/wordml/cid" xmlns:w16="http://schemas.microsoft.com/office/word/2018/wordml" xmlns:w16sdtdh="http://schemas.microsoft.com/office/word/2020/wordml/sdtdatahash" xmlns:w16se="http://schemas.microsoft.com/office/word/2015/wordml/symex" xmlns:wpg="http://schemas.microsoft.com/office/word/2010/wordprocessingGroup" xmlns:wpi="http://schemas.microsoft.com/office/word/2010/wordprocessingInk" xmlns:wne="http://schemas.microsoft.com/office/word/2006/wordml" xmlns:wps="http://schemas.microsoft.com/office/word/2010/wordprocessingShape" mc:Ignorable="w14 w15 w16se w16cid w16 w16cex w16sdtdh wp14">
   <w:abstractNum w:abstractNumId="0" w15:restartNumberingAfterBreak="0">
+    <w:nsid w:val="16590D78"/>
+    <w:multiLevelType w:val="hybridMultilevel"/>
+    <w:tmpl w:val="A9BAB834"/>
+    <w:lvl w:ilvl="0" w:tplc="FF7AB732">
+      <w:start w:val="1"/>
+      <w:numFmt w:val="decimal"/>
+      <w:lvlText w:val="%1."/>
+      <w:lvlJc w:val="left"/>
+      <w:pPr>
+        <w:ind w:left="1800" w:hanging="360"/>
+      </w:pPr>
+      <w:rPr>
+        <w:rFonts w:hint="default"/>
+      </w:rPr>
+    </w:lvl>
+    <w:lvl w:ilvl="1" w:tplc="04090019" w:tentative="1">
+      <w:start w:val="1"/>
+      <w:numFmt w:val="lowerLetter"/>
+      <w:lvlText w:val="%2."/>
+      <w:lvlJc w:val="left"/>
+      <w:pPr>
+        <w:ind w:left="2520" w:hanging="360"/>
+      </w:pPr>
+    </w:lvl>
+    <w:lvl w:ilvl="2" w:tplc="0409001B" w:tentative="1">
+      <w:start w:val="1"/>
+      <w:numFmt w:val="lowerRoman"/>
+      <w:lvlText w:val="%3."/>
+      <w:lvlJc w:val="right"/>
+      <w:pPr>
+        <w:ind w:left="3240" w:hanging="180"/>
+      </w:pPr>
+    </w:lvl>
+    <w:lvl w:ilvl="3" w:tplc="0409000F" w:tentative="1">
+      <w:start w:val="1"/>
+      <w:numFmt w:val="decimal"/>
+      <w:lvlText w:val="%4."/>
+      <w:lvlJc w:val="left"/>
+      <w:pPr>
+        <w:ind w:left="3960" w:hanging="360"/>
+      </w:pPr>
+    </w:lvl>
+    <w:lvl w:ilvl="4" w:tplc="04090019" w:tentative="1">
+      <w:start w:val="1"/>
+      <w:numFmt w:val="lowerLetter"/>
+      <w:lvlText w:val="%5."/>
+      <w:lvlJc w:val="left"/>
+      <w:pPr>
+        <w:ind w:left="4680" w:hanging="360"/>
+      </w:pPr>
+    </w:lvl>
+    <w:lvl w:ilvl="5" w:tplc="0409001B" w:tentative="1">
+      <w:start w:val="1"/>
+      <w:numFmt w:val="lowerRoman"/>
+      <w:lvlText w:val="%6."/>
+      <w:lvlJc w:val="right"/>
+      <w:pPr>
+        <w:ind w:left="5400" w:hanging="180"/>
+      </w:pPr>
+    </w:lvl>
+    <w:lvl w:ilvl="6" w:tplc="0409000F" w:tentative="1">
+      <w:start w:val="1"/>
+      <w:numFmt w:val="decimal"/>
+      <w:lvlText w:val="%7."/>
+      <w:lvlJc w:val="left"/>
+      <w:pPr>
+        <w:ind w:left="6120" w:hanging="360"/>
+      </w:pPr>
+    </w:lvl>
+    <w:lvl w:ilvl="7" w:tplc="04090019" w:tentative="1">
+      <w:start w:val="1"/>
+      <w:numFmt w:val="lowerLetter"/>
+      <w:lvlText w:val="%8."/>
+      <w:lvlJc w:val="left"/>
+      <w:pPr>
+        <w:ind w:left="6840" w:hanging="360"/>
+      </w:pPr>
+    </w:lvl>
+    <w:lvl w:ilvl="8" w:tplc="0409001B" w:tentative="1">
+      <w:start w:val="1"/>
+      <w:numFmt w:val="lowerRoman"/>
+      <w:lvlText w:val="%9."/>
+      <w:lvlJc w:val="right"/>
+      <w:pPr>
+        <w:ind w:left="7560" w:hanging="180"/>
+      </w:pPr>
+    </w:lvl>
+  </w:abstractNum>
+  <w:abstractNum w:abstractNumId="1" w15:restartNumberingAfterBreak="0">
+    <w:nsid w:val="268151A5"/>
+    <w:multiLevelType w:val="hybridMultilevel"/>
+    <w:tmpl w:val="C1F8F982"/>
+    <w:lvl w:ilvl="0" w:tplc="8BF2308C">
+      <w:start w:val="1"/>
+      <w:numFmt w:val="decimal"/>
+      <w:lvlText w:val="%1."/>
+      <w:lvlJc w:val="left"/>
+      <w:pPr>
+        <w:ind w:left="2160" w:hanging="360"/>
+      </w:pPr>
+      <w:rPr>
+        <w:rFonts w:hint="default"/>
+      </w:rPr>
+    </w:lvl>
+    <w:lvl w:ilvl="1" w:tplc="04090019" w:tentative="1">
+      <w:start w:val="1"/>
+      <w:numFmt w:val="lowerLetter"/>
+      <w:lvlText w:val="%2."/>
+      <w:lvlJc w:val="left"/>
+      <w:pPr>
+        <w:ind w:left="2880" w:hanging="360"/>
+      </w:pPr>
+    </w:lvl>
+    <w:lvl w:ilvl="2" w:tplc="0409001B" w:tentative="1">
+      <w:start w:val="1"/>
+      <w:numFmt w:val="lowerRoman"/>
+      <w:lvlText w:val="%3."/>
+      <w:lvlJc w:val="right"/>
+      <w:pPr>
+        <w:ind w:left="3600" w:hanging="180"/>
+      </w:pPr>
+    </w:lvl>
+    <w:lvl w:ilvl="3" w:tplc="0409000F" w:tentative="1">
+      <w:start w:val="1"/>
+      <w:numFmt w:val="decimal"/>
+      <w:lvlText w:val="%4."/>
+      <w:lvlJc w:val="left"/>
+      <w:pPr>
+        <w:ind w:left="4320" w:hanging="360"/>
+      </w:pPr>
+    </w:lvl>
+    <w:lvl w:ilvl="4" w:tplc="04090019" w:tentative="1">
+      <w:start w:val="1"/>
+      <w:numFmt w:val="lowerLetter"/>
+      <w:lvlText w:val="%5."/>
+      <w:lvlJc w:val="left"/>
+      <w:pPr>
+        <w:ind w:left="5040" w:hanging="360"/>
+      </w:pPr>
+    </w:lvl>
+    <w:lvl w:ilvl="5" w:tplc="0409001B" w:tentative="1">
+      <w:start w:val="1"/>
+      <w:numFmt w:val="lowerRoman"/>
+      <w:lvlText w:val="%6."/>
+      <w:lvlJc w:val="right"/>
+      <w:pPr>
+        <w:ind w:left="5760" w:hanging="180"/>
+      </w:pPr>
+    </w:lvl>
+    <w:lvl w:ilvl="6" w:tplc="0409000F" w:tentative="1">
+      <w:start w:val="1"/>
+      <w:numFmt w:val="decimal"/>
+      <w:lvlText w:val="%7."/>
+      <w:lvlJc w:val="left"/>
+      <w:pPr>
+        <w:ind w:left="6480" w:hanging="360"/>
+      </w:pPr>
+    </w:lvl>
+    <w:lvl w:ilvl="7" w:tplc="04090019" w:tentative="1">
+      <w:start w:val="1"/>
+      <w:numFmt w:val="lowerLetter"/>
+      <w:lvlText w:val="%8."/>
+      <w:lvlJc w:val="left"/>
+      <w:pPr>
+        <w:ind w:left="7200" w:hanging="360"/>
+      </w:pPr>
+    </w:lvl>
+    <w:lvl w:ilvl="8" w:tplc="0409001B" w:tentative="1">
+      <w:start w:val="1"/>
+      <w:numFmt w:val="lowerRoman"/>
+      <w:lvlText w:val="%9."/>
+      <w:lvlJc w:val="right"/>
+      <w:pPr>
+        <w:ind w:left="7920" w:hanging="180"/>
+      </w:pPr>
+    </w:lvl>
+  </w:abstractNum>
+  <w:abstractNum w:abstractNumId="2" w15:restartNumberingAfterBreak="0">
+    <w:nsid w:val="2EA5396C"/>
+    <w:multiLevelType w:val="hybridMultilevel"/>
+    <w:tmpl w:val="15A8177E"/>
+    <w:lvl w:ilvl="0" w:tplc="45645854">
+      <w:start w:val="1"/>
+      <w:numFmt w:val="decimal"/>
+      <w:lvlText w:val="%1."/>
+      <w:lvlJc w:val="left"/>
+      <w:pPr>
+        <w:ind w:left="1440" w:hanging="360"/>
+      </w:pPr>
+      <w:rPr>
+        <w:rFonts w:hint="default"/>
+      </w:rPr>
+    </w:lvl>
+    <w:lvl w:ilvl="1" w:tplc="04090019">
+      <w:start w:val="1"/>
+      <w:numFmt w:val="lowerLetter"/>
+      <w:lvlText w:val="%2."/>
+      <w:lvlJc w:val="left"/>
+      <w:pPr>
+        <w:ind w:left="2160" w:hanging="360"/>
+      </w:pPr>
+    </w:lvl>
+    <w:lvl w:ilvl="2" w:tplc="0409001B" w:tentative="1">
+      <w:start w:val="1"/>
+      <w:numFmt w:val="lowerRoman"/>
+      <w:lvlText w:val="%3."/>
+      <w:lvlJc w:val="right"/>
+      <w:pPr>
+        <w:ind w:left="2880" w:hanging="180"/>
+      </w:pPr>
+    </w:lvl>
+    <w:lvl w:ilvl="3" w:tplc="0409000F" w:tentative="1">
+      <w:start w:val="1"/>
+      <w:numFmt w:val="decimal"/>
+      <w:lvlText w:val="%4."/>
+      <w:lvlJc w:val="left"/>
+      <w:pPr>
+        <w:ind w:left="3600" w:hanging="360"/>
+      </w:pPr>
+    </w:lvl>
+    <w:lvl w:ilvl="4" w:tplc="04090019" w:tentative="1">
+      <w:start w:val="1"/>
+      <w:numFmt w:val="lowerLetter"/>
+      <w:lvlText w:val="%5."/>
+      <w:lvlJc w:val="left"/>
+      <w:pPr>
+        <w:ind w:left="4320" w:hanging="360"/>
+      </w:pPr>
+    </w:lvl>
+    <w:lvl w:ilvl="5" w:tplc="0409001B" w:tentative="1">
+      <w:start w:val="1"/>
+      <w:numFmt w:val="lowerRoman"/>
+      <w:lvlText w:val="%6."/>
+      <w:lvlJc w:val="right"/>
+      <w:pPr>
+        <w:ind w:left="5040" w:hanging="180"/>
+      </w:pPr>
+    </w:lvl>
+    <w:lvl w:ilvl="6" w:tplc="0409000F" w:tentative="1">
+      <w:start w:val="1"/>
+      <w:numFmt w:val="decimal"/>
+      <w:lvlText w:val="%7."/>
+      <w:lvlJc w:val="left"/>
+      <w:pPr>
+        <w:ind w:left="5760" w:hanging="360"/>
+      </w:pPr>
+    </w:lvl>
+    <w:lvl w:ilvl="7" w:tplc="04090019" w:tentative="1">
+      <w:start w:val="1"/>
+      <w:numFmt w:val="lowerLetter"/>
+      <w:lvlText w:val="%8."/>
+      <w:lvlJc w:val="left"/>
+      <w:pPr>
+        <w:ind w:left="6480" w:hanging="360"/>
+      </w:pPr>
+    </w:lvl>
+    <w:lvl w:ilvl="8" w:tplc="0409001B" w:tentative="1">
+      <w:start w:val="1"/>
+      <w:numFmt w:val="lowerRoman"/>
+      <w:lvlText w:val="%9."/>
+      <w:lvlJc w:val="right"/>
+      <w:pPr>
+        <w:ind w:left="7200" w:hanging="180"/>
+      </w:pPr>
+    </w:lvl>
+  </w:abstractNum>
+  <w:abstractNum w:abstractNumId="3" w15:restartNumberingAfterBreak="0">
+    <w:nsid w:val="37947631"/>
+    <w:multiLevelType w:val="hybridMultilevel"/>
+    <w:tmpl w:val="9348C880"/>
+    <w:lvl w:ilvl="0" w:tplc="02A4867A">
+      <w:start w:val="9"/>
+      <w:numFmt w:val="lowerLetter"/>
+      <w:lvlText w:val="%1."/>
+      <w:lvlJc w:val="left"/>
+      <w:pPr>
+        <w:ind w:left="2160" w:hanging="360"/>
+      </w:pPr>
+      <w:rPr>
+        <w:rFonts w:hint="default"/>
+      </w:rPr>
+    </w:lvl>
+    <w:lvl w:ilvl="1" w:tplc="04090019" w:tentative="1">
+      <w:start w:val="1"/>
+      <w:numFmt w:val="lowerLetter"/>
+      <w:lvlText w:val="%2."/>
+      <w:lvlJc w:val="left"/>
+      <w:pPr>
+        <w:ind w:left="2880" w:hanging="360"/>
+      </w:pPr>
+    </w:lvl>
+    <w:lvl w:ilvl="2" w:tplc="0409001B" w:tentative="1">
+      <w:start w:val="1"/>
+      <w:numFmt w:val="lowerRoman"/>
+      <w:lvlText w:val="%3."/>
+      <w:lvlJc w:val="right"/>
+      <w:pPr>
+        <w:ind w:left="3600" w:hanging="180"/>
+      </w:pPr>
+    </w:lvl>
+    <w:lvl w:ilvl="3" w:tplc="0409000F" w:tentative="1">
+      <w:start w:val="1"/>
+      <w:numFmt w:val="decimal"/>
+      <w:lvlText w:val="%4."/>
+      <w:lvlJc w:val="left"/>
+      <w:pPr>
+        <w:ind w:left="4320" w:hanging="360"/>
+      </w:pPr>
+    </w:lvl>
+    <w:lvl w:ilvl="4" w:tplc="04090019" w:tentative="1">
+      <w:start w:val="1"/>
+      <w:numFmt w:val="lowerLetter"/>
+      <w:lvlText w:val="%5."/>
+      <w:lvlJc w:val="left"/>
+      <w:pPr>
+        <w:ind w:left="5040" w:hanging="360"/>
+      </w:pPr>
+    </w:lvl>
+    <w:lvl w:ilvl="5" w:tplc="0409001B" w:tentative="1">
+      <w:start w:val="1"/>
+      <w:numFmt w:val="lowerRoman"/>
+      <w:lvlText w:val="%6."/>
+      <w:lvlJc w:val="right"/>
+      <w:pPr>
+        <w:ind w:left="5760" w:hanging="180"/>
+      </w:pPr>
+    </w:lvl>
+    <w:lvl w:ilvl="6" w:tplc="0409000F" w:tentative="1">
+      <w:start w:val="1"/>
+      <w:numFmt w:val="decimal"/>
+      <w:lvlText w:val="%7."/>
+      <w:lvlJc w:val="left"/>
+      <w:pPr>
+        <w:ind w:left="6480" w:hanging="360"/>
+      </w:pPr>
+    </w:lvl>
+    <w:lvl w:ilvl="7" w:tplc="04090019" w:tentative="1">
+      <w:start w:val="1"/>
+      <w:numFmt w:val="lowerLetter"/>
+      <w:lvlText w:val="%8."/>
+      <w:lvlJc w:val="left"/>
+      <w:pPr>
+        <w:ind w:left="7200" w:hanging="360"/>
+      </w:pPr>
+    </w:lvl>
+    <w:lvl w:ilvl="8" w:tplc="0409001B" w:tentative="1">
+      <w:start w:val="1"/>
+      <w:numFmt w:val="lowerRoman"/>
+      <w:lvlText w:val="%9."/>
+      <w:lvlJc w:val="right"/>
+      <w:pPr>
+        <w:ind w:left="7920" w:hanging="180"/>
+      </w:pPr>
+    </w:lvl>
+  </w:abstractNum>
+  <w:abstractNum w:abstractNumId="4" w15:restartNumberingAfterBreak="0">
+    <w:nsid w:val="3D0C3A00"/>
+    <w:multiLevelType w:val="hybridMultilevel"/>
+    <w:tmpl w:val="68F62E3E"/>
+    <w:lvl w:ilvl="0" w:tplc="0409000F">
+      <w:start w:val="1"/>
+      <w:numFmt w:val="decimal"/>
+      <w:lvlText w:val="%1."/>
+      <w:lvlJc w:val="left"/>
+      <w:pPr>
+        <w:ind w:left="720" w:hanging="360"/>
+      </w:pPr>
+      <w:rPr>
+        <w:rFonts w:hint="default"/>
+      </w:rPr>
+    </w:lvl>
+    <w:lvl w:ilvl="1" w:tplc="04090019" w:tentative="1">
+      <w:start w:val="1"/>
+      <w:numFmt w:val="lowerLetter"/>
+      <w:lvlText w:val="%2."/>
+      <w:lvlJc w:val="left"/>
+      <w:pPr>
+        <w:ind w:left="1440" w:hanging="360"/>
+      </w:pPr>
+    </w:lvl>
+    <w:lvl w:ilvl="2" w:tplc="0409001B" w:tentative="1">
+      <w:start w:val="1"/>
+      <w:numFmt w:val="lowerRoman"/>
+      <w:lvlText w:val="%3."/>
+      <w:lvlJc w:val="right"/>
+      <w:pPr>
+        <w:ind w:left="2160" w:hanging="180"/>
+      </w:pPr>
+    </w:lvl>
+    <w:lvl w:ilvl="3" w:tplc="0409000F" w:tentative="1">
+      <w:start w:val="1"/>
+      <w:numFmt w:val="decimal"/>
+      <w:lvlText w:val="%4."/>
+      <w:lvlJc w:val="left"/>
+      <w:pPr>
+        <w:ind w:left="2880" w:hanging="360"/>
+      </w:pPr>
+    </w:lvl>
+    <w:lvl w:ilvl="4" w:tplc="04090019" w:tentative="1">
+      <w:start w:val="1"/>
+      <w:numFmt w:val="lowerLetter"/>
+      <w:lvlText w:val="%5."/>
+      <w:lvlJc w:val="left"/>
+      <w:pPr>
+        <w:ind w:left="3600" w:hanging="360"/>
+      </w:pPr>
+    </w:lvl>
+    <w:lvl w:ilvl="5" w:tplc="0409001B" w:tentative="1">
+      <w:start w:val="1"/>
+      <w:numFmt w:val="lowerRoman"/>
+      <w:lvlText w:val="%6."/>
+      <w:lvlJc w:val="right"/>
+      <w:pPr>
+        <w:ind w:left="4320" w:hanging="180"/>
+      </w:pPr>
+    </w:lvl>
+    <w:lvl w:ilvl="6" w:tplc="0409000F" w:tentative="1">
+      <w:start w:val="1"/>
+      <w:numFmt w:val="decimal"/>
+      <w:lvlText w:val="%7."/>
+      <w:lvlJc w:val="left"/>
+      <w:pPr>
+        <w:ind w:left="5040" w:hanging="360"/>
+      </w:pPr>
+    </w:lvl>
+    <w:lvl w:ilvl="7" w:tplc="04090019" w:tentative="1">
+      <w:start w:val="1"/>
+      <w:numFmt w:val="lowerLetter"/>
+      <w:lvlText w:val="%8."/>
+      <w:lvlJc w:val="left"/>
+      <w:pPr>
+        <w:ind w:left="5760" w:hanging="360"/>
+      </w:pPr>
+    </w:lvl>
+    <w:lvl w:ilvl="8" w:tplc="0409001B" w:tentative="1">
+      <w:start w:val="1"/>
+      <w:numFmt w:val="lowerRoman"/>
+      <w:lvlText w:val="%9."/>
+      <w:lvlJc w:val="right"/>
+      <w:pPr>
+        <w:ind w:left="6480" w:hanging="180"/>
+      </w:pPr>
+    </w:lvl>
+  </w:abstractNum>
+  <w:abstractNum w:abstractNumId="5" w15:restartNumberingAfterBreak="0">
     <w:nsid w:val="492423B3"/>
     <w:multiLevelType w:val="hybridMultilevel"/>
     <w:tmpl w:val="2A520E12"/>
@@ -947,8 +2033,299 @@
       </w:pPr>
     </w:lvl>
   </w:abstractNum>
+  <w:abstractNum w:abstractNumId="6" w15:restartNumberingAfterBreak="0">
+    <w:nsid w:val="4B8025DC"/>
+    <w:multiLevelType w:val="hybridMultilevel"/>
+    <w:tmpl w:val="8B20EB54"/>
+    <w:lvl w:ilvl="0" w:tplc="0409000F">
+      <w:start w:val="1"/>
+      <w:numFmt w:val="decimal"/>
+      <w:lvlText w:val="%1."/>
+      <w:lvlJc w:val="left"/>
+      <w:pPr>
+        <w:ind w:left="720" w:hanging="360"/>
+      </w:pPr>
+      <w:rPr>
+        <w:rFonts w:hint="default"/>
+      </w:rPr>
+    </w:lvl>
+    <w:lvl w:ilvl="1" w:tplc="04090019" w:tentative="1">
+      <w:start w:val="1"/>
+      <w:numFmt w:val="lowerLetter"/>
+      <w:lvlText w:val="%2."/>
+      <w:lvlJc w:val="left"/>
+      <w:pPr>
+        <w:ind w:left="1440" w:hanging="360"/>
+      </w:pPr>
+    </w:lvl>
+    <w:lvl w:ilvl="2" w:tplc="0409001B" w:tentative="1">
+      <w:start w:val="1"/>
+      <w:numFmt w:val="lowerRoman"/>
+      <w:lvlText w:val="%3."/>
+      <w:lvlJc w:val="right"/>
+      <w:pPr>
+        <w:ind w:left="2160" w:hanging="180"/>
+      </w:pPr>
+    </w:lvl>
+    <w:lvl w:ilvl="3" w:tplc="0409000F" w:tentative="1">
+      <w:start w:val="1"/>
+      <w:numFmt w:val="decimal"/>
+      <w:lvlText w:val="%4."/>
+      <w:lvlJc w:val="left"/>
+      <w:pPr>
+        <w:ind w:left="2880" w:hanging="360"/>
+      </w:pPr>
+    </w:lvl>
+    <w:lvl w:ilvl="4" w:tplc="04090019" w:tentative="1">
+      <w:start w:val="1"/>
+      <w:numFmt w:val="lowerLetter"/>
+      <w:lvlText w:val="%5."/>
+      <w:lvlJc w:val="left"/>
+      <w:pPr>
+        <w:ind w:left="3600" w:hanging="360"/>
+      </w:pPr>
+    </w:lvl>
+    <w:lvl w:ilvl="5" w:tplc="0409001B" w:tentative="1">
+      <w:start w:val="1"/>
+      <w:numFmt w:val="lowerRoman"/>
+      <w:lvlText w:val="%6."/>
+      <w:lvlJc w:val="right"/>
+      <w:pPr>
+        <w:ind w:left="4320" w:hanging="180"/>
+      </w:pPr>
+    </w:lvl>
+    <w:lvl w:ilvl="6" w:tplc="0409000F" w:tentative="1">
+      <w:start w:val="1"/>
+      <w:numFmt w:val="decimal"/>
+      <w:lvlText w:val="%7."/>
+      <w:lvlJc w:val="left"/>
+      <w:pPr>
+        <w:ind w:left="5040" w:hanging="360"/>
+      </w:pPr>
+    </w:lvl>
+    <w:lvl w:ilvl="7" w:tplc="04090019" w:tentative="1">
+      <w:start w:val="1"/>
+      <w:numFmt w:val="lowerLetter"/>
+      <w:lvlText w:val="%8."/>
+      <w:lvlJc w:val="left"/>
+      <w:pPr>
+        <w:ind w:left="5760" w:hanging="360"/>
+      </w:pPr>
+    </w:lvl>
+    <w:lvl w:ilvl="8" w:tplc="0409001B" w:tentative="1">
+      <w:start w:val="1"/>
+      <w:numFmt w:val="lowerRoman"/>
+      <w:lvlText w:val="%9."/>
+      <w:lvlJc w:val="right"/>
+      <w:pPr>
+        <w:ind w:left="6480" w:hanging="180"/>
+      </w:pPr>
+    </w:lvl>
+  </w:abstractNum>
+  <w:abstractNum w:abstractNumId="7" w15:restartNumberingAfterBreak="0">
+    <w:nsid w:val="55E27952"/>
+    <w:multiLevelType w:val="hybridMultilevel"/>
+    <w:tmpl w:val="2DAC914A"/>
+    <w:lvl w:ilvl="0" w:tplc="BA84E3E4">
+      <w:start w:val="1"/>
+      <w:numFmt w:val="lowerLetter"/>
+      <w:lvlText w:val="%1."/>
+      <w:lvlJc w:val="left"/>
+      <w:pPr>
+        <w:ind w:left="1080" w:hanging="360"/>
+      </w:pPr>
+      <w:rPr>
+        <w:rFonts w:hint="default"/>
+      </w:rPr>
+    </w:lvl>
+    <w:lvl w:ilvl="1" w:tplc="04090019">
+      <w:start w:val="1"/>
+      <w:numFmt w:val="lowerLetter"/>
+      <w:lvlText w:val="%2."/>
+      <w:lvlJc w:val="left"/>
+      <w:pPr>
+        <w:ind w:left="1800" w:hanging="360"/>
+      </w:pPr>
+    </w:lvl>
+    <w:lvl w:ilvl="2" w:tplc="0409001B" w:tentative="1">
+      <w:start w:val="1"/>
+      <w:numFmt w:val="lowerRoman"/>
+      <w:lvlText w:val="%3."/>
+      <w:lvlJc w:val="right"/>
+      <w:pPr>
+        <w:ind w:left="2520" w:hanging="180"/>
+      </w:pPr>
+    </w:lvl>
+    <w:lvl w:ilvl="3" w:tplc="0409000F" w:tentative="1">
+      <w:start w:val="1"/>
+      <w:numFmt w:val="decimal"/>
+      <w:lvlText w:val="%4."/>
+      <w:lvlJc w:val="left"/>
+      <w:pPr>
+        <w:ind w:left="3240" w:hanging="360"/>
+      </w:pPr>
+    </w:lvl>
+    <w:lvl w:ilvl="4" w:tplc="04090019" w:tentative="1">
+      <w:start w:val="1"/>
+      <w:numFmt w:val="lowerLetter"/>
+      <w:lvlText w:val="%5."/>
+      <w:lvlJc w:val="left"/>
+      <w:pPr>
+        <w:ind w:left="3960" w:hanging="360"/>
+      </w:pPr>
+    </w:lvl>
+    <w:lvl w:ilvl="5" w:tplc="0409001B" w:tentative="1">
+      <w:start w:val="1"/>
+      <w:numFmt w:val="lowerRoman"/>
+      <w:lvlText w:val="%6."/>
+      <w:lvlJc w:val="right"/>
+      <w:pPr>
+        <w:ind w:left="4680" w:hanging="180"/>
+      </w:pPr>
+    </w:lvl>
+    <w:lvl w:ilvl="6" w:tplc="0409000F" w:tentative="1">
+      <w:start w:val="1"/>
+      <w:numFmt w:val="decimal"/>
+      <w:lvlText w:val="%7."/>
+      <w:lvlJc w:val="left"/>
+      <w:pPr>
+        <w:ind w:left="5400" w:hanging="360"/>
+      </w:pPr>
+    </w:lvl>
+    <w:lvl w:ilvl="7" w:tplc="04090019" w:tentative="1">
+      <w:start w:val="1"/>
+      <w:numFmt w:val="lowerLetter"/>
+      <w:lvlText w:val="%8."/>
+      <w:lvlJc w:val="left"/>
+      <w:pPr>
+        <w:ind w:left="6120" w:hanging="360"/>
+      </w:pPr>
+    </w:lvl>
+    <w:lvl w:ilvl="8" w:tplc="0409001B" w:tentative="1">
+      <w:start w:val="1"/>
+      <w:numFmt w:val="lowerRoman"/>
+      <w:lvlText w:val="%9."/>
+      <w:lvlJc w:val="right"/>
+      <w:pPr>
+        <w:ind w:left="6840" w:hanging="180"/>
+      </w:pPr>
+    </w:lvl>
+  </w:abstractNum>
+  <w:abstractNum w:abstractNumId="8" w15:restartNumberingAfterBreak="0">
+    <w:nsid w:val="69843D9C"/>
+    <w:multiLevelType w:val="hybridMultilevel"/>
+    <w:tmpl w:val="6532B428"/>
+    <w:lvl w:ilvl="0" w:tplc="F90A9458">
+      <w:start w:val="1"/>
+      <w:numFmt w:val="decimal"/>
+      <w:lvlText w:val="%1."/>
+      <w:lvlJc w:val="left"/>
+      <w:pPr>
+        <w:ind w:left="1080" w:hanging="360"/>
+      </w:pPr>
+      <w:rPr>
+        <w:rFonts w:hint="default"/>
+      </w:rPr>
+    </w:lvl>
+    <w:lvl w:ilvl="1" w:tplc="04090019">
+      <w:start w:val="1"/>
+      <w:numFmt w:val="lowerLetter"/>
+      <w:lvlText w:val="%2."/>
+      <w:lvlJc w:val="left"/>
+      <w:pPr>
+        <w:ind w:left="1800" w:hanging="360"/>
+      </w:pPr>
+    </w:lvl>
+    <w:lvl w:ilvl="2" w:tplc="0409001B" w:tentative="1">
+      <w:start w:val="1"/>
+      <w:numFmt w:val="lowerRoman"/>
+      <w:lvlText w:val="%3."/>
+      <w:lvlJc w:val="right"/>
+      <w:pPr>
+        <w:ind w:left="2520" w:hanging="180"/>
+      </w:pPr>
+    </w:lvl>
+    <w:lvl w:ilvl="3" w:tplc="0409000F" w:tentative="1">
+      <w:start w:val="1"/>
+      <w:numFmt w:val="decimal"/>
+      <w:lvlText w:val="%4."/>
+      <w:lvlJc w:val="left"/>
+      <w:pPr>
+        <w:ind w:left="3240" w:hanging="360"/>
+      </w:pPr>
+    </w:lvl>
+    <w:lvl w:ilvl="4" w:tplc="04090019" w:tentative="1">
+      <w:start w:val="1"/>
+      <w:numFmt w:val="lowerLetter"/>
+      <w:lvlText w:val="%5."/>
+      <w:lvlJc w:val="left"/>
+      <w:pPr>
+        <w:ind w:left="3960" w:hanging="360"/>
+      </w:pPr>
+    </w:lvl>
+    <w:lvl w:ilvl="5" w:tplc="0409001B" w:tentative="1">
+      <w:start w:val="1"/>
+      <w:numFmt w:val="lowerRoman"/>
+      <w:lvlText w:val="%6."/>
+      <w:lvlJc w:val="right"/>
+      <w:pPr>
+        <w:ind w:left="4680" w:hanging="180"/>
+      </w:pPr>
+    </w:lvl>
+    <w:lvl w:ilvl="6" w:tplc="0409000F" w:tentative="1">
+      <w:start w:val="1"/>
+      <w:numFmt w:val="decimal"/>
+      <w:lvlText w:val="%7."/>
+      <w:lvlJc w:val="left"/>
+      <w:pPr>
+        <w:ind w:left="5400" w:hanging="360"/>
+      </w:pPr>
+    </w:lvl>
+    <w:lvl w:ilvl="7" w:tplc="04090019" w:tentative="1">
+      <w:start w:val="1"/>
+      <w:numFmt w:val="lowerLetter"/>
+      <w:lvlText w:val="%8."/>
+      <w:lvlJc w:val="left"/>
+      <w:pPr>
+        <w:ind w:left="6120" w:hanging="360"/>
+      </w:pPr>
+    </w:lvl>
+    <w:lvl w:ilvl="8" w:tplc="0409001B" w:tentative="1">
+      <w:start w:val="1"/>
+      <w:numFmt w:val="lowerRoman"/>
+      <w:lvlText w:val="%9."/>
+      <w:lvlJc w:val="right"/>
+      <w:pPr>
+        <w:ind w:left="6840" w:hanging="180"/>
+      </w:pPr>
+    </w:lvl>
+  </w:abstractNum>
   <w:num w:numId="1">
+    <w:abstractNumId w:val="5"/>
+  </w:num>
+  <w:num w:numId="2">
+    <w:abstractNumId w:val="4"/>
+  </w:num>
+  <w:num w:numId="3">
+    <w:abstractNumId w:val="7"/>
+  </w:num>
+  <w:num w:numId="4">
     <w:abstractNumId w:val="0"/>
+  </w:num>
+  <w:num w:numId="5">
+    <w:abstractNumId w:val="1"/>
+  </w:num>
+  <w:num w:numId="6">
+    <w:abstractNumId w:val="6"/>
+  </w:num>
+  <w:num w:numId="7">
+    <w:abstractNumId w:val="2"/>
+  </w:num>
+  <w:num w:numId="8">
+    <w:abstractNumId w:val="3"/>
+  </w:num>
+  <w:num w:numId="9">
+    <w:abstractNumId w:val="8"/>
   </w:num>
 </w:numbering>
 </file>

</xml_diff>

<commit_message>
sql backup and UserGuide update
</commit_message>
<xml_diff>
--- a/ShirtPrinting_ConsoleApp/readme/ShirtPrintingShopApp_UserGuide.docx
+++ b/ShirtPrinting_ConsoleApp/readme/ShirtPrintingShopApp_UserGuide.docx
@@ -4,36 +4,51 @@
   <w:body>
     <w:p>
       <w:pPr>
+        <w:pStyle w:val="Heading1"/>
+        <w:rPr>
+          <w:sz w:val="44"/>
+          <w:szCs w:val="44"/>
+        </w:rPr>
+      </w:pPr>
+      <w:bookmarkStart w:id="0" w:name="_Toc120574950"/>
+      <w:r>
+        <w:rPr>
+          <w:sz w:val="52"/>
+          <w:szCs w:val="52"/>
+        </w:rPr>
+        <w:t>Additions</w:t>
+      </w:r>
+      <w:bookmarkEnd w:id="0"/>
+      <w:r>
+        <w:rPr>
+          <w:sz w:val="44"/>
+          <w:szCs w:val="44"/>
+        </w:rPr>
+        <w:t xml:space="preserve"> </w:t>
+      </w:r>
+    </w:p>
+    <w:p>
+      <w:pPr>
         <w:pStyle w:val="Title"/>
         <w:rPr>
           <w:rFonts w:ascii="Cascadia Code" w:hAnsi="Cascadia Code"/>
+          <w:sz w:val="44"/>
+          <w:szCs w:val="44"/>
         </w:rPr>
       </w:pPr>
       <w:r>
         <w:rPr>
           <w:rFonts w:ascii="Cascadia Code" w:hAnsi="Cascadia Code"/>
+          <w:sz w:val="40"/>
+          <w:szCs w:val="40"/>
         </w:rPr>
-        <w:t xml:space="preserve">Additions </w:t>
-      </w:r>
-    </w:p>
-    <w:p>
-      <w:pPr>
-        <w:pStyle w:val="Heading1"/>
+        <w:t>Iteration 02:</w:t>
+      </w:r>
+      <w:r>
         <w:rPr>
           <w:rFonts w:ascii="Cascadia Code" w:hAnsi="Cascadia Code"/>
-        </w:rPr>
-      </w:pPr>
-      <w:bookmarkStart w:id="0" w:name="_Toc120574493"/>
-      <w:r>
-        <w:rPr>
-          <w:rFonts w:ascii="Cascadia Code" w:hAnsi="Cascadia Code"/>
-        </w:rPr>
-        <w:t>Iteration 02:</w:t>
-      </w:r>
-      <w:bookmarkEnd w:id="0"/>
-      <w:r>
-        <w:rPr>
-          <w:rFonts w:ascii="Cascadia Code" w:hAnsi="Cascadia Code"/>
+          <w:sz w:val="44"/>
+          <w:szCs w:val="44"/>
         </w:rPr>
         <w:t xml:space="preserve"> </w:t>
       </w:r>
@@ -98,19 +113,21 @@
     </w:p>
     <w:p>
       <w:pPr>
-        <w:pStyle w:val="Heading1"/>
+        <w:pStyle w:val="Title"/>
         <w:rPr>
           <w:rFonts w:ascii="Cascadia Code" w:hAnsi="Cascadia Code"/>
+          <w:sz w:val="40"/>
+          <w:szCs w:val="40"/>
         </w:rPr>
       </w:pPr>
-      <w:bookmarkStart w:id="1" w:name="_Toc120574494"/>
       <w:r>
         <w:rPr>
           <w:rFonts w:ascii="Cascadia Code" w:hAnsi="Cascadia Code"/>
+          <w:sz w:val="40"/>
+          <w:szCs w:val="40"/>
         </w:rPr>
         <w:t>Iteration 03:</w:t>
       </w:r>
-      <w:bookmarkEnd w:id="1"/>
     </w:p>
     <w:p>
       <w:pPr>
@@ -393,14 +410,13 @@
           <w:r>
             <w:fldChar w:fldCharType="separate"/>
           </w:r>
-          <w:hyperlink w:anchor="_Toc120574493" w:history="1">
+          <w:hyperlink w:anchor="_Toc120574950" w:history="1">
             <w:r>
               <w:rPr>
                 <w:rStyle w:val="Hyperlink"/>
-                <w:rFonts w:ascii="Cascadia Code" w:hAnsi="Cascadia Code"/>
-                <w:noProof/>
-              </w:rPr>
-              <w:t>Iteration 02:</w:t>
+                <w:noProof/>
+              </w:rPr>
+              <w:t>Additions</w:t>
             </w:r>
             <w:r>
               <w:rPr>
@@ -421,7 +437,7 @@
                 <w:noProof/>
                 <w:webHidden/>
               </w:rPr>
-              <w:instrText xml:space="preserve"> PAGEREF _Toc120574493 \h </w:instrText>
+              <w:instrText xml:space="preserve"> PAGEREF _Toc120574950 \h </w:instrText>
             </w:r>
             <w:r>
               <w:rPr>
@@ -463,14 +479,13 @@
               <w:noProof/>
             </w:rPr>
           </w:pPr>
-          <w:hyperlink w:anchor="_Toc120574494" w:history="1">
+          <w:hyperlink w:anchor="_Toc120574951" w:history="1">
             <w:r>
               <w:rPr>
                 <w:rStyle w:val="Hyperlink"/>
-                <w:rFonts w:ascii="Cascadia Code" w:hAnsi="Cascadia Code"/>
-                <w:noProof/>
-              </w:rPr>
-              <w:t>Iteration 03:</w:t>
+                <w:noProof/>
+              </w:rPr>
+              <w:t>Initial Menu</w:t>
             </w:r>
             <w:r>
               <w:rPr>
@@ -491,7 +506,7 @@
                 <w:noProof/>
                 <w:webHidden/>
               </w:rPr>
-              <w:instrText xml:space="preserve"> PAGEREF _Toc120574494 \h </w:instrText>
+              <w:instrText xml:space="preserve"> PAGEREF _Toc120574951 \h </w:instrText>
             </w:r>
             <w:r>
               <w:rPr>
@@ -511,7 +526,7 @@
                 <w:noProof/>
                 <w:webHidden/>
               </w:rPr>
-              <w:t>1</w:t>
+              <w:t>2</w:t>
             </w:r>
             <w:r>
               <w:rPr>
@@ -533,13 +548,13 @@
               <w:noProof/>
             </w:rPr>
           </w:pPr>
-          <w:hyperlink w:anchor="_Toc120574495" w:history="1">
+          <w:hyperlink w:anchor="_Toc120574952" w:history="1">
             <w:r>
               <w:rPr>
                 <w:rStyle w:val="Hyperlink"/>
                 <w:noProof/>
               </w:rPr>
-              <w:t>Initial Menu</w:t>
+              <w:t>Customer Management</w:t>
             </w:r>
             <w:r>
               <w:rPr>
@@ -560,7 +575,7 @@
                 <w:noProof/>
                 <w:webHidden/>
               </w:rPr>
-              <w:instrText xml:space="preserve"> PAGEREF _Toc120574495 \h </w:instrText>
+              <w:instrText xml:space="preserve"> PAGEREF _Toc120574952 \h </w:instrText>
             </w:r>
             <w:r>
               <w:rPr>
@@ -580,7 +595,7 @@
                 <w:noProof/>
                 <w:webHidden/>
               </w:rPr>
-              <w:t>2</w:t>
+              <w:t>3</w:t>
             </w:r>
             <w:r>
               <w:rPr>
@@ -602,13 +617,13 @@
               <w:noProof/>
             </w:rPr>
           </w:pPr>
-          <w:hyperlink w:anchor="_Toc120574496" w:history="1">
+          <w:hyperlink w:anchor="_Toc120574953" w:history="1">
             <w:r>
               <w:rPr>
                 <w:rStyle w:val="Hyperlink"/>
                 <w:noProof/>
               </w:rPr>
-              <w:t>Customer Management</w:t>
+              <w:t>Adding a Customer</w:t>
             </w:r>
             <w:r>
               <w:rPr>
@@ -629,7 +644,7 @@
                 <w:noProof/>
                 <w:webHidden/>
               </w:rPr>
-              <w:instrText xml:space="preserve"> PAGEREF _Toc120574496 \h </w:instrText>
+              <w:instrText xml:space="preserve"> PAGEREF _Toc120574953 \h </w:instrText>
             </w:r>
             <w:r>
               <w:rPr>
@@ -671,13 +686,13 @@
               <w:noProof/>
             </w:rPr>
           </w:pPr>
-          <w:hyperlink w:anchor="_Toc120574497" w:history="1">
+          <w:hyperlink w:anchor="_Toc120574954" w:history="1">
             <w:r>
               <w:rPr>
                 <w:rStyle w:val="Hyperlink"/>
                 <w:noProof/>
               </w:rPr>
-              <w:t>Adding a Customer</w:t>
+              <w:t>Get All Customers</w:t>
             </w:r>
             <w:r>
               <w:rPr>
@@ -698,7 +713,7 @@
                 <w:noProof/>
                 <w:webHidden/>
               </w:rPr>
-              <w:instrText xml:space="preserve"> PAGEREF _Toc120574497 \h </w:instrText>
+              <w:instrText xml:space="preserve"> PAGEREF _Toc120574954 \h </w:instrText>
             </w:r>
             <w:r>
               <w:rPr>
@@ -740,13 +755,13 @@
               <w:noProof/>
             </w:rPr>
           </w:pPr>
-          <w:hyperlink w:anchor="_Toc120574498" w:history="1">
+          <w:hyperlink w:anchor="_Toc120574955" w:history="1">
             <w:r>
               <w:rPr>
                 <w:rStyle w:val="Hyperlink"/>
                 <w:noProof/>
               </w:rPr>
-              <w:t>Get All Customers</w:t>
+              <w:t>Get Customer By Id</w:t>
             </w:r>
             <w:r>
               <w:rPr>
@@ -767,7 +782,7 @@
                 <w:noProof/>
                 <w:webHidden/>
               </w:rPr>
-              <w:instrText xml:space="preserve"> PAGEREF _Toc120574498 \h </w:instrText>
+              <w:instrText xml:space="preserve"> PAGEREF _Toc120574955 \h </w:instrText>
             </w:r>
             <w:r>
               <w:rPr>
@@ -787,7 +802,7 @@
                 <w:noProof/>
                 <w:webHidden/>
               </w:rPr>
-              <w:t>3</w:t>
+              <w:t>4</w:t>
             </w:r>
             <w:r>
               <w:rPr>
@@ -809,13 +824,13 @@
               <w:noProof/>
             </w:rPr>
           </w:pPr>
-          <w:hyperlink w:anchor="_Toc120574499" w:history="1">
+          <w:hyperlink w:anchor="_Toc120574956" w:history="1">
             <w:r>
               <w:rPr>
                 <w:rStyle w:val="Hyperlink"/>
                 <w:noProof/>
               </w:rPr>
-              <w:t>Get Customer By Id</w:t>
+              <w:t>Deactivate and Reactivate Customers by EmailAddress</w:t>
             </w:r>
             <w:r>
               <w:rPr>
@@ -836,7 +851,7 @@
                 <w:noProof/>
                 <w:webHidden/>
               </w:rPr>
-              <w:instrText xml:space="preserve"> PAGEREF _Toc120574499 \h </w:instrText>
+              <w:instrText xml:space="preserve"> PAGEREF _Toc120574956 \h </w:instrText>
             </w:r>
             <w:r>
               <w:rPr>
@@ -878,13 +893,13 @@
               <w:noProof/>
             </w:rPr>
           </w:pPr>
-          <w:hyperlink w:anchor="_Toc120574500" w:history="1">
+          <w:hyperlink w:anchor="_Toc120574957" w:history="1">
             <w:r>
               <w:rPr>
                 <w:rStyle w:val="Hyperlink"/>
                 <w:noProof/>
               </w:rPr>
-              <w:t>Deactivate and Reactivate Customers by EmailAddress</w:t>
+              <w:t>Updating Customer Email, and Name</w:t>
             </w:r>
             <w:r>
               <w:rPr>
@@ -905,76 +920,7 @@
                 <w:noProof/>
                 <w:webHidden/>
               </w:rPr>
-              <w:instrText xml:space="preserve"> PAGEREF _Toc120574500 \h </w:instrText>
-            </w:r>
-            <w:r>
-              <w:rPr>
-                <w:noProof/>
-                <w:webHidden/>
-              </w:rPr>
-            </w:r>
-            <w:r>
-              <w:rPr>
-                <w:noProof/>
-                <w:webHidden/>
-              </w:rPr>
-              <w:fldChar w:fldCharType="separate"/>
-            </w:r>
-            <w:r>
-              <w:rPr>
-                <w:noProof/>
-                <w:webHidden/>
-              </w:rPr>
-              <w:t>4</w:t>
-            </w:r>
-            <w:r>
-              <w:rPr>
-                <w:noProof/>
-                <w:webHidden/>
-              </w:rPr>
-              <w:fldChar w:fldCharType="end"/>
-            </w:r>
-          </w:hyperlink>
-        </w:p>
-        <w:p>
-          <w:pPr>
-            <w:pStyle w:val="TOC1"/>
-            <w:tabs>
-              <w:tab w:val="right" w:leader="dot" w:pos="9350"/>
-            </w:tabs>
-            <w:rPr>
-              <w:rFonts w:eastAsiaTheme="minorEastAsia"/>
-              <w:noProof/>
-            </w:rPr>
-          </w:pPr>
-          <w:hyperlink w:anchor="_Toc120574501" w:history="1">
-            <w:r>
-              <w:rPr>
-                <w:rStyle w:val="Hyperlink"/>
-                <w:noProof/>
-              </w:rPr>
-              <w:t>Updating Customer Email, and Name</w:t>
-            </w:r>
-            <w:r>
-              <w:rPr>
-                <w:noProof/>
-                <w:webHidden/>
-              </w:rPr>
-              <w:tab/>
-            </w:r>
-            <w:r>
-              <w:rPr>
-                <w:noProof/>
-                <w:webHidden/>
-              </w:rPr>
-              <w:fldChar w:fldCharType="begin"/>
-            </w:r>
-            <w:r>
-              <w:rPr>
-                <w:noProof/>
-                <w:webHidden/>
-              </w:rPr>
-              <w:instrText xml:space="preserve"> PAGEREF _Toc120574501 \h </w:instrText>
+              <w:instrText xml:space="preserve"> PAGEREF _Toc120574957 \h </w:instrText>
             </w:r>
             <w:r>
               <w:rPr>
@@ -1027,11 +973,11 @@
       <w:pPr>
         <w:pStyle w:val="Heading1"/>
       </w:pPr>
-      <w:bookmarkStart w:id="2" w:name="_Toc120574495"/>
+      <w:bookmarkStart w:id="1" w:name="_Toc120574951"/>
       <w:r>
         <w:t>Initial Menu</w:t>
       </w:r>
-      <w:bookmarkEnd w:id="2"/>
+      <w:bookmarkEnd w:id="1"/>
     </w:p>
     <w:p>
       <w:pPr>
@@ -1144,7 +1090,7 @@
           <w:szCs w:val="40"/>
         </w:rPr>
       </w:pPr>
-      <w:bookmarkStart w:id="3" w:name="_Toc120574496"/>
+      <w:bookmarkStart w:id="2" w:name="_Toc120574952"/>
       <w:r>
         <w:rPr>
           <w:sz w:val="40"/>
@@ -1152,7 +1098,7 @@
         </w:rPr>
         <w:t>Customer Management</w:t>
       </w:r>
-      <w:bookmarkEnd w:id="3"/>
+      <w:bookmarkEnd w:id="2"/>
     </w:p>
     <w:p/>
     <w:p>
@@ -1217,7 +1163,7 @@
       <w:pPr>
         <w:pStyle w:val="Heading1"/>
       </w:pPr>
-      <w:bookmarkStart w:id="4" w:name="_Toc120574497"/>
+      <w:bookmarkStart w:id="3" w:name="_Toc120574953"/>
       <w:r>
         <w:t xml:space="preserve">Adding a </w:t>
       </w:r>
@@ -1225,7 +1171,7 @@
       <w:r>
         <w:t>Customer</w:t>
       </w:r>
-      <w:bookmarkEnd w:id="4"/>
+      <w:bookmarkEnd w:id="3"/>
       <w:proofErr w:type="gramEnd"/>
       <w:r>
         <w:t xml:space="preserve"> </w:t>
@@ -1388,11 +1334,11 @@
       <w:pPr>
         <w:pStyle w:val="Heading1"/>
       </w:pPr>
-      <w:bookmarkStart w:id="5" w:name="_Toc120574498"/>
+      <w:bookmarkStart w:id="4" w:name="_Toc120574954"/>
       <w:r>
         <w:t>Get All Customers</w:t>
       </w:r>
-      <w:bookmarkEnd w:id="5"/>
+      <w:bookmarkEnd w:id="4"/>
     </w:p>
     <w:p>
       <w:pPr>
@@ -1482,7 +1428,7 @@
       <w:pPr>
         <w:pStyle w:val="Heading1"/>
       </w:pPr>
-      <w:bookmarkStart w:id="6" w:name="_Toc120574499"/>
+      <w:bookmarkStart w:id="5" w:name="_Toc120574955"/>
       <w:r>
         <w:t xml:space="preserve">Get Customer </w:t>
       </w:r>
@@ -1494,7 +1440,7 @@
       <w:r>
         <w:t xml:space="preserve"> Id</w:t>
       </w:r>
-      <w:bookmarkEnd w:id="6"/>
+      <w:bookmarkEnd w:id="5"/>
     </w:p>
     <w:p>
       <w:pPr>
@@ -1578,7 +1524,7 @@
       <w:pPr>
         <w:pStyle w:val="Heading1"/>
       </w:pPr>
-      <w:bookmarkStart w:id="7" w:name="_Toc120574500"/>
+      <w:bookmarkStart w:id="6" w:name="_Toc120574956"/>
       <w:r>
         <w:t xml:space="preserve">Deactivate and Reactivate Customers by </w:t>
       </w:r>
@@ -1586,7 +1532,7 @@
       <w:r>
         <w:t>EmailAddress</w:t>
       </w:r>
-      <w:bookmarkEnd w:id="7"/>
+      <w:bookmarkEnd w:id="6"/>
       <w:proofErr w:type="spellEnd"/>
     </w:p>
     <w:p>
@@ -1916,11 +1862,11 @@
       <w:pPr>
         <w:pStyle w:val="Heading1"/>
       </w:pPr>
-      <w:bookmarkStart w:id="8" w:name="_Toc120574501"/>
+      <w:bookmarkStart w:id="7" w:name="_Toc120574957"/>
       <w:r>
         <w:t>Updating Customer Email, and Name</w:t>
       </w:r>
-      <w:bookmarkEnd w:id="8"/>
+      <w:bookmarkEnd w:id="7"/>
     </w:p>
     <w:p>
       <w:pPr>

</xml_diff>

<commit_message>
remove docx temp files
</commit_message>
<xml_diff>
--- a/ShirtPrinting_ConsoleApp/readme/ShirtPrintingShopApp_UserGuide.docx
+++ b/ShirtPrinting_ConsoleApp/readme/ShirtPrintingShopApp_UserGuide.docx
@@ -4,16 +4,53 @@
   <w:body>
     <w:p>
       <w:pPr>
+        <w:pStyle w:val="Heading1"/>
+        <w:rPr>
+          <w:sz w:val="44"/>
+          <w:szCs w:val="44"/>
+        </w:rPr>
+      </w:pPr>
+      <w:bookmarkStart w:id="0" w:name="_Toc120574950"/>
+      <w:r>
+        <w:rPr>
+          <w:sz w:val="52"/>
+          <w:szCs w:val="52"/>
+        </w:rPr>
+        <w:t>Additions</w:t>
+      </w:r>
+      <w:bookmarkEnd w:id="0"/>
+      <w:r>
+        <w:rPr>
+          <w:sz w:val="44"/>
+          <w:szCs w:val="44"/>
+        </w:rPr>
+        <w:t xml:space="preserve"> </w:t>
+      </w:r>
+    </w:p>
+    <w:p>
+      <w:pPr>
         <w:pStyle w:val="Title"/>
         <w:rPr>
           <w:rFonts w:ascii="Cascadia Code" w:hAnsi="Cascadia Code"/>
+          <w:sz w:val="44"/>
+          <w:szCs w:val="44"/>
         </w:rPr>
       </w:pPr>
       <w:r>
         <w:rPr>
           <w:rFonts w:ascii="Cascadia Code" w:hAnsi="Cascadia Code"/>
+          <w:sz w:val="40"/>
+          <w:szCs w:val="40"/>
         </w:rPr>
-        <w:t xml:space="preserve">Additions for Iteration 02: </w:t>
+        <w:t>Iteration 02:</w:t>
+      </w:r>
+      <w:r>
+        <w:rPr>
+          <w:rFonts w:ascii="Cascadia Code" w:hAnsi="Cascadia Code"/>
+          <w:sz w:val="44"/>
+          <w:szCs w:val="44"/>
+        </w:rPr>
+        <w:t xml:space="preserve"> </w:t>
       </w:r>
     </w:p>
     <w:p>
@@ -40,7 +77,23 @@
         </w:numPr>
       </w:pPr>
       <w:r>
-        <w:t xml:space="preserve">The first release had a bug where invalid customerId’s would still return a record, this has been solved by making some queries “deterministic” in the context of mySql; the application will either return the record specified or let the user know that the id has not been found. </w:t>
+        <w:t xml:space="preserve">The first release had a bug where invalid </w:t>
+      </w:r>
+      <w:proofErr w:type="spellStart"/>
+      <w:r>
+        <w:t>customerId’s</w:t>
+      </w:r>
+      <w:proofErr w:type="spellEnd"/>
+      <w:r>
+        <w:t xml:space="preserve"> would still return a record, this has been solved by making some queries “deterministic” in the context of </w:t>
+      </w:r>
+      <w:proofErr w:type="spellStart"/>
+      <w:r>
+        <w:t>mySql</w:t>
+      </w:r>
+      <w:proofErr w:type="spellEnd"/>
+      <w:r>
+        <w:t xml:space="preserve">; the application will either return the record specified or let the user know that the id has not been found. </w:t>
       </w:r>
     </w:p>
     <w:p>
@@ -58,6 +111,207 @@
         <w:t>, essentially a soft delete that prevents additional customer activity while they’re marked as “deactivated”. Notes are expected to continue to be added to deactivated customers in the future for customer management and record keeping around any interactions that may lead to long term deactivation or eventual re-activation of their account within the application.</w:t>
       </w:r>
     </w:p>
+    <w:p>
+      <w:pPr>
+        <w:pStyle w:val="Title"/>
+        <w:rPr>
+          <w:rFonts w:ascii="Cascadia Code" w:hAnsi="Cascadia Code"/>
+          <w:sz w:val="40"/>
+          <w:szCs w:val="40"/>
+        </w:rPr>
+      </w:pPr>
+      <w:r>
+        <w:rPr>
+          <w:rFonts w:ascii="Cascadia Code" w:hAnsi="Cascadia Code"/>
+          <w:sz w:val="40"/>
+          <w:szCs w:val="40"/>
+        </w:rPr>
+        <w:t>Iteration 03:</w:t>
+      </w:r>
+    </w:p>
+    <w:p>
+      <w:pPr>
+        <w:pStyle w:val="ListParagraph"/>
+        <w:numPr>
+          <w:ilvl w:val="0"/>
+          <w:numId w:val="10"/>
+        </w:numPr>
+      </w:pPr>
+      <w:r>
+        <w:t xml:space="preserve">Updating the email for the customer. </w:t>
+      </w:r>
+    </w:p>
+    <w:p>
+      <w:pPr>
+        <w:pStyle w:val="ListParagraph"/>
+        <w:numPr>
+          <w:ilvl w:val="1"/>
+          <w:numId w:val="10"/>
+        </w:numPr>
+      </w:pPr>
+      <w:r>
+        <w:t>The system checks to ensure the email matches a typical email pattern but does not use the full RFC 5322 in this version</w:t>
+      </w:r>
+      <w:r>
+        <w:t xml:space="preserve"> (reference used </w:t>
+      </w:r>
+      <w:hyperlink r:id="rId7" w:history="1">
+        <w:r>
+          <w:rPr>
+            <w:rStyle w:val="Hyperlink"/>
+          </w:rPr>
+          <w:t>https://howtodoinjava.com/java/regex/java-regex-validate-email-address/</w:t>
+        </w:r>
+      </w:hyperlink>
+      <w:r>
+        <w:t xml:space="preserve"> )</w:t>
+      </w:r>
+    </w:p>
+    <w:p>
+      <w:pPr>
+        <w:pStyle w:val="ListParagraph"/>
+        <w:numPr>
+          <w:ilvl w:val="2"/>
+          <w:numId w:val="10"/>
+        </w:numPr>
+      </w:pPr>
+      <w:r>
+        <w:t>A-Z characters allowed</w:t>
+      </w:r>
+    </w:p>
+    <w:p>
+      <w:pPr>
+        <w:pStyle w:val="ListParagraph"/>
+        <w:numPr>
+          <w:ilvl w:val="2"/>
+          <w:numId w:val="10"/>
+        </w:numPr>
+      </w:pPr>
+      <w:r>
+        <w:t>a-z characters allowed</w:t>
+      </w:r>
+    </w:p>
+    <w:p>
+      <w:pPr>
+        <w:pStyle w:val="ListParagraph"/>
+        <w:numPr>
+          <w:ilvl w:val="2"/>
+          <w:numId w:val="10"/>
+        </w:numPr>
+      </w:pPr>
+      <w:r>
+        <w:t>0-9 numbers allowed</w:t>
+      </w:r>
+    </w:p>
+    <w:p>
+      <w:pPr>
+        <w:pStyle w:val="ListParagraph"/>
+        <w:numPr>
+          <w:ilvl w:val="2"/>
+          <w:numId w:val="10"/>
+        </w:numPr>
+      </w:pPr>
+      <w:r>
+        <w:t xml:space="preserve">Additionally email may contain only dot(.), </w:t>
+      </w:r>
+      <w:proofErr w:type="gramStart"/>
+      <w:r>
+        <w:t>dash(</w:t>
+      </w:r>
+      <w:proofErr w:type="gramEnd"/>
+      <w:r>
+        <w:t>-) and underscore(_)</w:t>
+      </w:r>
+    </w:p>
+    <w:p>
+      <w:pPr>
+        <w:pStyle w:val="ListParagraph"/>
+        <w:numPr>
+          <w:ilvl w:val="2"/>
+          <w:numId w:val="10"/>
+        </w:numPr>
+      </w:pPr>
+      <w:r>
+        <w:t>Rest all characters are not allowed</w:t>
+      </w:r>
+    </w:p>
+    <w:p>
+      <w:pPr>
+        <w:pStyle w:val="ListParagraph"/>
+        <w:numPr>
+          <w:ilvl w:val="2"/>
+          <w:numId w:val="10"/>
+        </w:numPr>
+      </w:pPr>
+      <w:r>
+        <w:t>Domain after the “@” sign must have at least 1 dividing period (.)</w:t>
+      </w:r>
+    </w:p>
+    <w:p>
+      <w:pPr>
+        <w:pStyle w:val="ListParagraph"/>
+        <w:numPr>
+          <w:ilvl w:val="3"/>
+          <w:numId w:val="10"/>
+        </w:numPr>
+      </w:pPr>
+      <w:r>
+        <w:t>“</w:t>
+      </w:r>
+      <w:proofErr w:type="spellStart"/>
+      <w:r>
+        <w:t>email@email</w:t>
+      </w:r>
+      <w:proofErr w:type="spellEnd"/>
+      <w:r>
+        <w:t>” is invalid</w:t>
+      </w:r>
+    </w:p>
+    <w:p>
+      <w:pPr>
+        <w:pStyle w:val="ListParagraph"/>
+        <w:numPr>
+          <w:ilvl w:val="3"/>
+          <w:numId w:val="10"/>
+        </w:numPr>
+      </w:pPr>
+      <w:r>
+        <w:t>“</w:t>
+      </w:r>
+      <w:proofErr w:type="spellStart"/>
+      <w:r>
+        <w:t>email@email.email</w:t>
+      </w:r>
+      <w:proofErr w:type="spellEnd"/>
+      <w:r>
+        <w:t>” is valid</w:t>
+      </w:r>
+    </w:p>
+    <w:p>
+      <w:pPr>
+        <w:pStyle w:val="ListParagraph"/>
+        <w:numPr>
+          <w:ilvl w:val="0"/>
+          <w:numId w:val="10"/>
+        </w:numPr>
+      </w:pPr>
+      <w:r>
+        <w:t>Updating the first name for the customer.</w:t>
+      </w:r>
+    </w:p>
+    <w:p>
+      <w:pPr>
+        <w:pStyle w:val="ListParagraph"/>
+        <w:numPr>
+          <w:ilvl w:val="0"/>
+          <w:numId w:val="10"/>
+        </w:numPr>
+      </w:pPr>
+      <w:r>
+        <w:t>Updating the last name for the customer.</w:t>
+      </w:r>
+    </w:p>
+    <w:p/>
     <w:p>
       <w:pPr>
         <w:rPr>
@@ -156,13 +410,13 @@
           <w:r>
             <w:fldChar w:fldCharType="separate"/>
           </w:r>
-          <w:hyperlink w:anchor="_Toc114679785" w:history="1">
+          <w:hyperlink w:anchor="_Toc120574950" w:history="1">
             <w:r>
               <w:rPr>
                 <w:rStyle w:val="Hyperlink"/>
                 <w:noProof/>
               </w:rPr>
-              <w:t>Initial Menu</w:t>
+              <w:t>Additions</w:t>
             </w:r>
             <w:r>
               <w:rPr>
@@ -183,7 +437,7 @@
                 <w:noProof/>
                 <w:webHidden/>
               </w:rPr>
-              <w:instrText xml:space="preserve"> PAGEREF _Toc114679785 \h </w:instrText>
+              <w:instrText xml:space="preserve"> PAGEREF _Toc120574950 \h </w:instrText>
             </w:r>
             <w:r>
               <w:rPr>
@@ -225,13 +479,13 @@
               <w:noProof/>
             </w:rPr>
           </w:pPr>
-          <w:hyperlink w:anchor="_Toc114679786" w:history="1">
+          <w:hyperlink w:anchor="_Toc120574951" w:history="1">
             <w:r>
               <w:rPr>
                 <w:rStyle w:val="Hyperlink"/>
                 <w:noProof/>
               </w:rPr>
-              <w:t>Customer Management</w:t>
+              <w:t>Initial Menu</w:t>
             </w:r>
             <w:r>
               <w:rPr>
@@ -252,7 +506,7 @@
                 <w:noProof/>
                 <w:webHidden/>
               </w:rPr>
-              <w:instrText xml:space="preserve"> PAGEREF _Toc114679786 \h </w:instrText>
+              <w:instrText xml:space="preserve"> PAGEREF _Toc120574951 \h </w:instrText>
             </w:r>
             <w:r>
               <w:rPr>
@@ -294,13 +548,13 @@
               <w:noProof/>
             </w:rPr>
           </w:pPr>
-          <w:hyperlink w:anchor="_Toc114679787" w:history="1">
+          <w:hyperlink w:anchor="_Toc120574952" w:history="1">
             <w:r>
               <w:rPr>
                 <w:rStyle w:val="Hyperlink"/>
                 <w:noProof/>
               </w:rPr>
-              <w:t>Adding a Customer</w:t>
+              <w:t>Customer Management</w:t>
             </w:r>
             <w:r>
               <w:rPr>
@@ -321,7 +575,7 @@
                 <w:noProof/>
                 <w:webHidden/>
               </w:rPr>
-              <w:instrText xml:space="preserve"> PAGEREF _Toc114679787 \h </w:instrText>
+              <w:instrText xml:space="preserve"> PAGEREF _Toc120574952 \h </w:instrText>
             </w:r>
             <w:r>
               <w:rPr>
@@ -341,7 +595,7 @@
                 <w:noProof/>
                 <w:webHidden/>
               </w:rPr>
-              <w:t>2</w:t>
+              <w:t>3</w:t>
             </w:r>
             <w:r>
               <w:rPr>
@@ -363,13 +617,13 @@
               <w:noProof/>
             </w:rPr>
           </w:pPr>
-          <w:hyperlink w:anchor="_Toc114679788" w:history="1">
+          <w:hyperlink w:anchor="_Toc120574953" w:history="1">
             <w:r>
               <w:rPr>
                 <w:rStyle w:val="Hyperlink"/>
                 <w:noProof/>
               </w:rPr>
-              <w:t>Get All Customers</w:t>
+              <w:t>Adding a Customer</w:t>
             </w:r>
             <w:r>
               <w:rPr>
@@ -390,7 +644,7 @@
                 <w:noProof/>
                 <w:webHidden/>
               </w:rPr>
-              <w:instrText xml:space="preserve"> PAGEREF _Toc114679788 \h </w:instrText>
+              <w:instrText xml:space="preserve"> PAGEREF _Toc120574953 \h </w:instrText>
             </w:r>
             <w:r>
               <w:rPr>
@@ -410,7 +664,7 @@
                 <w:noProof/>
                 <w:webHidden/>
               </w:rPr>
-              <w:t>2</w:t>
+              <w:t>3</w:t>
             </w:r>
             <w:r>
               <w:rPr>
@@ -432,12 +686,81 @@
               <w:noProof/>
             </w:rPr>
           </w:pPr>
-          <w:hyperlink w:anchor="_Toc114679789" w:history="1">
+          <w:hyperlink w:anchor="_Toc120574954" w:history="1">
             <w:r>
               <w:rPr>
                 <w:rStyle w:val="Hyperlink"/>
                 <w:noProof/>
               </w:rPr>
+              <w:t>Get All Customers</w:t>
+            </w:r>
+            <w:r>
+              <w:rPr>
+                <w:noProof/>
+                <w:webHidden/>
+              </w:rPr>
+              <w:tab/>
+            </w:r>
+            <w:r>
+              <w:rPr>
+                <w:noProof/>
+                <w:webHidden/>
+              </w:rPr>
+              <w:fldChar w:fldCharType="begin"/>
+            </w:r>
+            <w:r>
+              <w:rPr>
+                <w:noProof/>
+                <w:webHidden/>
+              </w:rPr>
+              <w:instrText xml:space="preserve"> PAGEREF _Toc120574954 \h </w:instrText>
+            </w:r>
+            <w:r>
+              <w:rPr>
+                <w:noProof/>
+                <w:webHidden/>
+              </w:rPr>
+            </w:r>
+            <w:r>
+              <w:rPr>
+                <w:noProof/>
+                <w:webHidden/>
+              </w:rPr>
+              <w:fldChar w:fldCharType="separate"/>
+            </w:r>
+            <w:r>
+              <w:rPr>
+                <w:noProof/>
+                <w:webHidden/>
+              </w:rPr>
+              <w:t>3</w:t>
+            </w:r>
+            <w:r>
+              <w:rPr>
+                <w:noProof/>
+                <w:webHidden/>
+              </w:rPr>
+              <w:fldChar w:fldCharType="end"/>
+            </w:r>
+          </w:hyperlink>
+        </w:p>
+        <w:p>
+          <w:pPr>
+            <w:pStyle w:val="TOC1"/>
+            <w:tabs>
+              <w:tab w:val="right" w:leader="dot" w:pos="9350"/>
+            </w:tabs>
+            <w:rPr>
+              <w:rFonts w:eastAsiaTheme="minorEastAsia"/>
+              <w:noProof/>
+            </w:rPr>
+          </w:pPr>
+          <w:hyperlink w:anchor="_Toc120574955" w:history="1">
+            <w:r>
+              <w:rPr>
+                <w:rStyle w:val="Hyperlink"/>
+                <w:noProof/>
+              </w:rPr>
               <w:t>Get Customer By Id</w:t>
             </w:r>
             <w:r>
@@ -459,7 +782,7 @@
                 <w:noProof/>
                 <w:webHidden/>
               </w:rPr>
-              <w:instrText xml:space="preserve"> PAGEREF _Toc114679789 \h </w:instrText>
+              <w:instrText xml:space="preserve"> PAGEREF _Toc120574955 \h </w:instrText>
             </w:r>
             <w:r>
               <w:rPr>
@@ -479,7 +802,145 @@
                 <w:noProof/>
                 <w:webHidden/>
               </w:rPr>
-              <w:t>2</w:t>
+              <w:t>4</w:t>
+            </w:r>
+            <w:r>
+              <w:rPr>
+                <w:noProof/>
+                <w:webHidden/>
+              </w:rPr>
+              <w:fldChar w:fldCharType="end"/>
+            </w:r>
+          </w:hyperlink>
+        </w:p>
+        <w:p>
+          <w:pPr>
+            <w:pStyle w:val="TOC1"/>
+            <w:tabs>
+              <w:tab w:val="right" w:leader="dot" w:pos="9350"/>
+            </w:tabs>
+            <w:rPr>
+              <w:rFonts w:eastAsiaTheme="minorEastAsia"/>
+              <w:noProof/>
+            </w:rPr>
+          </w:pPr>
+          <w:hyperlink w:anchor="_Toc120574956" w:history="1">
+            <w:r>
+              <w:rPr>
+                <w:rStyle w:val="Hyperlink"/>
+                <w:noProof/>
+              </w:rPr>
+              <w:t>Deactivate and Reactivate Customers by EmailAddress</w:t>
+            </w:r>
+            <w:r>
+              <w:rPr>
+                <w:noProof/>
+                <w:webHidden/>
+              </w:rPr>
+              <w:tab/>
+            </w:r>
+            <w:r>
+              <w:rPr>
+                <w:noProof/>
+                <w:webHidden/>
+              </w:rPr>
+              <w:fldChar w:fldCharType="begin"/>
+            </w:r>
+            <w:r>
+              <w:rPr>
+                <w:noProof/>
+                <w:webHidden/>
+              </w:rPr>
+              <w:instrText xml:space="preserve"> PAGEREF _Toc120574956 \h </w:instrText>
+            </w:r>
+            <w:r>
+              <w:rPr>
+                <w:noProof/>
+                <w:webHidden/>
+              </w:rPr>
+            </w:r>
+            <w:r>
+              <w:rPr>
+                <w:noProof/>
+                <w:webHidden/>
+              </w:rPr>
+              <w:fldChar w:fldCharType="separate"/>
+            </w:r>
+            <w:r>
+              <w:rPr>
+                <w:noProof/>
+                <w:webHidden/>
+              </w:rPr>
+              <w:t>4</w:t>
+            </w:r>
+            <w:r>
+              <w:rPr>
+                <w:noProof/>
+                <w:webHidden/>
+              </w:rPr>
+              <w:fldChar w:fldCharType="end"/>
+            </w:r>
+          </w:hyperlink>
+        </w:p>
+        <w:p>
+          <w:pPr>
+            <w:pStyle w:val="TOC1"/>
+            <w:tabs>
+              <w:tab w:val="right" w:leader="dot" w:pos="9350"/>
+            </w:tabs>
+            <w:rPr>
+              <w:rFonts w:eastAsiaTheme="minorEastAsia"/>
+              <w:noProof/>
+            </w:rPr>
+          </w:pPr>
+          <w:hyperlink w:anchor="_Toc120574957" w:history="1">
+            <w:r>
+              <w:rPr>
+                <w:rStyle w:val="Hyperlink"/>
+                <w:noProof/>
+              </w:rPr>
+              <w:t>Updating Customer Email, and Name</w:t>
+            </w:r>
+            <w:r>
+              <w:rPr>
+                <w:noProof/>
+                <w:webHidden/>
+              </w:rPr>
+              <w:tab/>
+            </w:r>
+            <w:r>
+              <w:rPr>
+                <w:noProof/>
+                <w:webHidden/>
+              </w:rPr>
+              <w:fldChar w:fldCharType="begin"/>
+            </w:r>
+            <w:r>
+              <w:rPr>
+                <w:noProof/>
+                <w:webHidden/>
+              </w:rPr>
+              <w:instrText xml:space="preserve"> PAGEREF _Toc120574957 \h </w:instrText>
+            </w:r>
+            <w:r>
+              <w:rPr>
+                <w:noProof/>
+                <w:webHidden/>
+              </w:rPr>
+            </w:r>
+            <w:r>
+              <w:rPr>
+                <w:noProof/>
+                <w:webHidden/>
+              </w:rPr>
+              <w:fldChar w:fldCharType="separate"/>
+            </w:r>
+            <w:r>
+              <w:rPr>
+                <w:noProof/>
+                <w:webHidden/>
+              </w:rPr>
+              <w:t>5</w:t>
             </w:r>
             <w:r>
               <w:rPr>
@@ -512,11 +973,11 @@
       <w:pPr>
         <w:pStyle w:val="Heading1"/>
       </w:pPr>
-      <w:bookmarkStart w:id="0" w:name="_Toc114679785"/>
+      <w:bookmarkStart w:id="1" w:name="_Toc120574951"/>
       <w:r>
         <w:t>Initial Menu</w:t>
       </w:r>
-      <w:bookmarkEnd w:id="0"/>
+      <w:bookmarkEnd w:id="1"/>
     </w:p>
     <w:p>
       <w:pPr>
@@ -558,7 +1019,7 @@
                     </pic:cNvPicPr>
                   </pic:nvPicPr>
                   <pic:blipFill>
-                    <a:blip r:embed="rId7">
+                    <a:blip r:embed="rId8">
                       <a:extLst>
                         <a:ext uri="{28A0092B-C50C-407E-A947-70E740481C1C}">
                           <a14:useLocalDpi xmlns:a14="http://schemas.microsoft.com/office/drawing/2010/main" val="0"/>
@@ -629,7 +1090,7 @@
           <w:szCs w:val="40"/>
         </w:rPr>
       </w:pPr>
-      <w:bookmarkStart w:id="1" w:name="_Toc114679786"/>
+      <w:bookmarkStart w:id="2" w:name="_Toc120574952"/>
       <w:r>
         <w:rPr>
           <w:sz w:val="40"/>
@@ -637,7 +1098,7 @@
         </w:rPr>
         <w:t>Customer Management</w:t>
       </w:r>
-      <w:bookmarkEnd w:id="1"/>
+      <w:bookmarkEnd w:id="2"/>
     </w:p>
     <w:p/>
     <w:p>
@@ -649,10 +1110,10 @@
           <w:noProof/>
         </w:rPr>
         <w:drawing>
-          <wp:inline distT="0" distB="0" distL="0" distR="0" wp14:anchorId="171C105D" wp14:editId="5D59E021">
-            <wp:extent cx="4267200" cy="2009775"/>
-            <wp:effectExtent l="0" t="0" r="0" b="9525"/>
-            <wp:docPr id="1" name="Picture 1"/>
+          <wp:inline distT="0" distB="0" distL="0" distR="0" wp14:anchorId="6B7A7A9A" wp14:editId="3F50BCF3">
+            <wp:extent cx="5943600" cy="1924050"/>
+            <wp:effectExtent l="0" t="0" r="0" b="0"/>
+            <wp:docPr id="3" name="Picture 3"/>
             <wp:cNvGraphicFramePr>
               <a:graphicFrameLocks xmlns:a="http://schemas.openxmlformats.org/drawingml/2006/main" noChangeAspect="1"/>
             </wp:cNvGraphicFramePr>
@@ -666,7 +1127,7 @@
                     </pic:cNvPicPr>
                   </pic:nvPicPr>
                   <pic:blipFill>
-                    <a:blip r:embed="rId8">
+                    <a:blip r:embed="rId9">
                       <a:extLst>
                         <a:ext uri="{28A0092B-C50C-407E-A947-70E740481C1C}">
                           <a14:useLocalDpi xmlns:a14="http://schemas.microsoft.com/office/drawing/2010/main" val="0"/>
@@ -681,7 +1142,7 @@
                   <pic:spPr bwMode="auto">
                     <a:xfrm>
                       <a:off x="0" y="0"/>
-                      <a:ext cx="4267200" cy="2009775"/>
+                      <a:ext cx="5943600" cy="1924050"/>
                     </a:xfrm>
                     <a:prstGeom prst="rect">
                       <a:avLst/>
@@ -702,11 +1163,16 @@
       <w:pPr>
         <w:pStyle w:val="Heading1"/>
       </w:pPr>
-      <w:bookmarkStart w:id="2" w:name="_Toc114679787"/>
-      <w:r>
-        <w:t>Adding a Customer</w:t>
-      </w:r>
-      <w:bookmarkEnd w:id="2"/>
+      <w:bookmarkStart w:id="3" w:name="_Toc120574953"/>
+      <w:r>
+        <w:t xml:space="preserve">Adding a </w:t>
+      </w:r>
+      <w:proofErr w:type="gramStart"/>
+      <w:r>
+        <w:t>Customer</w:t>
+      </w:r>
+      <w:bookmarkEnd w:id="3"/>
+      <w:proofErr w:type="gramEnd"/>
       <w:r>
         <w:t xml:space="preserve"> </w:t>
       </w:r>
@@ -716,7 +1182,15 @@
         <w:ind w:left="720"/>
       </w:pPr>
       <w:r>
-        <w:t>The “Add” selection will walk you through adding the properties for the new customer, and show you the customer that was created after saving to the database.</w:t>
+        <w:t xml:space="preserve">The “Add” selection will walk you through adding the properties for the new </w:t>
+      </w:r>
+      <w:proofErr w:type="gramStart"/>
+      <w:r>
+        <w:t>customer, and</w:t>
+      </w:r>
+      <w:proofErr w:type="gramEnd"/>
+      <w:r>
+        <w:t xml:space="preserve"> show you the customer that was created after saving to the database.</w:t>
       </w:r>
       <w:r>
         <w:t xml:space="preserve"> </w:t>
@@ -772,9 +1246,11 @@
           <w:numId w:val="7"/>
         </w:numPr>
       </w:pPr>
+      <w:proofErr w:type="spellStart"/>
       <w:r>
         <w:t>LastName</w:t>
       </w:r>
+      <w:proofErr w:type="spellEnd"/>
     </w:p>
     <w:p>
       <w:pPr>
@@ -785,7 +1261,15 @@
         </w:numPr>
       </w:pPr>
       <w:r>
-        <w:t xml:space="preserve">Once entered, the application will show details about the customer, including their newly created userId: </w:t>
+        <w:t xml:space="preserve">Once entered, the application will show details about the customer, including their newly created </w:t>
+      </w:r>
+      <w:proofErr w:type="spellStart"/>
+      <w:r>
+        <w:t>userId</w:t>
+      </w:r>
+      <w:proofErr w:type="spellEnd"/>
+      <w:r>
+        <w:t xml:space="preserve">: </w:t>
       </w:r>
     </w:p>
     <w:p>
@@ -814,7 +1298,7 @@
                     </pic:cNvPicPr>
                   </pic:nvPicPr>
                   <pic:blipFill>
-                    <a:blip r:embed="rId9">
+                    <a:blip r:embed="rId10">
                       <a:extLst>
                         <a:ext uri="{28A0092B-C50C-407E-A947-70E740481C1C}">
                           <a14:useLocalDpi xmlns:a14="http://schemas.microsoft.com/office/drawing/2010/main" val="0"/>
@@ -850,19 +1334,26 @@
       <w:pPr>
         <w:pStyle w:val="Heading1"/>
       </w:pPr>
-      <w:bookmarkStart w:id="3" w:name="_Toc114679788"/>
-      <w:r>
-        <w:lastRenderedPageBreak/>
+      <w:bookmarkStart w:id="4" w:name="_Toc120574954"/>
+      <w:r>
         <w:t>Get All Customers</w:t>
       </w:r>
-      <w:bookmarkEnd w:id="3"/>
+      <w:bookmarkEnd w:id="4"/>
     </w:p>
     <w:p>
       <w:pPr>
         <w:ind w:left="720"/>
       </w:pPr>
       <w:r>
-        <w:t>Getting all of the customers can be helpful for users that work in the shop when you can’t remember the order number or customer Id and need to manually search for a customer to then search them by Id or update the properties of that customer.</w:t>
+        <w:t xml:space="preserve">Getting </w:t>
+      </w:r>
+      <w:proofErr w:type="gramStart"/>
+      <w:r>
+        <w:t>all of</w:t>
+      </w:r>
+      <w:proofErr w:type="gramEnd"/>
+      <w:r>
+        <w:t xml:space="preserve"> the customers can be helpful for users that work in the shop when you can’t remember the order number or customer Id and need to manually search for a customer to then search them by Id or update the properties of that customer.</w:t>
       </w:r>
     </w:p>
     <w:p>
@@ -874,6 +1365,7 @@
         <w:rPr>
           <w:noProof/>
         </w:rPr>
+        <w:lastRenderedPageBreak/>
         <w:drawing>
           <wp:inline distT="0" distB="0" distL="0" distR="0" wp14:anchorId="24058338" wp14:editId="2849B7C0">
             <wp:extent cx="5934075" cy="3000375"/>
@@ -892,7 +1384,7 @@
                     </pic:cNvPicPr>
                   </pic:nvPicPr>
                   <pic:blipFill>
-                    <a:blip r:embed="rId10">
+                    <a:blip r:embed="rId11">
                       <a:extLst>
                         <a:ext uri="{28A0092B-C50C-407E-A947-70E740481C1C}">
                           <a14:useLocalDpi xmlns:a14="http://schemas.microsoft.com/office/drawing/2010/main" val="0"/>
@@ -936,11 +1428,19 @@
       <w:pPr>
         <w:pStyle w:val="Heading1"/>
       </w:pPr>
-      <w:bookmarkStart w:id="4" w:name="_Toc114679789"/>
-      <w:r>
-        <w:t>Get Customer By Id</w:t>
-      </w:r>
-      <w:bookmarkEnd w:id="4"/>
+      <w:bookmarkStart w:id="5" w:name="_Toc120574955"/>
+      <w:r>
+        <w:t xml:space="preserve">Get Customer </w:t>
+      </w:r>
+      <w:proofErr w:type="gramStart"/>
+      <w:r>
+        <w:t>By</w:t>
+      </w:r>
+      <w:proofErr w:type="gramEnd"/>
+      <w:r>
+        <w:t xml:space="preserve"> Id</w:t>
+      </w:r>
+      <w:bookmarkEnd w:id="5"/>
     </w:p>
     <w:p>
       <w:pPr>
@@ -982,7 +1482,7 @@
                     </pic:cNvPicPr>
                   </pic:nvPicPr>
                   <pic:blipFill>
-                    <a:blip r:embed="rId11">
+                    <a:blip r:embed="rId12">
                       <a:extLst>
                         <a:ext uri="{28A0092B-C50C-407E-A947-70E740481C1C}">
                           <a14:useLocalDpi xmlns:a14="http://schemas.microsoft.com/office/drawing/2010/main" val="0"/>
@@ -1024,9 +1524,16 @@
       <w:pPr>
         <w:pStyle w:val="Heading1"/>
       </w:pPr>
-      <w:r>
-        <w:t>Deactivate and Reactivate Customers by EmailAddress</w:t>
-      </w:r>
+      <w:bookmarkStart w:id="6" w:name="_Toc120574956"/>
+      <w:r>
+        <w:t xml:space="preserve">Deactivate and Reactivate Customers by </w:t>
+      </w:r>
+      <w:proofErr w:type="spellStart"/>
+      <w:r>
+        <w:t>EmailAddress</w:t>
+      </w:r>
+      <w:bookmarkEnd w:id="6"/>
+      <w:proofErr w:type="spellEnd"/>
     </w:p>
     <w:p>
       <w:pPr>
@@ -1060,7 +1567,6 @@
         <w:rPr>
           <w:noProof/>
         </w:rPr>
-        <w:lastRenderedPageBreak/>
         <w:drawing>
           <wp:inline distT="0" distB="0" distL="0" distR="0" wp14:anchorId="735398FA" wp14:editId="7B9BABE3">
             <wp:extent cx="4733925" cy="1029114"/>
@@ -1079,7 +1585,7 @@
                     </pic:cNvPicPr>
                   </pic:nvPicPr>
                   <pic:blipFill>
-                    <a:blip r:embed="rId12">
+                    <a:blip r:embed="rId13">
                       <a:extLst>
                         <a:ext uri="{28A0092B-C50C-407E-A947-70E740481C1C}">
                           <a14:useLocalDpi xmlns:a14="http://schemas.microsoft.com/office/drawing/2010/main" val="0"/>
@@ -1155,7 +1661,7 @@
                     </pic:cNvPicPr>
                   </pic:nvPicPr>
                   <pic:blipFill>
-                    <a:blip r:embed="rId13">
+                    <a:blip r:embed="rId14">
                       <a:extLst>
                         <a:ext uri="{28A0092B-C50C-407E-A947-70E740481C1C}">
                           <a14:useLocalDpi xmlns:a14="http://schemas.microsoft.com/office/drawing/2010/main" val="0"/>
@@ -1207,6 +1713,7 @@
         <w:rPr>
           <w:noProof/>
         </w:rPr>
+        <w:lastRenderedPageBreak/>
         <w:drawing>
           <wp:inline distT="0" distB="0" distL="0" distR="0" wp14:anchorId="791C1D01" wp14:editId="0553DD18">
             <wp:extent cx="5334000" cy="948837"/>
@@ -1225,7 +1732,7 @@
                     </pic:cNvPicPr>
                   </pic:nvPicPr>
                   <pic:blipFill>
-                    <a:blip r:embed="rId14">
+                    <a:blip r:embed="rId15">
                       <a:extLst>
                         <a:ext uri="{28A0092B-C50C-407E-A947-70E740481C1C}">
                           <a14:useLocalDpi xmlns:a14="http://schemas.microsoft.com/office/drawing/2010/main" val="0"/>
@@ -1307,7 +1814,7 @@
                     </pic:cNvPicPr>
                   </pic:nvPicPr>
                   <pic:blipFill>
-                    <a:blip r:embed="rId15">
+                    <a:blip r:embed="rId16">
                       <a:extLst>
                         <a:ext uri="{28A0092B-C50C-407E-A947-70E740481C1C}">
                           <a14:useLocalDpi xmlns:a14="http://schemas.microsoft.com/office/drawing/2010/main" val="0"/>
@@ -1351,9 +1858,538 @@
         <w:t>Same rules and results apply when trying to change the active status of a customer to the existing state in the database: nothing will be executed on the database and the console will inform the user.</w:t>
       </w:r>
     </w:p>
+    <w:p>
+      <w:pPr>
+        <w:pStyle w:val="Heading1"/>
+      </w:pPr>
+      <w:bookmarkStart w:id="7" w:name="_Toc120574957"/>
+      <w:r>
+        <w:t>Updating Customer Email, and Name</w:t>
+      </w:r>
+      <w:bookmarkEnd w:id="7"/>
+    </w:p>
+    <w:p>
+      <w:pPr>
+        <w:pStyle w:val="ListParagraph"/>
+        <w:numPr>
+          <w:ilvl w:val="0"/>
+          <w:numId w:val="11"/>
+        </w:numPr>
+      </w:pPr>
+      <w:r>
+        <w:t>Updating General</w:t>
+      </w:r>
+    </w:p>
+    <w:p>
+      <w:pPr>
+        <w:pStyle w:val="ListParagraph"/>
+        <w:numPr>
+          <w:ilvl w:val="1"/>
+          <w:numId w:val="11"/>
+        </w:numPr>
+      </w:pPr>
+      <w:r>
+        <w:t>Select “Update” from the “Customer Actions” prompt to bring up available options</w:t>
+      </w:r>
+    </w:p>
+    <w:p>
+      <w:pPr>
+        <w:pStyle w:val="ListParagraph"/>
+        <w:numPr>
+          <w:ilvl w:val="1"/>
+          <w:numId w:val="11"/>
+        </w:numPr>
+      </w:pPr>
+      <w:r>
+        <w:t>You will then be prompted to enter the email address that identifies the customer account</w:t>
+      </w:r>
+    </w:p>
+    <w:p>
+      <w:pPr>
+        <w:jc w:val="center"/>
+      </w:pPr>
+      <w:r>
+        <w:rPr>
+          <w:noProof/>
+        </w:rPr>
+        <w:drawing>
+          <wp:inline distT="0" distB="0" distL="0" distR="0" wp14:anchorId="2A311EE6" wp14:editId="6B9E8B30">
+            <wp:extent cx="5410200" cy="927711"/>
+            <wp:effectExtent l="0" t="0" r="0" b="6350"/>
+            <wp:docPr id="5" name="Picture 5"/>
+            <wp:cNvGraphicFramePr>
+              <a:graphicFrameLocks xmlns:a="http://schemas.openxmlformats.org/drawingml/2006/main" noChangeAspect="1"/>
+            </wp:cNvGraphicFramePr>
+            <a:graphic xmlns:a="http://schemas.openxmlformats.org/drawingml/2006/main">
+              <a:graphicData uri="http://schemas.openxmlformats.org/drawingml/2006/picture">
+                <pic:pic xmlns:pic="http://schemas.openxmlformats.org/drawingml/2006/picture">
+                  <pic:nvPicPr>
+                    <pic:cNvPr id="0" name="Picture 2"/>
+                    <pic:cNvPicPr>
+                      <a:picLocks noChangeAspect="1" noChangeArrowheads="1"/>
+                    </pic:cNvPicPr>
+                  </pic:nvPicPr>
+                  <pic:blipFill>
+                    <a:blip r:embed="rId17">
+                      <a:extLst>
+                        <a:ext uri="{28A0092B-C50C-407E-A947-70E740481C1C}">
+                          <a14:useLocalDpi xmlns:a14="http://schemas.microsoft.com/office/drawing/2010/main" val="0"/>
+                        </a:ext>
+                      </a:extLst>
+                    </a:blip>
+                    <a:srcRect/>
+                    <a:stretch>
+                      <a:fillRect/>
+                    </a:stretch>
+                  </pic:blipFill>
+                  <pic:spPr bwMode="auto">
+                    <a:xfrm>
+                      <a:off x="0" y="0"/>
+                      <a:ext cx="5427444" cy="930668"/>
+                    </a:xfrm>
+                    <a:prstGeom prst="rect">
+                      <a:avLst/>
+                    </a:prstGeom>
+                    <a:noFill/>
+                    <a:ln>
+                      <a:noFill/>
+                    </a:ln>
+                  </pic:spPr>
+                </pic:pic>
+              </a:graphicData>
+            </a:graphic>
+          </wp:inline>
+        </w:drawing>
+      </w:r>
+    </w:p>
+    <w:p>
+      <w:pPr>
+        <w:pStyle w:val="ListParagraph"/>
+        <w:numPr>
+          <w:ilvl w:val="1"/>
+          <w:numId w:val="11"/>
+        </w:numPr>
+      </w:pPr>
+      <w:r>
+        <w:t xml:space="preserve">Once an existing email address is entered, the user will be shown the basic information of the customer and then prompted for which aspect of the customer is to be updated: </w:t>
+      </w:r>
+    </w:p>
+    <w:p>
+      <w:pPr>
+        <w:jc w:val="center"/>
+      </w:pPr>
+      <w:r>
+        <w:rPr>
+          <w:noProof/>
+        </w:rPr>
+        <w:lastRenderedPageBreak/>
+        <w:drawing>
+          <wp:inline distT="0" distB="0" distL="0" distR="0" wp14:anchorId="7E491E40" wp14:editId="18D4F60F">
+            <wp:extent cx="4933950" cy="1676400"/>
+            <wp:effectExtent l="0" t="0" r="0" b="0"/>
+            <wp:docPr id="9" name="Picture 9"/>
+            <wp:cNvGraphicFramePr>
+              <a:graphicFrameLocks xmlns:a="http://schemas.openxmlformats.org/drawingml/2006/main" noChangeAspect="1"/>
+            </wp:cNvGraphicFramePr>
+            <a:graphic xmlns:a="http://schemas.openxmlformats.org/drawingml/2006/main">
+              <a:graphicData uri="http://schemas.openxmlformats.org/drawingml/2006/picture">
+                <pic:pic xmlns:pic="http://schemas.openxmlformats.org/drawingml/2006/picture">
+                  <pic:nvPicPr>
+                    <pic:cNvPr id="0" name="Picture 3"/>
+                    <pic:cNvPicPr>
+                      <a:picLocks noChangeAspect="1" noChangeArrowheads="1"/>
+                    </pic:cNvPicPr>
+                  </pic:nvPicPr>
+                  <pic:blipFill>
+                    <a:blip r:embed="rId18">
+                      <a:extLst>
+                        <a:ext uri="{28A0092B-C50C-407E-A947-70E740481C1C}">
+                          <a14:useLocalDpi xmlns:a14="http://schemas.microsoft.com/office/drawing/2010/main" val="0"/>
+                        </a:ext>
+                      </a:extLst>
+                    </a:blip>
+                    <a:srcRect/>
+                    <a:stretch>
+                      <a:fillRect/>
+                    </a:stretch>
+                  </pic:blipFill>
+                  <pic:spPr bwMode="auto">
+                    <a:xfrm>
+                      <a:off x="0" y="0"/>
+                      <a:ext cx="4933950" cy="1676400"/>
+                    </a:xfrm>
+                    <a:prstGeom prst="rect">
+                      <a:avLst/>
+                    </a:prstGeom>
+                    <a:noFill/>
+                    <a:ln>
+                      <a:noFill/>
+                    </a:ln>
+                  </pic:spPr>
+                </pic:pic>
+              </a:graphicData>
+            </a:graphic>
+          </wp:inline>
+        </w:drawing>
+      </w:r>
+    </w:p>
+    <w:p>
+      <w:pPr>
+        <w:pStyle w:val="ListParagraph"/>
+        <w:numPr>
+          <w:ilvl w:val="0"/>
+          <w:numId w:val="11"/>
+        </w:numPr>
+      </w:pPr>
+      <w:r>
+        <w:t>Email</w:t>
+      </w:r>
+    </w:p>
+    <w:p>
+      <w:pPr>
+        <w:pStyle w:val="ListParagraph"/>
+        <w:numPr>
+          <w:ilvl w:val="1"/>
+          <w:numId w:val="11"/>
+        </w:numPr>
+      </w:pPr>
+      <w:r>
+        <w:t>Type “email” to change the email address on the account found</w:t>
+      </w:r>
+    </w:p>
+    <w:p>
+      <w:pPr>
+        <w:jc w:val="center"/>
+      </w:pPr>
+      <w:r>
+        <w:rPr>
+          <w:noProof/>
+        </w:rPr>
+        <w:drawing>
+          <wp:inline distT="0" distB="0" distL="0" distR="0" wp14:anchorId="7631C8FE" wp14:editId="62E30832">
+            <wp:extent cx="4871896" cy="1171575"/>
+            <wp:effectExtent l="0" t="0" r="5080" b="0"/>
+            <wp:docPr id="12" name="Picture 12"/>
+            <wp:cNvGraphicFramePr>
+              <a:graphicFrameLocks xmlns:a="http://schemas.openxmlformats.org/drawingml/2006/main" noChangeAspect="1"/>
+            </wp:cNvGraphicFramePr>
+            <a:graphic xmlns:a="http://schemas.openxmlformats.org/drawingml/2006/main">
+              <a:graphicData uri="http://schemas.openxmlformats.org/drawingml/2006/picture">
+                <pic:pic xmlns:pic="http://schemas.openxmlformats.org/drawingml/2006/picture">
+                  <pic:nvPicPr>
+                    <pic:cNvPr id="0" name="Picture 4"/>
+                    <pic:cNvPicPr>
+                      <a:picLocks noChangeAspect="1" noChangeArrowheads="1"/>
+                    </pic:cNvPicPr>
+                  </pic:nvPicPr>
+                  <pic:blipFill>
+                    <a:blip r:embed="rId19">
+                      <a:extLst>
+                        <a:ext uri="{28A0092B-C50C-407E-A947-70E740481C1C}">
+                          <a14:useLocalDpi xmlns:a14="http://schemas.microsoft.com/office/drawing/2010/main" val="0"/>
+                        </a:ext>
+                      </a:extLst>
+                    </a:blip>
+                    <a:srcRect/>
+                    <a:stretch>
+                      <a:fillRect/>
+                    </a:stretch>
+                  </pic:blipFill>
+                  <pic:spPr bwMode="auto">
+                    <a:xfrm>
+                      <a:off x="0" y="0"/>
+                      <a:ext cx="4872859" cy="1171807"/>
+                    </a:xfrm>
+                    <a:prstGeom prst="rect">
+                      <a:avLst/>
+                    </a:prstGeom>
+                    <a:noFill/>
+                    <a:ln>
+                      <a:noFill/>
+                    </a:ln>
+                  </pic:spPr>
+                </pic:pic>
+              </a:graphicData>
+            </a:graphic>
+          </wp:inline>
+        </w:drawing>
+      </w:r>
+    </w:p>
+    <w:p>
+      <w:pPr>
+        <w:pStyle w:val="ListParagraph"/>
+        <w:numPr>
+          <w:ilvl w:val="2"/>
+          <w:numId w:val="11"/>
+        </w:numPr>
+      </w:pPr>
+      <w:r>
+        <w:t xml:space="preserve">The email entered to be the new one on the customer record must fit the format of an email </w:t>
+      </w:r>
+      <w:proofErr w:type="gramStart"/>
+      <w:r>
+        <w:t>and also</w:t>
+      </w:r>
+      <w:proofErr w:type="gramEnd"/>
+      <w:r>
+        <w:t xml:space="preserve"> not be used by any active account, this includes the email address associated with the account that has been retrieved- if the email address is already in use the system will prompt you for an email not already in use.</w:t>
+      </w:r>
+    </w:p>
+    <w:p>
+      <w:pPr>
+        <w:jc w:val="center"/>
+      </w:pPr>
+      <w:r>
+        <w:rPr>
+          <w:noProof/>
+        </w:rPr>
+        <w:drawing>
+          <wp:inline distT="0" distB="0" distL="0" distR="0" wp14:anchorId="0954AC28" wp14:editId="29DAD541">
+            <wp:extent cx="4695825" cy="1114425"/>
+            <wp:effectExtent l="0" t="0" r="9525" b="9525"/>
+            <wp:docPr id="15" name="Picture 15"/>
+            <wp:cNvGraphicFramePr>
+              <a:graphicFrameLocks xmlns:a="http://schemas.openxmlformats.org/drawingml/2006/main" noChangeAspect="1"/>
+            </wp:cNvGraphicFramePr>
+            <a:graphic xmlns:a="http://schemas.openxmlformats.org/drawingml/2006/main">
+              <a:graphicData uri="http://schemas.openxmlformats.org/drawingml/2006/picture">
+                <pic:pic xmlns:pic="http://schemas.openxmlformats.org/drawingml/2006/picture">
+                  <pic:nvPicPr>
+                    <pic:cNvPr id="0" name="Picture 6"/>
+                    <pic:cNvPicPr>
+                      <a:picLocks noChangeAspect="1" noChangeArrowheads="1"/>
+                    </pic:cNvPicPr>
+                  </pic:nvPicPr>
+                  <pic:blipFill>
+                    <a:blip r:embed="rId20">
+                      <a:extLst>
+                        <a:ext uri="{28A0092B-C50C-407E-A947-70E740481C1C}">
+                          <a14:useLocalDpi xmlns:a14="http://schemas.microsoft.com/office/drawing/2010/main" val="0"/>
+                        </a:ext>
+                      </a:extLst>
+                    </a:blip>
+                    <a:srcRect/>
+                    <a:stretch>
+                      <a:fillRect/>
+                    </a:stretch>
+                  </pic:blipFill>
+                  <pic:spPr bwMode="auto">
+                    <a:xfrm>
+                      <a:off x="0" y="0"/>
+                      <a:ext cx="4695825" cy="1114425"/>
+                    </a:xfrm>
+                    <a:prstGeom prst="rect">
+                      <a:avLst/>
+                    </a:prstGeom>
+                    <a:noFill/>
+                    <a:ln>
+                      <a:noFill/>
+                    </a:ln>
+                  </pic:spPr>
+                </pic:pic>
+              </a:graphicData>
+            </a:graphic>
+          </wp:inline>
+        </w:drawing>
+      </w:r>
+    </w:p>
+    <w:p>
+      <w:pPr>
+        <w:pStyle w:val="ListParagraph"/>
+        <w:numPr>
+          <w:ilvl w:val="1"/>
+          <w:numId w:val="11"/>
+        </w:numPr>
+      </w:pPr>
+      <w:r>
+        <w:t>Once the new valid email is entered, the system will acknowledge that the record has been changed</w:t>
+      </w:r>
+    </w:p>
+    <w:p>
+      <w:pPr>
+        <w:jc w:val="center"/>
+      </w:pPr>
+      <w:r>
+        <w:rPr>
+          <w:noProof/>
+        </w:rPr>
+        <w:lastRenderedPageBreak/>
+        <w:drawing>
+          <wp:inline distT="0" distB="0" distL="0" distR="0" wp14:anchorId="0EFB68A2" wp14:editId="64EAFF84">
+            <wp:extent cx="4600575" cy="2686050"/>
+            <wp:effectExtent l="0" t="0" r="9525" b="0"/>
+            <wp:docPr id="16" name="Picture 16"/>
+            <wp:cNvGraphicFramePr>
+              <a:graphicFrameLocks xmlns:a="http://schemas.openxmlformats.org/drawingml/2006/main" noChangeAspect="1"/>
+            </wp:cNvGraphicFramePr>
+            <a:graphic xmlns:a="http://schemas.openxmlformats.org/drawingml/2006/main">
+              <a:graphicData uri="http://schemas.openxmlformats.org/drawingml/2006/picture">
+                <pic:pic xmlns:pic="http://schemas.openxmlformats.org/drawingml/2006/picture">
+                  <pic:nvPicPr>
+                    <pic:cNvPr id="0" name="Picture 7"/>
+                    <pic:cNvPicPr>
+                      <a:picLocks noChangeAspect="1" noChangeArrowheads="1"/>
+                    </pic:cNvPicPr>
+                  </pic:nvPicPr>
+                  <pic:blipFill>
+                    <a:blip r:embed="rId21">
+                      <a:extLst>
+                        <a:ext uri="{28A0092B-C50C-407E-A947-70E740481C1C}">
+                          <a14:useLocalDpi xmlns:a14="http://schemas.microsoft.com/office/drawing/2010/main" val="0"/>
+                        </a:ext>
+                      </a:extLst>
+                    </a:blip>
+                    <a:srcRect/>
+                    <a:stretch>
+                      <a:fillRect/>
+                    </a:stretch>
+                  </pic:blipFill>
+                  <pic:spPr bwMode="auto">
+                    <a:xfrm>
+                      <a:off x="0" y="0"/>
+                      <a:ext cx="4600575" cy="2686050"/>
+                    </a:xfrm>
+                    <a:prstGeom prst="rect">
+                      <a:avLst/>
+                    </a:prstGeom>
+                    <a:noFill/>
+                    <a:ln>
+                      <a:noFill/>
+                    </a:ln>
+                  </pic:spPr>
+                </pic:pic>
+              </a:graphicData>
+            </a:graphic>
+          </wp:inline>
+        </w:drawing>
+      </w:r>
+    </w:p>
+    <w:p>
+      <w:pPr>
+        <w:pStyle w:val="ListParagraph"/>
+        <w:numPr>
+          <w:ilvl w:val="0"/>
+          <w:numId w:val="11"/>
+        </w:numPr>
+      </w:pPr>
+      <w:r>
+        <w:t>First Name &amp; Last Name</w:t>
+      </w:r>
+    </w:p>
+    <w:p>
+      <w:pPr>
+        <w:pStyle w:val="ListParagraph"/>
+        <w:numPr>
+          <w:ilvl w:val="1"/>
+          <w:numId w:val="11"/>
+        </w:numPr>
+      </w:pPr>
+      <w:r>
+        <w:t>Enter “first” or “last” to change the name on the customer’s account</w:t>
+      </w:r>
+    </w:p>
+    <w:p>
+      <w:pPr>
+        <w:pStyle w:val="ListParagraph"/>
+        <w:numPr>
+          <w:ilvl w:val="1"/>
+          <w:numId w:val="11"/>
+        </w:numPr>
+      </w:pPr>
+      <w:r>
+        <w:t>Enter the new first or last name the customer would like to have on the account</w:t>
+      </w:r>
+    </w:p>
+    <w:p>
+      <w:pPr>
+        <w:pStyle w:val="ListParagraph"/>
+        <w:numPr>
+          <w:ilvl w:val="2"/>
+          <w:numId w:val="11"/>
+        </w:numPr>
+      </w:pPr>
+      <w:r>
+        <w:t xml:space="preserve">Its relevant to appreciate the case sensitivity of a person’s name, for names like “McGuiness”; </w:t>
+      </w:r>
+      <w:proofErr w:type="gramStart"/>
+      <w:r>
+        <w:t>so</w:t>
+      </w:r>
+      <w:proofErr w:type="gramEnd"/>
+      <w:r>
+        <w:t xml:space="preserve"> changing from “</w:t>
+      </w:r>
+      <w:proofErr w:type="spellStart"/>
+      <w:r>
+        <w:t>mcguiness</w:t>
+      </w:r>
+      <w:proofErr w:type="spellEnd"/>
+      <w:r>
+        <w:t>” to “McGuiness” will result in an update on the customer’s profile</w:t>
+      </w:r>
+    </w:p>
+    <w:p>
+      <w:pPr>
+        <w:jc w:val="center"/>
+      </w:pPr>
+      <w:r>
+        <w:rPr>
+          <w:noProof/>
+        </w:rPr>
+        <w:lastRenderedPageBreak/>
+        <w:drawing>
+          <wp:inline distT="0" distB="0" distL="0" distR="0" wp14:anchorId="715E70FE" wp14:editId="68F95EB1">
+            <wp:extent cx="4752975" cy="5648325"/>
+            <wp:effectExtent l="0" t="0" r="9525" b="9525"/>
+            <wp:docPr id="17" name="Picture 17"/>
+            <wp:cNvGraphicFramePr>
+              <a:graphicFrameLocks xmlns:a="http://schemas.openxmlformats.org/drawingml/2006/main" noChangeAspect="1"/>
+            </wp:cNvGraphicFramePr>
+            <a:graphic xmlns:a="http://schemas.openxmlformats.org/drawingml/2006/main">
+              <a:graphicData uri="http://schemas.openxmlformats.org/drawingml/2006/picture">
+                <pic:pic xmlns:pic="http://schemas.openxmlformats.org/drawingml/2006/picture">
+                  <pic:nvPicPr>
+                    <pic:cNvPr id="0" name="Picture 8"/>
+                    <pic:cNvPicPr>
+                      <a:picLocks noChangeAspect="1" noChangeArrowheads="1"/>
+                    </pic:cNvPicPr>
+                  </pic:nvPicPr>
+                  <pic:blipFill>
+                    <a:blip r:embed="rId22">
+                      <a:extLst>
+                        <a:ext uri="{28A0092B-C50C-407E-A947-70E740481C1C}">
+                          <a14:useLocalDpi xmlns:a14="http://schemas.microsoft.com/office/drawing/2010/main" val="0"/>
+                        </a:ext>
+                      </a:extLst>
+                    </a:blip>
+                    <a:srcRect/>
+                    <a:stretch>
+                      <a:fillRect/>
+                    </a:stretch>
+                  </pic:blipFill>
+                  <pic:spPr bwMode="auto">
+                    <a:xfrm>
+                      <a:off x="0" y="0"/>
+                      <a:ext cx="4752975" cy="5648325"/>
+                    </a:xfrm>
+                    <a:prstGeom prst="rect">
+                      <a:avLst/>
+                    </a:prstGeom>
+                    <a:noFill/>
+                    <a:ln>
+                      <a:noFill/>
+                    </a:ln>
+                  </pic:spPr>
+                </pic:pic>
+              </a:graphicData>
+            </a:graphic>
+          </wp:inline>
+        </w:drawing>
+      </w:r>
+    </w:p>
     <w:sectPr>
-      <w:headerReference w:type="default" r:id="rId16"/>
-      <w:footerReference w:type="default" r:id="rId17"/>
+      <w:headerReference w:type="default" r:id="rId23"/>
+      <w:footerReference w:type="default" r:id="rId24"/>
       <w:pgSz w:w="12240" w:h="15840"/>
       <w:pgMar w:top="1440" w:right="1440" w:bottom="1440" w:left="1440" w:header="720" w:footer="720" w:gutter="0"/>
       <w:lnNumType w:countBy="1" w:restart="continuous"/>
@@ -1586,6 +2622,95 @@
     </w:lvl>
   </w:abstractNum>
   <w:abstractNum w:abstractNumId="1" w15:restartNumberingAfterBreak="0">
+    <w:nsid w:val="22874C97"/>
+    <w:multiLevelType w:val="hybridMultilevel"/>
+    <w:tmpl w:val="D476419E"/>
+    <w:lvl w:ilvl="0" w:tplc="0409000F">
+      <w:start w:val="1"/>
+      <w:numFmt w:val="decimal"/>
+      <w:lvlText w:val="%1."/>
+      <w:lvlJc w:val="left"/>
+      <w:pPr>
+        <w:ind w:left="720" w:hanging="360"/>
+      </w:pPr>
+      <w:rPr>
+        <w:rFonts w:hint="default"/>
+      </w:rPr>
+    </w:lvl>
+    <w:lvl w:ilvl="1" w:tplc="04090019">
+      <w:start w:val="1"/>
+      <w:numFmt w:val="lowerLetter"/>
+      <w:lvlText w:val="%2."/>
+      <w:lvlJc w:val="left"/>
+      <w:pPr>
+        <w:ind w:left="1440" w:hanging="360"/>
+      </w:pPr>
+    </w:lvl>
+    <w:lvl w:ilvl="2" w:tplc="0409001B">
+      <w:start w:val="1"/>
+      <w:numFmt w:val="lowerRoman"/>
+      <w:lvlText w:val="%3."/>
+      <w:lvlJc w:val="right"/>
+      <w:pPr>
+        <w:ind w:left="2160" w:hanging="180"/>
+      </w:pPr>
+    </w:lvl>
+    <w:lvl w:ilvl="3" w:tplc="0409000F">
+      <w:start w:val="1"/>
+      <w:numFmt w:val="decimal"/>
+      <w:lvlText w:val="%4."/>
+      <w:lvlJc w:val="left"/>
+      <w:pPr>
+        <w:ind w:left="2880" w:hanging="360"/>
+      </w:pPr>
+    </w:lvl>
+    <w:lvl w:ilvl="4" w:tplc="04090019" w:tentative="1">
+      <w:start w:val="1"/>
+      <w:numFmt w:val="lowerLetter"/>
+      <w:lvlText w:val="%5."/>
+      <w:lvlJc w:val="left"/>
+      <w:pPr>
+        <w:ind w:left="3600" w:hanging="360"/>
+      </w:pPr>
+    </w:lvl>
+    <w:lvl w:ilvl="5" w:tplc="0409001B" w:tentative="1">
+      <w:start w:val="1"/>
+      <w:numFmt w:val="lowerRoman"/>
+      <w:lvlText w:val="%6."/>
+      <w:lvlJc w:val="right"/>
+      <w:pPr>
+        <w:ind w:left="4320" w:hanging="180"/>
+      </w:pPr>
+    </w:lvl>
+    <w:lvl w:ilvl="6" w:tplc="0409000F" w:tentative="1">
+      <w:start w:val="1"/>
+      <w:numFmt w:val="decimal"/>
+      <w:lvlText w:val="%7."/>
+      <w:lvlJc w:val="left"/>
+      <w:pPr>
+        <w:ind w:left="5040" w:hanging="360"/>
+      </w:pPr>
+    </w:lvl>
+    <w:lvl w:ilvl="7" w:tplc="04090019" w:tentative="1">
+      <w:start w:val="1"/>
+      <w:numFmt w:val="lowerLetter"/>
+      <w:lvlText w:val="%8."/>
+      <w:lvlJc w:val="left"/>
+      <w:pPr>
+        <w:ind w:left="5760" w:hanging="360"/>
+      </w:pPr>
+    </w:lvl>
+    <w:lvl w:ilvl="8" w:tplc="0409001B" w:tentative="1">
+      <w:start w:val="1"/>
+      <w:numFmt w:val="lowerRoman"/>
+      <w:lvlText w:val="%9."/>
+      <w:lvlJc w:val="right"/>
+      <w:pPr>
+        <w:ind w:left="6480" w:hanging="180"/>
+      </w:pPr>
+    </w:lvl>
+  </w:abstractNum>
+  <w:abstractNum w:abstractNumId="2" w15:restartNumberingAfterBreak="0">
     <w:nsid w:val="268151A5"/>
     <w:multiLevelType w:val="hybridMultilevel"/>
     <w:tmpl w:val="C1F8F982"/>
@@ -1674,7 +2799,7 @@
       </w:pPr>
     </w:lvl>
   </w:abstractNum>
-  <w:abstractNum w:abstractNumId="2" w15:restartNumberingAfterBreak="0">
+  <w:abstractNum w:abstractNumId="3" w15:restartNumberingAfterBreak="0">
     <w:nsid w:val="2EA5396C"/>
     <w:multiLevelType w:val="hybridMultilevel"/>
     <w:tmpl w:val="15A8177E"/>
@@ -1763,7 +2888,7 @@
       </w:pPr>
     </w:lvl>
   </w:abstractNum>
-  <w:abstractNum w:abstractNumId="3" w15:restartNumberingAfterBreak="0">
+  <w:abstractNum w:abstractNumId="4" w15:restartNumberingAfterBreak="0">
     <w:nsid w:val="37947631"/>
     <w:multiLevelType w:val="hybridMultilevel"/>
     <w:tmpl w:val="9348C880"/>
@@ -1852,7 +2977,7 @@
       </w:pPr>
     </w:lvl>
   </w:abstractNum>
-  <w:abstractNum w:abstractNumId="4" w15:restartNumberingAfterBreak="0">
+  <w:abstractNum w:abstractNumId="5" w15:restartNumberingAfterBreak="0">
     <w:nsid w:val="3D0C3A00"/>
     <w:multiLevelType w:val="hybridMultilevel"/>
     <w:tmpl w:val="68F62E3E"/>
@@ -1941,7 +3066,7 @@
       </w:pPr>
     </w:lvl>
   </w:abstractNum>
-  <w:abstractNum w:abstractNumId="5" w15:restartNumberingAfterBreak="0">
+  <w:abstractNum w:abstractNumId="6" w15:restartNumberingAfterBreak="0">
     <w:nsid w:val="492423B3"/>
     <w:multiLevelType w:val="hybridMultilevel"/>
     <w:tmpl w:val="2A520E12"/>
@@ -2033,7 +3158,7 @@
       </w:pPr>
     </w:lvl>
   </w:abstractNum>
-  <w:abstractNum w:abstractNumId="6" w15:restartNumberingAfterBreak="0">
+  <w:abstractNum w:abstractNumId="7" w15:restartNumberingAfterBreak="0">
     <w:nsid w:val="4B8025DC"/>
     <w:multiLevelType w:val="hybridMultilevel"/>
     <w:tmpl w:val="8B20EB54"/>
@@ -2122,7 +3247,7 @@
       </w:pPr>
     </w:lvl>
   </w:abstractNum>
-  <w:abstractNum w:abstractNumId="7" w15:restartNumberingAfterBreak="0">
+  <w:abstractNum w:abstractNumId="8" w15:restartNumberingAfterBreak="0">
     <w:nsid w:val="55E27952"/>
     <w:multiLevelType w:val="hybridMultilevel"/>
     <w:tmpl w:val="2DAC914A"/>
@@ -2211,7 +3336,7 @@
       </w:pPr>
     </w:lvl>
   </w:abstractNum>
-  <w:abstractNum w:abstractNumId="8" w15:restartNumberingAfterBreak="0">
+  <w:abstractNum w:abstractNumId="9" w15:restartNumberingAfterBreak="0">
     <w:nsid w:val="69843D9C"/>
     <w:multiLevelType w:val="hybridMultilevel"/>
     <w:tmpl w:val="6532B428"/>
@@ -2300,32 +3425,127 @@
       </w:pPr>
     </w:lvl>
   </w:abstractNum>
+  <w:abstractNum w:abstractNumId="10" w15:restartNumberingAfterBreak="0">
+    <w:nsid w:val="7B360F6B"/>
+    <w:multiLevelType w:val="hybridMultilevel"/>
+    <w:tmpl w:val="E7A677F6"/>
+    <w:lvl w:ilvl="0" w:tplc="0409000F">
+      <w:start w:val="1"/>
+      <w:numFmt w:val="decimal"/>
+      <w:lvlText w:val="%1."/>
+      <w:lvlJc w:val="left"/>
+      <w:pPr>
+        <w:ind w:left="720" w:hanging="360"/>
+      </w:pPr>
+      <w:rPr>
+        <w:rFonts w:hint="default"/>
+      </w:rPr>
+    </w:lvl>
+    <w:lvl w:ilvl="1" w:tplc="04090019">
+      <w:start w:val="1"/>
+      <w:numFmt w:val="lowerLetter"/>
+      <w:lvlText w:val="%2."/>
+      <w:lvlJc w:val="left"/>
+      <w:pPr>
+        <w:ind w:left="1440" w:hanging="360"/>
+      </w:pPr>
+    </w:lvl>
+    <w:lvl w:ilvl="2" w:tplc="0409001B">
+      <w:start w:val="1"/>
+      <w:numFmt w:val="lowerRoman"/>
+      <w:lvlText w:val="%3."/>
+      <w:lvlJc w:val="right"/>
+      <w:pPr>
+        <w:ind w:left="2160" w:hanging="180"/>
+      </w:pPr>
+    </w:lvl>
+    <w:lvl w:ilvl="3" w:tplc="0409000F" w:tentative="1">
+      <w:start w:val="1"/>
+      <w:numFmt w:val="decimal"/>
+      <w:lvlText w:val="%4."/>
+      <w:lvlJc w:val="left"/>
+      <w:pPr>
+        <w:ind w:left="2880" w:hanging="360"/>
+      </w:pPr>
+    </w:lvl>
+    <w:lvl w:ilvl="4" w:tplc="04090019" w:tentative="1">
+      <w:start w:val="1"/>
+      <w:numFmt w:val="lowerLetter"/>
+      <w:lvlText w:val="%5."/>
+      <w:lvlJc w:val="left"/>
+      <w:pPr>
+        <w:ind w:left="3600" w:hanging="360"/>
+      </w:pPr>
+    </w:lvl>
+    <w:lvl w:ilvl="5" w:tplc="0409001B" w:tentative="1">
+      <w:start w:val="1"/>
+      <w:numFmt w:val="lowerRoman"/>
+      <w:lvlText w:val="%6."/>
+      <w:lvlJc w:val="right"/>
+      <w:pPr>
+        <w:ind w:left="4320" w:hanging="180"/>
+      </w:pPr>
+    </w:lvl>
+    <w:lvl w:ilvl="6" w:tplc="0409000F" w:tentative="1">
+      <w:start w:val="1"/>
+      <w:numFmt w:val="decimal"/>
+      <w:lvlText w:val="%7."/>
+      <w:lvlJc w:val="left"/>
+      <w:pPr>
+        <w:ind w:left="5040" w:hanging="360"/>
+      </w:pPr>
+    </w:lvl>
+    <w:lvl w:ilvl="7" w:tplc="04090019" w:tentative="1">
+      <w:start w:val="1"/>
+      <w:numFmt w:val="lowerLetter"/>
+      <w:lvlText w:val="%8."/>
+      <w:lvlJc w:val="left"/>
+      <w:pPr>
+        <w:ind w:left="5760" w:hanging="360"/>
+      </w:pPr>
+    </w:lvl>
+    <w:lvl w:ilvl="8" w:tplc="0409001B" w:tentative="1">
+      <w:start w:val="1"/>
+      <w:numFmt w:val="lowerRoman"/>
+      <w:lvlText w:val="%9."/>
+      <w:lvlJc w:val="right"/>
+      <w:pPr>
+        <w:ind w:left="6480" w:hanging="180"/>
+      </w:pPr>
+    </w:lvl>
+  </w:abstractNum>
   <w:num w:numId="1">
+    <w:abstractNumId w:val="6"/>
+  </w:num>
+  <w:num w:numId="2">
     <w:abstractNumId w:val="5"/>
   </w:num>
-  <w:num w:numId="2">
-    <w:abstractNumId w:val="4"/>
-  </w:num>
   <w:num w:numId="3">
-    <w:abstractNumId w:val="7"/>
+    <w:abstractNumId w:val="8"/>
   </w:num>
   <w:num w:numId="4">
     <w:abstractNumId w:val="0"/>
   </w:num>
   <w:num w:numId="5">
+    <w:abstractNumId w:val="2"/>
+  </w:num>
+  <w:num w:numId="6">
+    <w:abstractNumId w:val="7"/>
+  </w:num>
+  <w:num w:numId="7">
+    <w:abstractNumId w:val="3"/>
+  </w:num>
+  <w:num w:numId="8">
+    <w:abstractNumId w:val="4"/>
+  </w:num>
+  <w:num w:numId="9">
+    <w:abstractNumId w:val="9"/>
+  </w:num>
+  <w:num w:numId="10">
     <w:abstractNumId w:val="1"/>
   </w:num>
-  <w:num w:numId="6">
-    <w:abstractNumId w:val="6"/>
-  </w:num>
-  <w:num w:numId="7">
-    <w:abstractNumId w:val="2"/>
-  </w:num>
-  <w:num w:numId="8">
-    <w:abstractNumId w:val="3"/>
-  </w:num>
-  <w:num w:numId="9">
-    <w:abstractNumId w:val="8"/>
+  <w:num w:numId="11">
+    <w:abstractNumId w:val="10"/>
   </w:num>
 </w:numbering>
 </file>
@@ -2922,6 +4142,18 @@
       <w:u w:val="single"/>
     </w:rPr>
   </w:style>
+  <w:style w:type="character" w:styleId="UnresolvedMention">
+    <w:name w:val="Unresolved Mention"/>
+    <w:basedOn w:val="DefaultParagraphFont"/>
+    <w:uiPriority w:val="99"/>
+    <w:semiHidden/>
+    <w:unhideWhenUsed/>
+    <w:rsid w:val="00237A3D"/>
+    <w:rPr>
+      <w:color w:val="605E5C"/>
+      <w:shd w:val="clear" w:color="auto" w:fill="E1DFDD"/>
+    </w:rPr>
+  </w:style>
 </w:styles>
 </file>
 

</xml_diff>